<commit_message>
updated resume format with 3 projects
</commit_message>
<xml_diff>
--- a/SDE RESUME/Pranav_Khismatrao_Resume (3).docx
+++ b/SDE RESUME/Pranav_Khismatrao_Resume (3).docx
@@ -27,7 +27,25 @@
         <w:jc w:val="center"/>
       </w:pPr>
       <w:r>
-        <w:t xml:space="preserve">Boston, MA • 8576931743 • </w:t>
+        <w:t xml:space="preserve">Boston, MA • </w:t>
+      </w:r>
+      <w:r>
+        <w:t>(</w:t>
+      </w:r>
+      <w:r>
+        <w:t>857</w:t>
+      </w:r>
+      <w:r>
+        <w:t>)-</w:t>
+      </w:r>
+      <w:r>
+        <w:t>693</w:t>
+      </w:r>
+      <w:r>
+        <w:t>-</w:t>
+      </w:r>
+      <w:r>
+        <w:t xml:space="preserve">1743 • </w:t>
       </w:r>
       <w:hyperlink r:id="rId5">
         <w:r>
@@ -41,21 +59,13 @@
         <w:t xml:space="preserve"> • </w:t>
       </w:r>
       <w:r>
-        <w:t>linkedin.com/in/</w:t>
-      </w:r>
-      <w:proofErr w:type="spellStart"/>
-      <w:r>
-        <w:t>pranavkhismatrao</w:t>
-      </w:r>
-      <w:proofErr w:type="spellEnd"/>
-      <w:r>
-        <w:t>/</w:t>
+        <w:t>linkedin.com/in/pranavkhismatrao/</w:t>
       </w:r>
     </w:p>
     <w:p>
       <w:r>
         <w:pict w14:anchorId="4CFE50E0">
-          <v:rect id="_x0000_i1025" style="width:0;height:1.5pt" o:hralign="center" o:hrstd="t" o:hr="t" fillcolor="#a0a0a0" stroked="f"/>
+          <v:rect id="_x0000_i1043" style="width:0;height:1.5pt" o:hralign="center" o:hrstd="t" o:hr="t" fillcolor="#a0a0a0" stroked="f"/>
         </w:pict>
       </w:r>
     </w:p>
@@ -76,7 +86,7 @@
           <w:sz w:val="24"/>
           <w:szCs w:val="24"/>
         </w:rPr>
-        <w:t>Education</w:t>
+        <w:t>EDUCATION</w:t>
       </w:r>
     </w:p>
     <w:p>
@@ -190,12 +200,6 @@
       </w:r>
       <w:r>
         <w:t>, Enterprise Software Design</w:t>
-      </w:r>
-      <w:r>
-        <w:tab/>
-      </w:r>
-      <w:r>
-        <w:tab/>
       </w:r>
       <w:r>
         <w:tab/>
@@ -316,316 +320,88 @@
           <w:sz w:val="24"/>
           <w:szCs w:val="24"/>
         </w:rPr>
-        <w:t xml:space="preserve">Technical </w:t>
-      </w:r>
-      <w:r>
+        <w:t>TECHNICAL SKILLS</w:t>
+      </w:r>
+    </w:p>
+    <w:p>
+      <w:r>
+        <w:rPr>
+          <w:b/>
+          <w:bCs/>
+        </w:rPr>
+        <w:t>Programming Languages:</w:t>
+      </w:r>
+      <w:r>
+        <w:t xml:space="preserve"> Java, Python, JavaScript, C, SQL </w:t>
+      </w:r>
+    </w:p>
+    <w:p>
+      <w:r>
+        <w:rPr>
+          <w:b/>
+          <w:bCs/>
+        </w:rPr>
+        <w:t>Web Technologies:</w:t>
+      </w:r>
+      <w:r>
+        <w:t xml:space="preserve"> Node.js, React.js, HTML, CSS, JSON, Servlet, REST API, Java AWT, numpy, pandas</w:t>
+      </w:r>
+    </w:p>
+    <w:p>
+      <w:r>
+        <w:rPr>
+          <w:b/>
+          <w:bCs/>
+        </w:rPr>
+        <w:t>Software/Tools:</w:t>
+      </w:r>
+      <w:r>
+        <w:t xml:space="preserve"> IntelliJ, Visual Studio Code, GitHub, BitBucket, JIRA, Confluence, Artillery, Microsoft Office suite</w:t>
+      </w:r>
+    </w:p>
+    <w:p>
+      <w:r>
+        <w:rPr>
+          <w:b/>
+          <w:bCs/>
+        </w:rPr>
+        <w:t>Database:</w:t>
+      </w:r>
+      <w:r>
+        <w:rPr>
+          <w:b/>
+          <w:bCs/>
+        </w:rPr>
+        <w:t xml:space="preserve"> </w:t>
+      </w:r>
+      <w:r>
+        <w:t>SQL, Aerospike, MongoDB</w:t>
+      </w:r>
+    </w:p>
+    <w:p>
+      <w:r>
+        <w:pict w14:anchorId="01B2E39C">
+          <v:rect id="_x0000_i1027" style="width:0;height:1.5pt" o:hralign="center" o:hrstd="t" o:hr="t" fillcolor="#a0a0a0" stroked="f"/>
+        </w:pict>
+      </w:r>
+    </w:p>
+    <w:p>
+      <w:pPr>
+        <w:jc w:val="center"/>
         <w:rPr>
           <w:b/>
           <w:bCs/>
           <w:sz w:val="24"/>
           <w:szCs w:val="24"/>
         </w:rPr>
-        <w:t>Skills</w:t>
-      </w:r>
-    </w:p>
-    <w:p>
-      <w:pPr>
-        <w:rPr>
-          <w:rStyle w:val="sc-xcx42t-1"/>
-          <w:rFonts w:ascii="inherit" w:hAnsi="inherit"/>
-          <w:i/>
-          <w:iCs/>
-          <w:color w:val="000000"/>
-          <w:sz w:val="20"/>
-          <w:szCs w:val="20"/>
-          <w:bdr w:val="none" w:sz="0" w:space="0" w:color="auto" w:frame="1"/>
-          <w:shd w:val="clear" w:color="auto" w:fill="FFFFFF"/>
-        </w:rPr>
-      </w:pPr>
-      <w:r>
-        <w:rPr>
-          <w:rStyle w:val="sc-9mzlfd-0"/>
-          <w:rFonts w:asciiTheme="minorHAnsi" w:hAnsiTheme="minorHAnsi" w:cstheme="minorHAnsi"/>
-          <w:b/>
-          <w:bCs/>
-          <w:color w:val="000000"/>
-          <w:bdr w:val="none" w:sz="0" w:space="0" w:color="auto" w:frame="1"/>
-          <w:shd w:val="clear" w:color="auto" w:fill="FFFFFF"/>
-        </w:rPr>
-        <w:t>Programming</w:t>
-      </w:r>
-      <w:r>
-        <w:rPr>
-          <w:rStyle w:val="sc-9mzlfd-0"/>
-          <w:rFonts w:ascii="inherit" w:hAnsi="inherit"/>
-          <w:b/>
-          <w:bCs/>
-          <w:color w:val="000000"/>
-          <w:sz w:val="20"/>
-          <w:szCs w:val="20"/>
-          <w:bdr w:val="none" w:sz="0" w:space="0" w:color="auto" w:frame="1"/>
-          <w:shd w:val="clear" w:color="auto" w:fill="FFFFFF"/>
-        </w:rPr>
-        <w:t>:</w:t>
-      </w:r>
-      <w:r>
-        <w:rPr>
-          <w:rStyle w:val="sc-xcx42t-1"/>
-          <w:rFonts w:ascii="inherit" w:hAnsi="inherit"/>
-          <w:i/>
-          <w:iCs/>
-          <w:color w:val="000000"/>
-          <w:sz w:val="20"/>
-          <w:szCs w:val="20"/>
-          <w:bdr w:val="none" w:sz="0" w:space="0" w:color="auto" w:frame="1"/>
-          <w:shd w:val="clear" w:color="auto" w:fill="FFFFFF"/>
-        </w:rPr>
-        <w:t> </w:t>
-      </w:r>
-      <w:r>
-        <w:rPr>
-          <w:rStyle w:val="sc-xcx42t-1"/>
-          <w:rFonts w:ascii="inherit" w:hAnsi="inherit"/>
-          <w:i/>
-          <w:iCs/>
-          <w:color w:val="000000"/>
-          <w:sz w:val="20"/>
-          <w:szCs w:val="20"/>
-          <w:bdr w:val="none" w:sz="0" w:space="0" w:color="auto" w:frame="1"/>
-          <w:shd w:val="clear" w:color="auto" w:fill="FFFFFF"/>
-        </w:rPr>
-        <w:t xml:space="preserve">  </w:t>
-      </w:r>
-      <w:r>
-        <w:rPr>
-          <w:rStyle w:val="sc-xcx42t-1"/>
-          <w:rFonts w:ascii="inherit" w:hAnsi="inherit"/>
-          <w:i/>
-          <w:iCs/>
-          <w:color w:val="000000"/>
-          <w:sz w:val="20"/>
-          <w:szCs w:val="20"/>
-          <w:bdr w:val="none" w:sz="0" w:space="0" w:color="auto" w:frame="1"/>
-          <w:shd w:val="clear" w:color="auto" w:fill="FFFFFF"/>
-        </w:rPr>
-        <w:t>Java, Python, JavaScript, HTML5, CSS, NodeJS</w:t>
-      </w:r>
-    </w:p>
-    <w:p>
-      <w:pPr>
-        <w:rPr>
-          <w:rStyle w:val="sc-xcx42t-1"/>
-          <w:rFonts w:ascii="inherit" w:hAnsi="inherit"/>
-          <w:i/>
-          <w:iCs/>
-          <w:color w:val="000000"/>
-          <w:sz w:val="20"/>
-          <w:szCs w:val="20"/>
-          <w:bdr w:val="none" w:sz="0" w:space="0" w:color="auto" w:frame="1"/>
-          <w:shd w:val="clear" w:color="auto" w:fill="FFFFFF"/>
-        </w:rPr>
-      </w:pPr>
-      <w:r>
-        <w:rPr>
-          <w:rStyle w:val="sc-9mzlfd-0"/>
-          <w:rFonts w:asciiTheme="minorHAnsi" w:hAnsiTheme="minorHAnsi" w:cstheme="minorHAnsi"/>
-          <w:b/>
-          <w:bCs/>
-          <w:color w:val="000000"/>
-          <w:bdr w:val="none" w:sz="0" w:space="0" w:color="auto" w:frame="1"/>
-          <w:shd w:val="clear" w:color="auto" w:fill="FFFFFF"/>
-        </w:rPr>
-        <w:t xml:space="preserve">Frameworks, </w:t>
-      </w:r>
-      <w:proofErr w:type="gramStart"/>
-      <w:r>
-        <w:rPr>
-          <w:rStyle w:val="sc-9mzlfd-0"/>
-          <w:rFonts w:asciiTheme="minorHAnsi" w:hAnsiTheme="minorHAnsi" w:cstheme="minorHAnsi"/>
-          <w:b/>
-          <w:bCs/>
-          <w:color w:val="000000"/>
-          <w:bdr w:val="none" w:sz="0" w:space="0" w:color="auto" w:frame="1"/>
-          <w:shd w:val="clear" w:color="auto" w:fill="FFFFFF"/>
-        </w:rPr>
-        <w:t>Libraries</w:t>
-      </w:r>
-      <w:proofErr w:type="gramEnd"/>
-      <w:r>
-        <w:rPr>
-          <w:rStyle w:val="sc-9mzlfd-0"/>
-          <w:rFonts w:asciiTheme="minorHAnsi" w:hAnsiTheme="minorHAnsi" w:cstheme="minorHAnsi"/>
-          <w:b/>
-          <w:bCs/>
-          <w:color w:val="000000"/>
-          <w:bdr w:val="none" w:sz="0" w:space="0" w:color="auto" w:frame="1"/>
-          <w:shd w:val="clear" w:color="auto" w:fill="FFFFFF"/>
-        </w:rPr>
-        <w:t xml:space="preserve"> and tools:</w:t>
-      </w:r>
-      <w:r>
-        <w:rPr>
-          <w:rStyle w:val="sc-xcx42t-1"/>
-          <w:rFonts w:ascii="inherit" w:hAnsi="inherit"/>
-          <w:i/>
-          <w:iCs/>
-          <w:color w:val="000000"/>
-          <w:sz w:val="20"/>
-          <w:szCs w:val="20"/>
-          <w:bdr w:val="none" w:sz="0" w:space="0" w:color="auto" w:frame="1"/>
-          <w:shd w:val="clear" w:color="auto" w:fill="FFFFFF"/>
-        </w:rPr>
-        <w:t> </w:t>
-      </w:r>
-      <w:r>
-        <w:rPr>
-          <w:rStyle w:val="sc-xcx42t-1"/>
-          <w:rFonts w:ascii="inherit" w:hAnsi="inherit"/>
-          <w:i/>
-          <w:iCs/>
-          <w:color w:val="000000"/>
-          <w:sz w:val="20"/>
-          <w:szCs w:val="20"/>
-          <w:bdr w:val="none" w:sz="0" w:space="0" w:color="auto" w:frame="1"/>
-          <w:shd w:val="clear" w:color="auto" w:fill="FFFFFF"/>
-        </w:rPr>
-        <w:t xml:space="preserve"> </w:t>
-      </w:r>
-      <w:r>
-        <w:rPr>
-          <w:rStyle w:val="sc-xcx42t-1"/>
-          <w:rFonts w:ascii="inherit" w:hAnsi="inherit"/>
-          <w:i/>
-          <w:iCs/>
-          <w:color w:val="000000"/>
-          <w:sz w:val="20"/>
-          <w:szCs w:val="20"/>
-          <w:bdr w:val="none" w:sz="0" w:space="0" w:color="auto" w:frame="1"/>
-          <w:shd w:val="clear" w:color="auto" w:fill="FFFFFF"/>
-        </w:rPr>
-        <w:t>GitHub, Java-Spring, Spring Boot, JPA, Hibernate, REST API, Maven, Android Application</w:t>
-      </w:r>
-      <w:r>
-        <w:rPr>
-          <w:rStyle w:val="sc-xcx42t-1"/>
-          <w:rFonts w:ascii="inherit" w:hAnsi="inherit"/>
-          <w:i/>
-          <w:iCs/>
-          <w:color w:val="000000"/>
-          <w:sz w:val="20"/>
-          <w:szCs w:val="20"/>
-          <w:bdr w:val="none" w:sz="0" w:space="0" w:color="auto" w:frame="1"/>
-          <w:shd w:val="clear" w:color="auto" w:fill="FFFFFF"/>
-        </w:rPr>
-        <w:t xml:space="preserve"> </w:t>
-      </w:r>
-      <w:r>
-        <w:rPr>
-          <w:rStyle w:val="sc-xcx42t-1"/>
-          <w:rFonts w:ascii="inherit" w:hAnsi="inherit"/>
-          <w:i/>
-          <w:iCs/>
-          <w:color w:val="000000"/>
-          <w:sz w:val="20"/>
-          <w:szCs w:val="20"/>
-          <w:bdr w:val="none" w:sz="0" w:space="0" w:color="auto" w:frame="1"/>
-          <w:shd w:val="clear" w:color="auto" w:fill="FFFFFF"/>
-        </w:rPr>
-        <w:t>Development</w:t>
-      </w:r>
-    </w:p>
-    <w:p>
-      <w:r>
-        <w:rPr>
-          <w:rStyle w:val="sc-9mzlfd-0"/>
-          <w:rFonts w:asciiTheme="minorHAnsi" w:hAnsiTheme="minorHAnsi" w:cstheme="minorHAnsi"/>
-          <w:b/>
-          <w:bCs/>
-          <w:color w:val="000000"/>
-          <w:bdr w:val="none" w:sz="0" w:space="0" w:color="auto" w:frame="1"/>
-          <w:shd w:val="clear" w:color="auto" w:fill="FFFFFF"/>
-        </w:rPr>
-        <w:t>Databases</w:t>
-      </w:r>
-      <w:r>
-        <w:rPr>
-          <w:rStyle w:val="sc-9mzlfd-0"/>
-          <w:rFonts w:ascii="inherit" w:hAnsi="inherit"/>
-          <w:b/>
-          <w:bCs/>
-          <w:color w:val="000000"/>
-          <w:sz w:val="20"/>
-          <w:szCs w:val="20"/>
-          <w:bdr w:val="none" w:sz="0" w:space="0" w:color="auto" w:frame="1"/>
-          <w:shd w:val="clear" w:color="auto" w:fill="FFFFFF"/>
-        </w:rPr>
-        <w:t>:</w:t>
-      </w:r>
-      <w:r>
-        <w:rPr>
-          <w:rStyle w:val="sc-xcx42t-1"/>
-          <w:rFonts w:ascii="inherit" w:hAnsi="inherit"/>
-          <w:i/>
-          <w:iCs/>
-          <w:color w:val="000000"/>
-          <w:sz w:val="20"/>
-          <w:szCs w:val="20"/>
-          <w:bdr w:val="none" w:sz="0" w:space="0" w:color="auto" w:frame="1"/>
-          <w:shd w:val="clear" w:color="auto" w:fill="FFFFFF"/>
-        </w:rPr>
-        <w:t> </w:t>
-      </w:r>
-      <w:r>
-        <w:rPr>
-          <w:rStyle w:val="sc-xcx42t-1"/>
-          <w:rFonts w:ascii="inherit" w:hAnsi="inherit"/>
-          <w:i/>
-          <w:iCs/>
-          <w:color w:val="000000"/>
-          <w:sz w:val="20"/>
-          <w:szCs w:val="20"/>
-          <w:bdr w:val="none" w:sz="0" w:space="0" w:color="auto" w:frame="1"/>
-          <w:shd w:val="clear" w:color="auto" w:fill="FFFFFF"/>
-        </w:rPr>
-        <w:t xml:space="preserve">  </w:t>
-      </w:r>
-      <w:r>
-        <w:rPr>
-          <w:rStyle w:val="sc-xcx42t-1"/>
-          <w:rFonts w:ascii="inherit" w:hAnsi="inherit"/>
-          <w:i/>
-          <w:iCs/>
-          <w:color w:val="000000"/>
-          <w:sz w:val="20"/>
-          <w:szCs w:val="20"/>
-          <w:bdr w:val="none" w:sz="0" w:space="0" w:color="auto" w:frame="1"/>
-          <w:shd w:val="clear" w:color="auto" w:fill="FFFFFF"/>
-        </w:rPr>
-        <w:t>SQL, MongoDB, Firebase</w:t>
-      </w:r>
-      <w:r>
-        <w:pict w14:anchorId="01B2E39C">
-          <v:rect id="_x0000_i1037" style="width:0;height:1.5pt" o:hralign="center" o:hrstd="t" o:hr="t" fillcolor="#a0a0a0" stroked="f"/>
-        </w:pict>
-      </w:r>
-    </w:p>
-    <w:p>
-      <w:pPr>
-        <w:jc w:val="center"/>
+      </w:pPr>
+      <w:r>
         <w:rPr>
           <w:b/>
           <w:bCs/>
           <w:sz w:val="24"/>
           <w:szCs w:val="24"/>
         </w:rPr>
-      </w:pPr>
-      <w:r>
-        <w:rPr>
-          <w:b/>
-          <w:bCs/>
-          <w:sz w:val="24"/>
-          <w:szCs w:val="24"/>
-        </w:rPr>
         <w:t>Professional Experience</w:t>
       </w:r>
     </w:p>
@@ -639,12 +415,6 @@
       </w:r>
       <w:r>
         <w:t>, Mumbai, India</w:t>
-      </w:r>
-      <w:r>
-        <w:t xml:space="preserve"> </w:t>
-      </w:r>
-      <w:r>
-        <w:tab/>
       </w:r>
       <w:r>
         <w:tab/>
@@ -883,7 +653,6 @@
         </w:rPr>
         <w:t xml:space="preserve">Developed and improved internal company applications using </w:t>
       </w:r>
-      <w:proofErr w:type="spellStart"/>
       <w:r>
         <w:rPr>
           <w:rFonts w:asciiTheme="minorHAnsi" w:eastAsia="Times New Roman" w:hAnsiTheme="minorHAnsi" w:cstheme="minorHAnsi"/>
@@ -893,54 +662,42 @@
           <w:bdr w:val="none" w:sz="0" w:space="0" w:color="auto" w:frame="1"/>
           <w:lang w:val="en-IN" w:eastAsia="en-IN"/>
         </w:rPr>
-        <w:t>Thymeleaf</w:t>
-      </w:r>
-      <w:proofErr w:type="spellEnd"/>
+        <w:t xml:space="preserve">Thymeleaf </w:t>
+      </w:r>
       <w:r>
         <w:rPr>
           <w:rFonts w:asciiTheme="minorHAnsi" w:eastAsia="Times New Roman" w:hAnsiTheme="minorHAnsi" w:cstheme="minorHAnsi"/>
-          <w:b/>
-          <w:bCs/>
           <w:color w:val="000000"/>
           <w:bdr w:val="none" w:sz="0" w:space="0" w:color="auto" w:frame="1"/>
           <w:lang w:val="en-IN" w:eastAsia="en-IN"/>
         </w:rPr>
-        <w:t xml:space="preserve"> </w:t>
+        <w:t xml:space="preserve">for Frontend and </w:t>
       </w:r>
       <w:r>
         <w:rPr>
           <w:rFonts w:asciiTheme="minorHAnsi" w:eastAsia="Times New Roman" w:hAnsiTheme="minorHAnsi" w:cstheme="minorHAnsi"/>
+          <w:b/>
+          <w:bCs/>
           <w:color w:val="000000"/>
           <w:bdr w:val="none" w:sz="0" w:space="0" w:color="auto" w:frame="1"/>
           <w:lang w:val="en-IN" w:eastAsia="en-IN"/>
         </w:rPr>
-        <w:t xml:space="preserve">for Frontend and </w:t>
+        <w:t>Spring boot</w:t>
       </w:r>
       <w:r>
         <w:rPr>
           <w:rFonts w:asciiTheme="minorHAnsi" w:eastAsia="Times New Roman" w:hAnsiTheme="minorHAnsi" w:cstheme="minorHAnsi"/>
-          <w:b/>
-          <w:bCs/>
           <w:color w:val="000000"/>
           <w:bdr w:val="none" w:sz="0" w:space="0" w:color="auto" w:frame="1"/>
           <w:lang w:val="en-IN" w:eastAsia="en-IN"/>
         </w:rPr>
-        <w:t>Spring boot</w:t>
-      </w:r>
-      <w:r>
-        <w:rPr>
-          <w:rFonts w:asciiTheme="minorHAnsi" w:eastAsia="Times New Roman" w:hAnsiTheme="minorHAnsi" w:cstheme="minorHAnsi"/>
-          <w:color w:val="000000"/>
-          <w:bdr w:val="none" w:sz="0" w:space="0" w:color="auto" w:frame="1"/>
-          <w:lang w:val="en-IN" w:eastAsia="en-IN"/>
-        </w:rPr>
         <w:t xml:space="preserve"> Backend.</w:t>
       </w:r>
     </w:p>
     <w:p>
       <w:r>
         <w:pict w14:anchorId="1E59955A">
-          <v:rect id="_x0000_i1038" style="width:0;height:1.5pt" o:hralign="center" o:hrstd="t" o:hr="t" fillcolor="#a0a0a0" stroked="f"/>
+          <v:rect id="_x0000_i1028" style="width:0;height:1.5pt" o:hralign="center" o:hrstd="t" o:hr="t" fillcolor="#a0a0a0" stroked="f"/>
         </w:pict>
       </w:r>
     </w:p>
@@ -962,7 +719,7 @@
           <w:sz w:val="24"/>
           <w:szCs w:val="24"/>
         </w:rPr>
-        <w:t>Academic Projects</w:t>
+        <w:t>ACADEMIC PROJECTS</w:t>
       </w:r>
     </w:p>
     <w:p>
@@ -984,28 +741,16 @@
           <w:b/>
           <w:bCs/>
         </w:rPr>
-        <w:t xml:space="preserve"> (Object Oriented Design Project)</w:t>
-      </w:r>
-      <w:r>
-        <w:rPr>
-          <w:b/>
-          <w:bCs/>
-        </w:rPr>
-        <w:tab/>
-      </w:r>
-      <w:r>
-        <w:rPr>
-          <w:b/>
-          <w:bCs/>
-        </w:rPr>
-        <w:tab/>
-      </w:r>
-      <w:r>
-        <w:rPr>
-          <w:b/>
-          <w:bCs/>
-        </w:rPr>
-        <w:tab/>
+        <w:t xml:space="preserve"> </w:t>
+      </w:r>
+      <w:r>
+        <w:t>|Java, Micronaut, RESTful APIs</w:t>
+      </w:r>
+      <w:r>
+        <w:t xml:space="preserve">, </w:t>
+      </w:r>
+      <w:r>
+        <w:t>NoSQL, Aerospike</w:t>
       </w:r>
       <w:r>
         <w:rPr>
@@ -1059,13 +804,8 @@
         <w:t>reated a centralized system that allows customers to register and open accounts in a bank branch</w:t>
       </w:r>
       <w:r>
-        <w:t xml:space="preserve"> as well as credit and debit certain amounts according to business </w:t>
-      </w:r>
-      <w:proofErr w:type="gramStart"/>
-      <w:r>
-        <w:t>rules</w:t>
-      </w:r>
-      <w:proofErr w:type="gramEnd"/>
+        <w:t xml:space="preserve"> as well as credit and debit certain amounts according to business rules</w:t>
+      </w:r>
     </w:p>
     <w:p>
       <w:pPr>
@@ -1162,40 +902,10 @@
       <w:r>
         <w:t xml:space="preserve"> real-time </w:t>
       </w:r>
-      <w:proofErr w:type="gramStart"/>
       <w:r>
         <w:t>database</w:t>
       </w:r>
-      <w:proofErr w:type="gramEnd"/>
-    </w:p>
-    <w:p>
-      <w:pPr>
-        <w:pStyle w:val="ListParagraph"/>
-        <w:numPr>
-          <w:ilvl w:val="0"/>
-          <w:numId w:val="4"/>
-        </w:numPr>
-      </w:pPr>
-      <w:r>
-        <w:t xml:space="preserve">JavaScript was </w:t>
-      </w:r>
-      <w:r>
-        <w:t>utilized</w:t>
-      </w:r>
-      <w:r>
-        <w:t xml:space="preserve"> to call APIs on the backend while HTML, CSS, and Bootstrap were used to build the </w:t>
-      </w:r>
-      <w:proofErr w:type="gramStart"/>
-      <w:r>
-        <w:t>frontend</w:t>
-      </w:r>
       <w:bookmarkEnd w:id="0"/>
-      <w:proofErr w:type="gramEnd"/>
-    </w:p>
-    <w:p>
-      <w:pPr>
-        <w:ind w:left="360"/>
-      </w:pPr>
     </w:p>
     <w:p>
       <w:pPr>
@@ -1222,6 +932,26 @@
           <w:lang w:val="en-IN" w:eastAsia="en-IN"/>
         </w:rPr>
         <w:t>Online Movie Booking System</w:t>
+      </w:r>
+      <w:r>
+        <w:rPr>
+          <w:rFonts w:asciiTheme="minorHAnsi" w:eastAsia="Times New Roman" w:hAnsiTheme="minorHAnsi" w:cstheme="minorHAnsi"/>
+          <w:b/>
+          <w:bCs/>
+          <w:color w:val="000000"/>
+          <w:bdr w:val="none" w:sz="0" w:space="0" w:color="auto" w:frame="1"/>
+          <w:lang w:val="en-IN" w:eastAsia="en-IN"/>
+        </w:rPr>
+        <w:t xml:space="preserve">| </w:t>
+      </w:r>
+      <w:r>
+        <w:rPr>
+          <w:rFonts w:asciiTheme="minorHAnsi" w:eastAsia="Times New Roman" w:hAnsiTheme="minorHAnsi" w:cstheme="minorHAnsi"/>
+          <w:color w:val="000000"/>
+          <w:bdr w:val="none" w:sz="0" w:space="0" w:color="auto" w:frame="1"/>
+          <w:lang w:val="en-IN" w:eastAsia="en-IN"/>
+        </w:rPr>
+        <w:t>Spring Boot, Hibernate, SQL, Java, Spring Security, REST API</w:t>
       </w:r>
     </w:p>
     <w:p>
@@ -1440,29 +1170,7 @@
           <w:bdr w:val="none" w:sz="0" w:space="0" w:color="auto" w:frame="1"/>
           <w:lang w:val="en-IN" w:eastAsia="en-IN"/>
         </w:rPr>
-        <w:t xml:space="preserve"> framework, </w:t>
-      </w:r>
-      <w:r>
-        <w:rPr>
-          <w:rFonts w:ascii="inherit" w:eastAsia="Times New Roman" w:hAnsi="inherit" w:cs="Times New Roman"/>
-          <w:color w:val="000000"/>
-          <w:sz w:val="20"/>
-          <w:szCs w:val="20"/>
-          <w:bdr w:val="none" w:sz="0" w:space="0" w:color="auto" w:frame="1"/>
-          <w:lang w:val="en-IN" w:eastAsia="en-IN"/>
-        </w:rPr>
-        <w:t>hibernate</w:t>
-      </w:r>
-      <w:r>
-        <w:rPr>
-          <w:rFonts w:ascii="inherit" w:eastAsia="Times New Roman" w:hAnsi="inherit" w:cs="Times New Roman"/>
-          <w:color w:val="000000"/>
-          <w:sz w:val="20"/>
-          <w:szCs w:val="20"/>
-          <w:bdr w:val="none" w:sz="0" w:space="0" w:color="auto" w:frame="1"/>
-          <w:lang w:val="en-IN" w:eastAsia="en-IN"/>
-        </w:rPr>
-        <w:t xml:space="preserve"> applying DAO Pattern to access Data from SQL Database.</w:t>
+        <w:t xml:space="preserve"> framework, hibernate applying DAO Pattern to access Data from SQL Database.</w:t>
       </w:r>
     </w:p>
     <w:p>
@@ -1533,192 +1241,14 @@
       </w:r>
     </w:p>
     <w:p>
-      <w:pPr>
-        <w:pStyle w:val="ListParagraph"/>
-        <w:widowControl/>
-        <w:numPr>
-          <w:ilvl w:val="0"/>
-          <w:numId w:val="5"/>
-        </w:numPr>
-        <w:autoSpaceDE/>
-        <w:autoSpaceDN/>
-        <w:spacing w:line="225" w:lineRule="atLeast"/>
-        <w:textAlignment w:val="baseline"/>
-        <w:rPr>
-          <w:rFonts w:ascii="inherit" w:eastAsia="Times New Roman" w:hAnsi="inherit" w:cs="Times New Roman"/>
-          <w:color w:val="000000"/>
-          <w:sz w:val="20"/>
-          <w:szCs w:val="20"/>
-          <w:lang w:val="en-IN" w:eastAsia="en-IN"/>
-        </w:rPr>
-      </w:pPr>
-      <w:r>
-        <w:rPr>
-          <w:rFonts w:ascii="inherit" w:eastAsia="Times New Roman" w:hAnsi="inherit" w:cs="Times New Roman"/>
-          <w:color w:val="FFFFFF"/>
-          <w:sz w:val="2"/>
-          <w:szCs w:val="2"/>
-          <w:bdr w:val="none" w:sz="0" w:space="0" w:color="auto" w:frame="1"/>
-          <w:lang w:val="en-IN" w:eastAsia="en-IN"/>
-        </w:rPr>
-        <w:t>•</w:t>
-      </w:r>
-      <w:r>
-        <w:rPr>
-          <w:rFonts w:ascii="inherit" w:eastAsia="Times New Roman" w:hAnsi="inherit" w:cs="Times New Roman"/>
-          <w:color w:val="000000"/>
-          <w:sz w:val="20"/>
-          <w:szCs w:val="20"/>
-          <w:bdr w:val="none" w:sz="0" w:space="0" w:color="auto" w:frame="1"/>
-          <w:lang w:val="en-IN" w:eastAsia="en-IN"/>
-        </w:rPr>
-        <w:t xml:space="preserve">Utilized </w:t>
-      </w:r>
-      <w:r>
-        <w:rPr>
-          <w:rFonts w:ascii="inherit" w:eastAsia="Times New Roman" w:hAnsi="inherit" w:cs="Times New Roman"/>
-          <w:b/>
-          <w:bCs/>
-          <w:color w:val="000000"/>
-          <w:sz w:val="20"/>
-          <w:szCs w:val="20"/>
-          <w:bdr w:val="none" w:sz="0" w:space="0" w:color="auto" w:frame="1"/>
-          <w:lang w:val="en-IN" w:eastAsia="en-IN"/>
-        </w:rPr>
-        <w:t>Spring Security</w:t>
-      </w:r>
-      <w:r>
-        <w:rPr>
-          <w:rFonts w:ascii="inherit" w:eastAsia="Times New Roman" w:hAnsi="inherit" w:cs="Times New Roman"/>
-          <w:color w:val="000000"/>
-          <w:sz w:val="20"/>
-          <w:szCs w:val="20"/>
-          <w:bdr w:val="none" w:sz="0" w:space="0" w:color="auto" w:frame="1"/>
-          <w:lang w:val="en-IN" w:eastAsia="en-IN"/>
-        </w:rPr>
-        <w:t xml:space="preserve"> for authentication and authorization of users, ensuring a secure and reliable user experience with a 95% reduction in unauthorized access attempts.</w:t>
-      </w:r>
-    </w:p>
-    <w:p>
-      <w:pPr>
-        <w:pStyle w:val="ListParagraph"/>
-        <w:widowControl/>
-        <w:numPr>
-          <w:ilvl w:val="0"/>
-          <w:numId w:val="5"/>
-        </w:numPr>
-        <w:autoSpaceDE/>
-        <w:autoSpaceDN/>
-        <w:spacing w:line="225" w:lineRule="atLeast"/>
-        <w:textAlignment w:val="baseline"/>
-        <w:rPr>
-          <w:rFonts w:ascii="inherit" w:eastAsia="Times New Roman" w:hAnsi="inherit" w:cs="Times New Roman"/>
-          <w:color w:val="000000"/>
-          <w:sz w:val="20"/>
-          <w:szCs w:val="20"/>
-          <w:lang w:val="en-IN" w:eastAsia="en-IN"/>
-        </w:rPr>
-      </w:pPr>
-      <w:r>
-        <w:rPr>
-          <w:rFonts w:ascii="inherit" w:eastAsia="Times New Roman" w:hAnsi="inherit" w:cs="Times New Roman"/>
-          <w:color w:val="FFFFFF"/>
-          <w:sz w:val="2"/>
-          <w:szCs w:val="2"/>
-          <w:bdr w:val="none" w:sz="0" w:space="0" w:color="auto" w:frame="1"/>
-          <w:lang w:val="en-IN" w:eastAsia="en-IN"/>
-        </w:rPr>
-        <w:t>•</w:t>
-      </w:r>
-      <w:r>
-        <w:rPr>
-          <w:rFonts w:ascii="inherit" w:eastAsia="Times New Roman" w:hAnsi="inherit" w:cs="Times New Roman"/>
-          <w:color w:val="000000"/>
-          <w:sz w:val="20"/>
-          <w:szCs w:val="20"/>
-          <w:bdr w:val="none" w:sz="0" w:space="0" w:color="auto" w:frame="1"/>
-          <w:lang w:val="en-IN" w:eastAsia="en-IN"/>
-        </w:rPr>
-        <w:t>Designed and implemented various functionalities, including user registration, movie selection, seat reservation, and payment processing.</w:t>
-      </w:r>
-    </w:p>
-    <w:p>
-      <w:pPr>
-        <w:pStyle w:val="ListParagraph"/>
-        <w:widowControl/>
-        <w:numPr>
-          <w:ilvl w:val="0"/>
-          <w:numId w:val="5"/>
-        </w:numPr>
-        <w:autoSpaceDE/>
-        <w:autoSpaceDN/>
-        <w:spacing w:line="225" w:lineRule="atLeast"/>
-        <w:textAlignment w:val="baseline"/>
-        <w:rPr>
-          <w:rFonts w:ascii="inherit" w:eastAsia="Times New Roman" w:hAnsi="inherit" w:cs="Times New Roman"/>
-          <w:color w:val="000000"/>
-          <w:sz w:val="20"/>
-          <w:szCs w:val="20"/>
-          <w:lang w:val="en-IN" w:eastAsia="en-IN"/>
-        </w:rPr>
-      </w:pPr>
-      <w:r>
-        <w:rPr>
-          <w:rFonts w:ascii="inherit" w:eastAsia="Times New Roman" w:hAnsi="inherit" w:cs="Times New Roman"/>
-          <w:color w:val="FFFFFF"/>
-          <w:sz w:val="2"/>
-          <w:szCs w:val="2"/>
-          <w:bdr w:val="none" w:sz="0" w:space="0" w:color="auto" w:frame="1"/>
-          <w:lang w:val="en-IN" w:eastAsia="en-IN"/>
-        </w:rPr>
-        <w:t>•</w:t>
-      </w:r>
-      <w:r>
-        <w:rPr>
-          <w:rFonts w:ascii="inherit" w:eastAsia="Times New Roman" w:hAnsi="inherit" w:cs="Times New Roman"/>
-          <w:color w:val="000000"/>
-          <w:sz w:val="20"/>
-          <w:szCs w:val="20"/>
-          <w:bdr w:val="none" w:sz="0" w:space="0" w:color="auto" w:frame="1"/>
-          <w:lang w:val="en-IN" w:eastAsia="en-IN"/>
-        </w:rPr>
-        <w:t xml:space="preserve">Leveraged </w:t>
-      </w:r>
-      <w:r>
-        <w:rPr>
-          <w:rFonts w:ascii="inherit" w:eastAsia="Times New Roman" w:hAnsi="inherit" w:cs="Times New Roman"/>
-          <w:b/>
-          <w:bCs/>
-          <w:color w:val="000000"/>
-          <w:sz w:val="20"/>
-          <w:szCs w:val="20"/>
-          <w:bdr w:val="none" w:sz="0" w:space="0" w:color="auto" w:frame="1"/>
-          <w:lang w:val="en-IN" w:eastAsia="en-IN"/>
-        </w:rPr>
-        <w:t>Hibernate ORM</w:t>
-      </w:r>
-      <w:r>
-        <w:rPr>
-          <w:rFonts w:ascii="inherit" w:eastAsia="Times New Roman" w:hAnsi="inherit" w:cs="Times New Roman"/>
-          <w:color w:val="000000"/>
-          <w:sz w:val="20"/>
-          <w:szCs w:val="20"/>
-          <w:bdr w:val="none" w:sz="0" w:space="0" w:color="auto" w:frame="1"/>
-          <w:lang w:val="en-IN" w:eastAsia="en-IN"/>
-        </w:rPr>
-        <w:t xml:space="preserve"> for object-relational mapping and efficient database operations, resulting in a 15% reduction in database management overhead and improved data integrity.</w:t>
-      </w:r>
-    </w:p>
-    <w:p>
       <w:r>
         <w:pict w14:anchorId="12C9E848">
-          <v:rect id="_x0000_i1041" style="width:0;height:1.5pt" o:hralign="center" o:hrstd="t" o:hr="t" fillcolor="#a0a0a0" stroked="f"/>
+          <v:rect id="_x0000_i1029" style="width:0;height:1.5pt" o:hralign="center" o:hrstd="t" o:hr="t" fillcolor="#a0a0a0" stroked="f"/>
         </w:pict>
       </w:r>
     </w:p>
     <w:p>
       <w:pPr>
-        <w:jc w:val="center"/>
         <w:rPr>
           <w:b/>
           <w:bCs/>
@@ -1733,7 +1263,7 @@
           <w:sz w:val="24"/>
           <w:szCs w:val="24"/>
         </w:rPr>
-        <w:t>Publications</w:t>
+        <w:t>PUBLICATIONS</w:t>
       </w:r>
     </w:p>
     <w:p>
@@ -1751,8 +1281,9 @@
     <w:sectPr>
       <w:type w:val="continuous"/>
       <w:pgSz w:w="12230" w:h="15820"/>
-      <w:pgMar w:top="540" w:right="420" w:bottom="280" w:left="420" w:header="720" w:footer="720" w:gutter="0"/>
+      <w:pgMar w:top="720" w:right="720" w:bottom="720" w:left="720" w:header="720" w:footer="720" w:gutter="0"/>
       <w:cols w:space="720"/>
+      <w:docGrid w:linePitch="299"/>
     </w:sectPr>
   </w:body>
 </w:document>
@@ -3125,13 +2656,13 @@
       <w:lang w:val="en-IN" w:eastAsia="en-IN"/>
     </w:rPr>
   </w:style>
-  <w:style w:type="character" w:customStyle="1" w:styleId="title0">
-    <w:name w:val="title"/>
+  <w:style w:type="character" w:customStyle="1" w:styleId="Title1">
+    <w:name w:val="Title1"/>
     <w:basedOn w:val="DefaultParagraphFont"/>
     <w:rsid w:val="007A1CE9"/>
   </w:style>
-  <w:style w:type="character" w:customStyle="1" w:styleId="subtitle">
-    <w:name w:val="subtitle"/>
+  <w:style w:type="character" w:customStyle="1" w:styleId="Subtitle1">
+    <w:name w:val="Subtitle1"/>
     <w:basedOn w:val="DefaultParagraphFont"/>
     <w:rsid w:val="007A1CE9"/>
   </w:style>

</xml_diff>

<commit_message>
many java based companiess
</commit_message>
<xml_diff>
--- a/SDE RESUME/Pranav_Khismatrao_Resume (3).docx
+++ b/SDE RESUME/Pranav_Khismatrao_Resume (3).docx
@@ -55,6 +55,9 @@
           <w:t>pranav.khismatrao07@gmail.com</w:t>
         </w:r>
       </w:hyperlink>
+      <w:r>
+        <w:t xml:space="preserve"> </w:t>
+      </w:r>
       <w:r>
         <w:t xml:space="preserve">• </w:t>
       </w:r>
@@ -116,74 +119,43 @@
         <w:rPr>
           <w:b/>
           <w:bCs/>
-          <w:sz w:val="24"/>
-          <w:szCs w:val="24"/>
-        </w:rPr>
-      </w:pPr>
-      <w:r>
-        <w:rPr>
-          <w:b/>
-          <w:bCs/>
-          <w:sz w:val="24"/>
-          <w:szCs w:val="24"/>
+        </w:rPr>
+      </w:pPr>
+      <w:r>
+        <w:rPr>
+          <w:b/>
+          <w:bCs/>
         </w:rPr>
         <w:t>Master of Science, Software Engineering Systems</w:t>
       </w:r>
       <w:r>
-        <w:rPr>
-          <w:sz w:val="24"/>
-          <w:szCs w:val="24"/>
-        </w:rPr>
-        <w:tab/>
-      </w:r>
-      <w:r>
-        <w:rPr>
-          <w:sz w:val="24"/>
-          <w:szCs w:val="24"/>
-        </w:rPr>
-        <w:tab/>
-      </w:r>
-      <w:r>
-        <w:rPr>
-          <w:sz w:val="24"/>
-          <w:szCs w:val="24"/>
-        </w:rPr>
-        <w:tab/>
-      </w:r>
-      <w:r>
-        <w:rPr>
-          <w:sz w:val="24"/>
-          <w:szCs w:val="24"/>
-        </w:rPr>
-        <w:tab/>
-      </w:r>
-      <w:r>
-        <w:rPr>
-          <w:sz w:val="24"/>
-          <w:szCs w:val="24"/>
-        </w:rPr>
-        <w:tab/>
-      </w:r>
-      <w:r>
-        <w:rPr>
-          <w:sz w:val="24"/>
-          <w:szCs w:val="24"/>
-        </w:rPr>
-        <w:tab/>
-      </w:r>
-      <w:r>
-        <w:rPr>
-          <w:sz w:val="24"/>
-          <w:szCs w:val="24"/>
-        </w:rPr>
+        <w:tab/>
+      </w:r>
+      <w:r>
+        <w:tab/>
+      </w:r>
+      <w:r>
+        <w:tab/>
+      </w:r>
+      <w:r>
+        <w:tab/>
+      </w:r>
+      <w:r>
+        <w:tab/>
+      </w:r>
+      <w:r>
+        <w:tab/>
+      </w:r>
+      <w:r>
         <w:t xml:space="preserve">   </w:t>
       </w:r>
       <w:r>
-        <w:rPr>
-          <w:b/>
-          <w:bCs/>
-          <w:sz w:val="24"/>
-          <w:szCs w:val="24"/>
+        <w:t xml:space="preserve">    </w:t>
+      </w:r>
+      <w:r>
+        <w:rPr>
+          <w:b/>
+          <w:bCs/>
         </w:rPr>
         <w:t xml:space="preserve">Expected </w:t>
       </w:r>
@@ -191,8 +163,6 @@
         <w:rPr>
           <w:b/>
           <w:bCs/>
-          <w:sz w:val="24"/>
-          <w:szCs w:val="24"/>
         </w:rPr>
         <w:t>May</w:t>
       </w:r>
@@ -200,8 +170,6 @@
         <w:rPr>
           <w:b/>
           <w:bCs/>
-          <w:sz w:val="24"/>
-          <w:szCs w:val="24"/>
         </w:rPr>
         <w:t xml:space="preserve"> 2024</w:t>
       </w:r>
@@ -209,79 +177,79 @@
     <w:p>
       <w:pPr>
         <w:rPr>
-          <w:sz w:val="24"/>
-          <w:szCs w:val="24"/>
-        </w:rPr>
-      </w:pPr>
-      <w:r>
-        <w:rPr>
-          <w:sz w:val="24"/>
-          <w:szCs w:val="24"/>
+          <w:sz w:val="21"/>
+          <w:szCs w:val="21"/>
+        </w:rPr>
+      </w:pPr>
+      <w:r>
+        <w:rPr>
+          <w:sz w:val="21"/>
+          <w:szCs w:val="21"/>
         </w:rPr>
         <w:t>Northeastern University, Boston, MA</w:t>
       </w:r>
       <w:r>
         <w:rPr>
-          <w:sz w:val="24"/>
-          <w:szCs w:val="24"/>
-        </w:rPr>
-        <w:tab/>
-      </w:r>
-      <w:r>
-        <w:rPr>
-          <w:sz w:val="24"/>
-          <w:szCs w:val="24"/>
-        </w:rPr>
-        <w:tab/>
-      </w:r>
-      <w:r>
-        <w:rPr>
-          <w:sz w:val="24"/>
-          <w:szCs w:val="24"/>
-        </w:rPr>
-        <w:tab/>
-      </w:r>
-      <w:r>
-        <w:rPr>
-          <w:sz w:val="24"/>
-          <w:szCs w:val="24"/>
-        </w:rPr>
-        <w:tab/>
-      </w:r>
-      <w:r>
-        <w:rPr>
-          <w:sz w:val="24"/>
-          <w:szCs w:val="24"/>
-        </w:rPr>
-        <w:tab/>
-      </w:r>
-      <w:r>
-        <w:rPr>
-          <w:sz w:val="24"/>
-          <w:szCs w:val="24"/>
-        </w:rPr>
-        <w:tab/>
-      </w:r>
-      <w:r>
-        <w:rPr>
-          <w:sz w:val="24"/>
-          <w:szCs w:val="24"/>
-        </w:rPr>
-        <w:tab/>
-      </w:r>
-      <w:r>
-        <w:rPr>
-          <w:sz w:val="24"/>
-          <w:szCs w:val="24"/>
-        </w:rPr>
-        <w:tab/>
-      </w:r>
-      <w:r>
-        <w:rPr>
-          <w:b/>
-          <w:bCs/>
-          <w:sz w:val="24"/>
-          <w:szCs w:val="24"/>
+          <w:sz w:val="21"/>
+          <w:szCs w:val="21"/>
+        </w:rPr>
+        <w:tab/>
+      </w:r>
+      <w:r>
+        <w:rPr>
+          <w:sz w:val="21"/>
+          <w:szCs w:val="21"/>
+        </w:rPr>
+        <w:tab/>
+      </w:r>
+      <w:r>
+        <w:rPr>
+          <w:sz w:val="21"/>
+          <w:szCs w:val="21"/>
+        </w:rPr>
+        <w:tab/>
+      </w:r>
+      <w:r>
+        <w:rPr>
+          <w:sz w:val="21"/>
+          <w:szCs w:val="21"/>
+        </w:rPr>
+        <w:tab/>
+      </w:r>
+      <w:r>
+        <w:rPr>
+          <w:sz w:val="21"/>
+          <w:szCs w:val="21"/>
+        </w:rPr>
+        <w:tab/>
+      </w:r>
+      <w:r>
+        <w:rPr>
+          <w:sz w:val="21"/>
+          <w:szCs w:val="21"/>
+        </w:rPr>
+        <w:tab/>
+      </w:r>
+      <w:r>
+        <w:rPr>
+          <w:sz w:val="21"/>
+          <w:szCs w:val="21"/>
+        </w:rPr>
+        <w:tab/>
+      </w:r>
+      <w:r>
+        <w:rPr>
+          <w:sz w:val="21"/>
+          <w:szCs w:val="21"/>
+        </w:rPr>
+        <w:tab/>
+      </w:r>
+      <w:r>
+        <w:rPr>
+          <w:b/>
+          <w:bCs/>
+          <w:sz w:val="21"/>
+          <w:szCs w:val="21"/>
         </w:rPr>
         <w:t xml:space="preserve">GPA: </w:t>
       </w:r>
@@ -289,8 +257,8 @@
         <w:rPr>
           <w:b/>
           <w:bCs/>
-          <w:sz w:val="24"/>
-          <w:szCs w:val="24"/>
+          <w:sz w:val="21"/>
+          <w:szCs w:val="21"/>
         </w:rPr>
         <w:t>3.6</w:t>
       </w:r>
@@ -298,8 +266,8 @@
         <w:rPr>
           <w:b/>
           <w:bCs/>
-          <w:sz w:val="24"/>
-          <w:szCs w:val="24"/>
+          <w:sz w:val="21"/>
+          <w:szCs w:val="21"/>
         </w:rPr>
         <w:t>5</w:t>
       </w:r>
@@ -307,8 +275,8 @@
         <w:rPr>
           <w:b/>
           <w:bCs/>
-          <w:sz w:val="24"/>
-          <w:szCs w:val="24"/>
+          <w:sz w:val="21"/>
+          <w:szCs w:val="21"/>
         </w:rPr>
         <w:t>/</w:t>
       </w:r>
@@ -316,8 +284,8 @@
         <w:rPr>
           <w:b/>
           <w:bCs/>
-          <w:sz w:val="24"/>
-          <w:szCs w:val="24"/>
+          <w:sz w:val="21"/>
+          <w:szCs w:val="21"/>
         </w:rPr>
         <w:t>4.0</w:t>
       </w:r>
@@ -325,44 +293,44 @@
     <w:p>
       <w:pPr>
         <w:rPr>
-          <w:sz w:val="24"/>
-          <w:szCs w:val="24"/>
-        </w:rPr>
-      </w:pPr>
-      <w:r>
-        <w:rPr>
-          <w:sz w:val="24"/>
-          <w:szCs w:val="24"/>
+          <w:sz w:val="21"/>
+          <w:szCs w:val="21"/>
+        </w:rPr>
+      </w:pPr>
+      <w:r>
+        <w:rPr>
+          <w:sz w:val="21"/>
+          <w:szCs w:val="21"/>
         </w:rPr>
         <w:t>Relevant Courses</w:t>
       </w:r>
       <w:bookmarkStart w:id="0" w:name="_Hlk136791753"/>
       <w:r>
         <w:rPr>
-          <w:sz w:val="24"/>
-          <w:szCs w:val="24"/>
+          <w:sz w:val="21"/>
+          <w:szCs w:val="21"/>
         </w:rPr>
         <w:t>: Object Oriented Design</w:t>
       </w:r>
       <w:r>
         <w:rPr>
-          <w:sz w:val="24"/>
-          <w:szCs w:val="24"/>
+          <w:sz w:val="21"/>
+          <w:szCs w:val="21"/>
         </w:rPr>
         <w:t>, Web Design</w:t>
       </w:r>
       <w:r>
         <w:rPr>
-          <w:sz w:val="24"/>
-          <w:szCs w:val="24"/>
+          <w:sz w:val="21"/>
+          <w:szCs w:val="21"/>
         </w:rPr>
         <w:t>, Enterprise Software Design</w:t>
       </w:r>
       <w:bookmarkEnd w:id="0"/>
       <w:r>
         <w:rPr>
-          <w:sz w:val="24"/>
-          <w:szCs w:val="24"/>
+          <w:sz w:val="21"/>
+          <w:szCs w:val="21"/>
         </w:rPr>
         <w:t>, Cloud Computing</w:t>
       </w:r>
@@ -372,16 +340,12 @@
         <w:rPr>
           <w:b/>
           <w:bCs/>
-          <w:sz w:val="24"/>
-          <w:szCs w:val="24"/>
-        </w:rPr>
-      </w:pPr>
-      <w:r>
-        <w:rPr>
-          <w:b/>
-          <w:bCs/>
-          <w:sz w:val="24"/>
-          <w:szCs w:val="24"/>
+        </w:rPr>
+      </w:pPr>
+      <w:r>
+        <w:rPr>
+          <w:b/>
+          <w:bCs/>
         </w:rPr>
         <w:t xml:space="preserve">Bachelor of </w:t>
       </w:r>
@@ -389,8 +353,6 @@
         <w:rPr>
           <w:b/>
           <w:bCs/>
-          <w:sz w:val="24"/>
-          <w:szCs w:val="24"/>
         </w:rPr>
         <w:t>E</w:t>
       </w:r>
@@ -398,80 +360,43 @@
         <w:rPr>
           <w:b/>
           <w:bCs/>
-          <w:sz w:val="24"/>
-          <w:szCs w:val="24"/>
         </w:rPr>
         <w:t>ngineering, Information Technology</w:t>
       </w:r>
       <w:r>
-        <w:rPr>
-          <w:sz w:val="24"/>
-          <w:szCs w:val="24"/>
-        </w:rPr>
         <w:t xml:space="preserve"> </w:t>
       </w:r>
       <w:r>
-        <w:rPr>
-          <w:sz w:val="24"/>
-          <w:szCs w:val="24"/>
-        </w:rPr>
-        <w:tab/>
-      </w:r>
-      <w:r>
-        <w:rPr>
-          <w:sz w:val="24"/>
-          <w:szCs w:val="24"/>
-        </w:rPr>
-        <w:tab/>
-      </w:r>
-      <w:r>
-        <w:rPr>
-          <w:sz w:val="24"/>
-          <w:szCs w:val="24"/>
-        </w:rPr>
-        <w:tab/>
-      </w:r>
-      <w:r>
-        <w:rPr>
-          <w:sz w:val="24"/>
-          <w:szCs w:val="24"/>
-        </w:rPr>
-        <w:tab/>
-      </w:r>
-      <w:r>
-        <w:rPr>
-          <w:sz w:val="24"/>
-          <w:szCs w:val="24"/>
-        </w:rPr>
-        <w:tab/>
-      </w:r>
-      <w:r>
-        <w:rPr>
-          <w:sz w:val="24"/>
-          <w:szCs w:val="24"/>
-        </w:rPr>
-        <w:tab/>
-      </w:r>
-      <w:r>
-        <w:rPr>
-          <w:sz w:val="24"/>
-          <w:szCs w:val="24"/>
-        </w:rPr>
-        <w:tab/>
-      </w:r>
-      <w:r>
-        <w:rPr>
-          <w:sz w:val="24"/>
-          <w:szCs w:val="24"/>
-        </w:rPr>
+        <w:tab/>
+      </w:r>
+      <w:r>
+        <w:tab/>
+      </w:r>
+      <w:r>
+        <w:tab/>
+      </w:r>
+      <w:r>
+        <w:tab/>
+      </w:r>
+      <w:r>
+        <w:tab/>
+      </w:r>
+      <w:r>
+        <w:tab/>
+      </w:r>
+      <w:r>
+        <w:tab/>
+      </w:r>
+      <w:r>
         <w:t xml:space="preserve">          </w:t>
       </w:r>
       <w:r>
-        <w:rPr>
-          <w:b/>
-          <w:bCs/>
-          <w:sz w:val="24"/>
-          <w:szCs w:val="24"/>
+        <w:t xml:space="preserve">  </w:t>
+      </w:r>
+      <w:r>
+        <w:rPr>
+          <w:b/>
+          <w:bCs/>
         </w:rPr>
         <w:t>Oct 2020</w:t>
       </w:r>
@@ -479,66 +404,66 @@
     <w:p>
       <w:pPr>
         <w:rPr>
-          <w:sz w:val="24"/>
-          <w:szCs w:val="24"/>
-        </w:rPr>
-      </w:pPr>
-      <w:r>
-        <w:rPr>
-          <w:sz w:val="24"/>
-          <w:szCs w:val="24"/>
+          <w:sz w:val="21"/>
+          <w:szCs w:val="21"/>
+        </w:rPr>
+      </w:pPr>
+      <w:r>
+        <w:rPr>
+          <w:sz w:val="21"/>
+          <w:szCs w:val="21"/>
         </w:rPr>
         <w:t>Mumbai University, India</w:t>
       </w:r>
       <w:r>
         <w:rPr>
-          <w:sz w:val="24"/>
-          <w:szCs w:val="24"/>
-        </w:rPr>
-        <w:tab/>
-      </w:r>
-    </w:p>
-    <w:p>
-      <w:pPr>
-        <w:rPr>
-          <w:sz w:val="24"/>
-          <w:szCs w:val="24"/>
-        </w:rPr>
-      </w:pPr>
-      <w:r>
-        <w:rPr>
-          <w:sz w:val="24"/>
-          <w:szCs w:val="24"/>
+          <w:sz w:val="21"/>
+          <w:szCs w:val="21"/>
+        </w:rPr>
+        <w:tab/>
+      </w:r>
+    </w:p>
+    <w:p>
+      <w:pPr>
+        <w:rPr>
+          <w:sz w:val="21"/>
+          <w:szCs w:val="21"/>
+        </w:rPr>
+      </w:pPr>
+      <w:r>
+        <w:rPr>
+          <w:sz w:val="21"/>
+          <w:szCs w:val="21"/>
         </w:rPr>
         <w:t>Relevant Course</w:t>
       </w:r>
       <w:r>
         <w:rPr>
-          <w:sz w:val="24"/>
-          <w:szCs w:val="24"/>
+          <w:sz w:val="21"/>
+          <w:szCs w:val="21"/>
         </w:rPr>
         <w:t>s</w:t>
       </w:r>
       <w:r>
         <w:rPr>
-          <w:sz w:val="24"/>
-          <w:szCs w:val="24"/>
+          <w:sz w:val="21"/>
+          <w:szCs w:val="21"/>
         </w:rPr>
         <w:t xml:space="preserve">: </w:t>
       </w:r>
       <w:bookmarkStart w:id="1" w:name="_Hlk136791820"/>
       <w:r>
         <w:rPr>
-          <w:sz w:val="24"/>
-          <w:szCs w:val="24"/>
+          <w:sz w:val="21"/>
+          <w:szCs w:val="21"/>
         </w:rPr>
         <w:t>Data Structures Algorithms, Database Management,</w:t>
       </w:r>
       <w:bookmarkEnd w:id="1"/>
       <w:r>
         <w:rPr>
-          <w:sz w:val="24"/>
-          <w:szCs w:val="24"/>
+          <w:sz w:val="21"/>
+          <w:szCs w:val="21"/>
         </w:rPr>
         <w:t xml:space="preserve"> Java Fundamentals</w:t>
       </w:r>
@@ -576,88 +501,106 @@
     <w:p>
       <w:pPr>
         <w:rPr>
-          <w:sz w:val="24"/>
-          <w:szCs w:val="24"/>
-        </w:rPr>
-      </w:pPr>
-      <w:r>
-        <w:rPr>
-          <w:b/>
-          <w:bCs/>
-          <w:sz w:val="24"/>
-          <w:szCs w:val="24"/>
+          <w:sz w:val="21"/>
+          <w:szCs w:val="21"/>
+        </w:rPr>
+      </w:pPr>
+      <w:r>
+        <w:rPr>
+          <w:b/>
+          <w:bCs/>
+          <w:sz w:val="21"/>
+          <w:szCs w:val="21"/>
         </w:rPr>
         <w:t>Tata Consultancy Services</w:t>
       </w:r>
       <w:r>
         <w:rPr>
-          <w:sz w:val="24"/>
-          <w:szCs w:val="24"/>
+          <w:sz w:val="21"/>
+          <w:szCs w:val="21"/>
         </w:rPr>
         <w:t>, Mumbai, India</w:t>
       </w:r>
       <w:r>
         <w:rPr>
-          <w:sz w:val="24"/>
-          <w:szCs w:val="24"/>
-        </w:rPr>
-        <w:tab/>
-      </w:r>
-      <w:r>
-        <w:rPr>
-          <w:sz w:val="24"/>
-          <w:szCs w:val="24"/>
-        </w:rPr>
-        <w:tab/>
-      </w:r>
-      <w:r>
-        <w:rPr>
-          <w:sz w:val="24"/>
-          <w:szCs w:val="24"/>
-        </w:rPr>
-        <w:tab/>
-      </w:r>
-      <w:r>
-        <w:rPr>
-          <w:sz w:val="24"/>
-          <w:szCs w:val="24"/>
-        </w:rPr>
-        <w:tab/>
-      </w:r>
-      <w:r>
-        <w:rPr>
-          <w:sz w:val="24"/>
-          <w:szCs w:val="24"/>
-        </w:rPr>
-        <w:tab/>
-      </w:r>
-      <w:r>
-        <w:rPr>
-          <w:sz w:val="24"/>
-          <w:szCs w:val="24"/>
-        </w:rPr>
-        <w:tab/>
-      </w:r>
-      <w:r>
-        <w:rPr>
-          <w:sz w:val="24"/>
-          <w:szCs w:val="24"/>
-        </w:rPr>
-        <w:tab/>
-      </w:r>
-      <w:r>
-        <w:rPr>
-          <w:b/>
-          <w:bCs/>
-          <w:sz w:val="24"/>
-          <w:szCs w:val="24"/>
+          <w:sz w:val="21"/>
+          <w:szCs w:val="21"/>
+        </w:rPr>
+        <w:tab/>
+      </w:r>
+      <w:r>
+        <w:rPr>
+          <w:sz w:val="21"/>
+          <w:szCs w:val="21"/>
+        </w:rPr>
+        <w:tab/>
+      </w:r>
+      <w:r>
+        <w:rPr>
+          <w:sz w:val="21"/>
+          <w:szCs w:val="21"/>
+        </w:rPr>
+        <w:tab/>
+      </w:r>
+      <w:r>
+        <w:rPr>
+          <w:sz w:val="21"/>
+          <w:szCs w:val="21"/>
+        </w:rPr>
+        <w:tab/>
+      </w:r>
+      <w:r>
+        <w:rPr>
+          <w:sz w:val="21"/>
+          <w:szCs w:val="21"/>
+        </w:rPr>
+        <w:tab/>
+      </w:r>
+      <w:r>
+        <w:rPr>
+          <w:sz w:val="21"/>
+          <w:szCs w:val="21"/>
+        </w:rPr>
+        <w:tab/>
+      </w:r>
+      <w:r>
+        <w:rPr>
+          <w:sz w:val="21"/>
+          <w:szCs w:val="21"/>
+        </w:rPr>
+        <w:tab/>
+      </w:r>
+      <w:r>
+        <w:rPr>
+          <w:sz w:val="21"/>
+          <w:szCs w:val="21"/>
+        </w:rPr>
+        <w:tab/>
+        <w:t xml:space="preserve">   </w:t>
+      </w:r>
+      <w:r>
+        <w:rPr>
+          <w:sz w:val="21"/>
+          <w:szCs w:val="21"/>
+        </w:rPr>
+        <w:t xml:space="preserve">       </w:t>
+      </w:r>
+      <w:r>
+        <w:rPr>
+          <w:b/>
+          <w:bCs/>
+          <w:sz w:val="21"/>
+          <w:szCs w:val="21"/>
         </w:rPr>
         <w:t>Jan 2021 - Jul 2022</w:t>
       </w:r>
     </w:p>
     <w:p>
       <w:r>
-        <w:t>Software Developer</w:t>
+        <w:t>Software</w:t>
+      </w:r>
+      <w:r>
+        <w:t xml:space="preserve"> Developer</w:t>
       </w:r>
     </w:p>
     <w:p>
@@ -675,23 +618,37 @@
         <w:rPr>
           <w:rFonts w:asciiTheme="minorHAnsi" w:eastAsia="Times New Roman" w:hAnsiTheme="minorHAnsi" w:cstheme="minorHAnsi"/>
           <w:color w:val="000000"/>
-          <w:sz w:val="24"/>
-          <w:szCs w:val="24"/>
-          <w:lang w:val="en-IN" w:eastAsia="en-IN"/>
-        </w:rPr>
-      </w:pPr>
-      <w:r>
-        <w:rPr>
-          <w:sz w:val="24"/>
-          <w:szCs w:val="24"/>
-        </w:rPr>
-        <w:t xml:space="preserve">Built secure REST APIs using Spring boot Framework that served data to the React frontend based on dynamically chosen inputs that handled over 100000 </w:t>
+          <w:sz w:val="21"/>
+          <w:szCs w:val="21"/>
+          <w:lang w:val="en-IN" w:eastAsia="en-IN"/>
+        </w:rPr>
+      </w:pPr>
+      <w:r>
+        <w:rPr>
+          <w:sz w:val="21"/>
+          <w:szCs w:val="21"/>
+        </w:rPr>
+        <w:t xml:space="preserve">Built secure REST APIs using Spring boot Framework that served data to the React frontend based on dynamically chosen inputs </w:t>
+      </w:r>
+      <w:r>
+        <w:rPr>
+          <w:sz w:val="21"/>
+          <w:szCs w:val="21"/>
+        </w:rPr>
+        <w:t>and</w:t>
+      </w:r>
+      <w:r>
+        <w:rPr>
+          <w:sz w:val="21"/>
+          <w:szCs w:val="21"/>
+        </w:rPr>
+        <w:t xml:space="preserve"> handled over 100000 </w:t>
       </w:r>
       <w:proofErr w:type="gramStart"/>
       <w:r>
         <w:rPr>
-          <w:sz w:val="24"/>
-          <w:szCs w:val="24"/>
+          <w:sz w:val="21"/>
+          <w:szCs w:val="21"/>
         </w:rPr>
         <w:t>users</w:t>
       </w:r>
@@ -712,30 +669,37 @@
         <w:rPr>
           <w:rFonts w:asciiTheme="minorHAnsi" w:eastAsia="Times New Roman" w:hAnsiTheme="minorHAnsi" w:cstheme="minorHAnsi"/>
           <w:color w:val="000000"/>
-          <w:sz w:val="24"/>
-          <w:szCs w:val="24"/>
+          <w:sz w:val="21"/>
+          <w:szCs w:val="21"/>
           <w:lang w:val="en-IN" w:eastAsia="en-IN"/>
         </w:rPr>
       </w:pPr>
       <w:bookmarkStart w:id="2" w:name="_Hlk136791903"/>
       <w:r>
         <w:rPr>
-          <w:sz w:val="24"/>
-          <w:szCs w:val="24"/>
-        </w:rPr>
-        <w:t xml:space="preserve">Constructed core Back-end APIs for multiple products and deploying services based on team’s internal products mainly used while working for client </w:t>
+          <w:sz w:val="21"/>
+          <w:szCs w:val="21"/>
+        </w:rPr>
+        <w:t xml:space="preserve">Constructed core Back-end APIs for multiple products and deploying services based on team’s internal </w:t>
       </w:r>
       <w:proofErr w:type="gramStart"/>
       <w:r>
         <w:rPr>
-          <w:sz w:val="24"/>
-          <w:szCs w:val="24"/>
-        </w:rPr>
-        <w:t>company</w:t>
+          <w:sz w:val="21"/>
+          <w:szCs w:val="21"/>
+        </w:rPr>
+        <w:t>products</w:t>
+      </w:r>
+      <w:proofErr w:type="gramEnd"/>
+      <w:r>
+        <w:rPr>
+          <w:sz w:val="21"/>
+          <w:szCs w:val="21"/>
+        </w:rPr>
+        <w:t xml:space="preserve"> </w:t>
       </w:r>
       <w:bookmarkStart w:id="3" w:name="_Hlk136791894"/>
       <w:bookmarkEnd w:id="2"/>
-      <w:proofErr w:type="gramEnd"/>
     </w:p>
     <w:p>
       <w:pPr>
@@ -752,30 +716,30 @@
         <w:rPr>
           <w:rFonts w:asciiTheme="minorHAnsi" w:eastAsia="Times New Roman" w:hAnsiTheme="minorHAnsi" w:cstheme="minorHAnsi"/>
           <w:color w:val="000000"/>
-          <w:sz w:val="24"/>
-          <w:szCs w:val="24"/>
-          <w:lang w:val="en-IN" w:eastAsia="en-IN"/>
-        </w:rPr>
-      </w:pPr>
-      <w:r>
-        <w:rPr>
-          <w:sz w:val="24"/>
-          <w:szCs w:val="24"/>
+          <w:sz w:val="21"/>
+          <w:szCs w:val="21"/>
+          <w:lang w:val="en-IN" w:eastAsia="en-IN"/>
+        </w:rPr>
+      </w:pPr>
+      <w:r>
+        <w:rPr>
+          <w:sz w:val="21"/>
+          <w:szCs w:val="21"/>
         </w:rPr>
         <w:t xml:space="preserve">Successfully integrated cloud computing (AWS) implemented CI/CD pipelines for seamless </w:t>
       </w:r>
       <w:proofErr w:type="gramStart"/>
       <w:r>
         <w:rPr>
-          <w:sz w:val="24"/>
-          <w:szCs w:val="24"/>
+          <w:sz w:val="21"/>
+          <w:szCs w:val="21"/>
         </w:rPr>
         <w:t>d</w:t>
       </w:r>
       <w:r>
         <w:rPr>
-          <w:sz w:val="24"/>
-          <w:szCs w:val="24"/>
+          <w:sz w:val="21"/>
+          <w:szCs w:val="21"/>
         </w:rPr>
         <w:t>eployment</w:t>
       </w:r>
@@ -796,8 +760,8 @@
         <w:rPr>
           <w:rFonts w:asciiTheme="minorHAnsi" w:eastAsia="Times New Roman" w:hAnsiTheme="minorHAnsi" w:cstheme="minorHAnsi"/>
           <w:color w:val="000000"/>
-          <w:sz w:val="24"/>
-          <w:szCs w:val="24"/>
+          <w:sz w:val="21"/>
+          <w:szCs w:val="21"/>
           <w:lang w:val="en-IN" w:eastAsia="en-IN"/>
         </w:rPr>
       </w:pPr>
@@ -805,23 +769,16 @@
       <w:bookmarkEnd w:id="3"/>
       <w:r>
         <w:rPr>
-          <w:sz w:val="24"/>
-          <w:szCs w:val="24"/>
-        </w:rPr>
-        <w:t>Deployed REST-based microservices to the backend development environment through Docker containerization to ensure</w:t>
-      </w:r>
-      <w:r>
-        <w:rPr>
-          <w:sz w:val="24"/>
-          <w:szCs w:val="24"/>
-        </w:rPr>
-        <w:t xml:space="preserve"> code integrity and </w:t>
+          <w:sz w:val="21"/>
+          <w:szCs w:val="21"/>
+        </w:rPr>
+        <w:t xml:space="preserve">Deployed REST-based microservices to the backend development environment through Docker containerization to ensure code integrity and </w:t>
       </w:r>
       <w:proofErr w:type="gramStart"/>
       <w:r>
         <w:rPr>
-          <w:sz w:val="24"/>
-          <w:szCs w:val="24"/>
+          <w:sz w:val="21"/>
+          <w:szCs w:val="21"/>
         </w:rPr>
         <w:t>stability</w:t>
       </w:r>
@@ -843,23 +800,23 @@
         <w:rPr>
           <w:rFonts w:asciiTheme="minorHAnsi" w:eastAsia="Times New Roman" w:hAnsiTheme="minorHAnsi" w:cstheme="minorHAnsi"/>
           <w:color w:val="000000"/>
-          <w:sz w:val="24"/>
-          <w:szCs w:val="24"/>
-          <w:lang w:val="en-IN" w:eastAsia="en-IN"/>
-        </w:rPr>
-      </w:pPr>
-      <w:r>
-        <w:rPr>
-          <w:sz w:val="24"/>
-          <w:szCs w:val="24"/>
+          <w:sz w:val="21"/>
+          <w:szCs w:val="21"/>
+          <w:lang w:val="en-IN" w:eastAsia="en-IN"/>
+        </w:rPr>
+      </w:pPr>
+      <w:r>
+        <w:rPr>
+          <w:sz w:val="21"/>
+          <w:szCs w:val="21"/>
         </w:rPr>
         <w:t xml:space="preserve">Proactively managed and optimized cloud computing resources, handling surges in user loads, leading to a 25% improvement in system performance and </w:t>
       </w:r>
       <w:proofErr w:type="gramStart"/>
       <w:r>
         <w:rPr>
-          <w:sz w:val="24"/>
-          <w:szCs w:val="24"/>
+          <w:sz w:val="21"/>
+          <w:szCs w:val="21"/>
         </w:rPr>
         <w:t>scalability</w:t>
       </w:r>
@@ -880,17 +837,17 @@
         <w:rPr>
           <w:rFonts w:asciiTheme="minorHAnsi" w:eastAsia="Times New Roman" w:hAnsiTheme="minorHAnsi" w:cstheme="minorHAnsi"/>
           <w:color w:val="000000"/>
-          <w:sz w:val="24"/>
-          <w:szCs w:val="24"/>
-          <w:lang w:val="en-IN" w:eastAsia="en-IN"/>
-        </w:rPr>
-      </w:pPr>
-      <w:r>
-        <w:rPr>
-          <w:rFonts w:asciiTheme="minorHAnsi" w:eastAsia="Times New Roman" w:hAnsiTheme="minorHAnsi" w:cstheme="minorHAnsi"/>
-          <w:color w:val="000000"/>
-          <w:sz w:val="24"/>
-          <w:szCs w:val="24"/>
+          <w:sz w:val="21"/>
+          <w:szCs w:val="21"/>
+          <w:lang w:val="en-IN" w:eastAsia="en-IN"/>
+        </w:rPr>
+      </w:pPr>
+      <w:r>
+        <w:rPr>
+          <w:rFonts w:asciiTheme="minorHAnsi" w:eastAsia="Times New Roman" w:hAnsiTheme="minorHAnsi" w:cstheme="minorHAnsi"/>
+          <w:color w:val="000000"/>
+          <w:sz w:val="21"/>
+          <w:szCs w:val="21"/>
           <w:lang w:eastAsia="en-IN"/>
         </w:rPr>
         <w:t xml:space="preserve">Incorporated Spring Microservices with Spring security to develop 2 responsive websites to view recorded meeting </w:t>
@@ -900,8 +857,8 @@
         <w:rPr>
           <w:rFonts w:asciiTheme="minorHAnsi" w:eastAsia="Times New Roman" w:hAnsiTheme="minorHAnsi" w:cstheme="minorHAnsi"/>
           <w:color w:val="000000"/>
-          <w:sz w:val="24"/>
-          <w:szCs w:val="24"/>
+          <w:sz w:val="21"/>
+          <w:szCs w:val="21"/>
           <w:lang w:eastAsia="en-IN"/>
         </w:rPr>
         <w:t>videos</w:t>
@@ -923,17 +880,17 @@
         <w:rPr>
           <w:rFonts w:asciiTheme="minorHAnsi" w:eastAsia="Times New Roman" w:hAnsiTheme="minorHAnsi" w:cstheme="minorHAnsi"/>
           <w:color w:val="000000"/>
-          <w:sz w:val="24"/>
-          <w:szCs w:val="24"/>
-          <w:lang w:val="en-IN" w:eastAsia="en-IN"/>
-        </w:rPr>
-      </w:pPr>
-      <w:r>
-        <w:rPr>
-          <w:rFonts w:asciiTheme="minorHAnsi" w:eastAsia="Times New Roman" w:hAnsiTheme="minorHAnsi" w:cstheme="minorHAnsi"/>
-          <w:color w:val="000000"/>
-          <w:sz w:val="24"/>
-          <w:szCs w:val="24"/>
+          <w:sz w:val="21"/>
+          <w:szCs w:val="21"/>
+          <w:lang w:val="en-IN" w:eastAsia="en-IN"/>
+        </w:rPr>
+      </w:pPr>
+      <w:r>
+        <w:rPr>
+          <w:rFonts w:asciiTheme="minorHAnsi" w:eastAsia="Times New Roman" w:hAnsiTheme="minorHAnsi" w:cstheme="minorHAnsi"/>
+          <w:color w:val="000000"/>
+          <w:sz w:val="21"/>
+          <w:szCs w:val="21"/>
           <w:lang w:eastAsia="en-IN"/>
         </w:rPr>
         <w:t xml:space="preserve">Delivered 2 end-to-end projects developed in JavaScript, Node.JS with </w:t>
@@ -943,8 +900,8 @@
         <w:rPr>
           <w:rFonts w:asciiTheme="minorHAnsi" w:eastAsia="Times New Roman" w:hAnsiTheme="minorHAnsi" w:cstheme="minorHAnsi"/>
           <w:color w:val="000000"/>
-          <w:sz w:val="24"/>
-          <w:szCs w:val="24"/>
+          <w:sz w:val="21"/>
+          <w:szCs w:val="21"/>
           <w:lang w:eastAsia="en-IN"/>
         </w:rPr>
         <w:t>mongoDB</w:t>
@@ -954,8 +911,8 @@
         <w:rPr>
           <w:rFonts w:asciiTheme="minorHAnsi" w:eastAsia="Times New Roman" w:hAnsiTheme="minorHAnsi" w:cstheme="minorHAnsi"/>
           <w:color w:val="000000"/>
-          <w:sz w:val="24"/>
-          <w:szCs w:val="24"/>
+          <w:sz w:val="21"/>
+          <w:szCs w:val="21"/>
           <w:lang w:eastAsia="en-IN"/>
         </w:rPr>
         <w:t xml:space="preserve"> as back-end database according to client </w:t>
@@ -965,13 +922,287 @@
         <w:rPr>
           <w:rFonts w:asciiTheme="minorHAnsi" w:eastAsia="Times New Roman" w:hAnsiTheme="minorHAnsi" w:cstheme="minorHAnsi"/>
           <w:color w:val="000000"/>
-          <w:sz w:val="24"/>
-          <w:szCs w:val="24"/>
+          <w:sz w:val="21"/>
+          <w:szCs w:val="21"/>
           <w:lang w:eastAsia="en-IN"/>
         </w:rPr>
         <w:t>requirements</w:t>
       </w:r>
       <w:proofErr w:type="gramEnd"/>
+    </w:p>
+    <w:p>
+      <w:pPr>
+        <w:rPr>
+          <w:sz w:val="21"/>
+          <w:szCs w:val="21"/>
+        </w:rPr>
+      </w:pPr>
+      <w:proofErr w:type="spellStart"/>
+      <w:r>
+        <w:rPr>
+          <w:b/>
+          <w:bCs/>
+          <w:sz w:val="21"/>
+          <w:szCs w:val="21"/>
+        </w:rPr>
+        <w:t>Sudesi</w:t>
+      </w:r>
+      <w:proofErr w:type="spellEnd"/>
+      <w:r>
+        <w:rPr>
+          <w:b/>
+          <w:bCs/>
+          <w:sz w:val="21"/>
+          <w:szCs w:val="21"/>
+        </w:rPr>
+        <w:t xml:space="preserve"> Infotech</w:t>
+      </w:r>
+      <w:r>
+        <w:rPr>
+          <w:sz w:val="21"/>
+          <w:szCs w:val="21"/>
+        </w:rPr>
+        <w:t>, Mumbai, India</w:t>
+      </w:r>
+      <w:r>
+        <w:rPr>
+          <w:sz w:val="21"/>
+          <w:szCs w:val="21"/>
+        </w:rPr>
+        <w:tab/>
+      </w:r>
+      <w:r>
+        <w:rPr>
+          <w:sz w:val="21"/>
+          <w:szCs w:val="21"/>
+        </w:rPr>
+        <w:tab/>
+      </w:r>
+      <w:r>
+        <w:rPr>
+          <w:sz w:val="21"/>
+          <w:szCs w:val="21"/>
+        </w:rPr>
+        <w:tab/>
+      </w:r>
+      <w:r>
+        <w:rPr>
+          <w:sz w:val="21"/>
+          <w:szCs w:val="21"/>
+        </w:rPr>
+        <w:tab/>
+      </w:r>
+      <w:r>
+        <w:rPr>
+          <w:sz w:val="21"/>
+          <w:szCs w:val="21"/>
+        </w:rPr>
+        <w:tab/>
+      </w:r>
+      <w:r>
+        <w:rPr>
+          <w:sz w:val="21"/>
+          <w:szCs w:val="21"/>
+        </w:rPr>
+        <w:tab/>
+      </w:r>
+      <w:r>
+        <w:rPr>
+          <w:sz w:val="21"/>
+          <w:szCs w:val="21"/>
+        </w:rPr>
+        <w:tab/>
+      </w:r>
+      <w:r>
+        <w:rPr>
+          <w:sz w:val="21"/>
+          <w:szCs w:val="21"/>
+        </w:rPr>
+        <w:tab/>
+        <w:t xml:space="preserve">   </w:t>
+      </w:r>
+      <w:r>
+        <w:rPr>
+          <w:sz w:val="21"/>
+          <w:szCs w:val="21"/>
+        </w:rPr>
+        <w:tab/>
+        <w:t xml:space="preserve">     </w:t>
+      </w:r>
+      <w:r>
+        <w:rPr>
+          <w:b/>
+          <w:bCs/>
+          <w:sz w:val="21"/>
+          <w:szCs w:val="21"/>
+        </w:rPr>
+        <w:t>Aug</w:t>
+      </w:r>
+      <w:r>
+        <w:rPr>
+          <w:b/>
+          <w:bCs/>
+          <w:sz w:val="21"/>
+          <w:szCs w:val="21"/>
+        </w:rPr>
+        <w:t xml:space="preserve"> 20</w:t>
+      </w:r>
+      <w:r>
+        <w:rPr>
+          <w:b/>
+          <w:bCs/>
+          <w:sz w:val="21"/>
+          <w:szCs w:val="21"/>
+        </w:rPr>
+        <w:t>19</w:t>
+      </w:r>
+      <w:r>
+        <w:rPr>
+          <w:b/>
+          <w:bCs/>
+          <w:sz w:val="21"/>
+          <w:szCs w:val="21"/>
+        </w:rPr>
+        <w:t xml:space="preserve"> - </w:t>
+      </w:r>
+      <w:r>
+        <w:rPr>
+          <w:b/>
+          <w:bCs/>
+          <w:sz w:val="21"/>
+          <w:szCs w:val="21"/>
+        </w:rPr>
+        <w:t>Dec</w:t>
+      </w:r>
+      <w:r>
+        <w:rPr>
+          <w:b/>
+          <w:bCs/>
+          <w:sz w:val="21"/>
+          <w:szCs w:val="21"/>
+        </w:rPr>
+        <w:t xml:space="preserve"> 20</w:t>
+      </w:r>
+      <w:r>
+        <w:rPr>
+          <w:b/>
+          <w:bCs/>
+          <w:sz w:val="21"/>
+          <w:szCs w:val="21"/>
+        </w:rPr>
+        <w:t>19</w:t>
+      </w:r>
+    </w:p>
+    <w:p>
+      <w:r>
+        <w:t>Android</w:t>
+      </w:r>
+      <w:r>
+        <w:t xml:space="preserve"> Developer</w:t>
+      </w:r>
+    </w:p>
+    <w:p>
+      <w:pPr>
+        <w:pStyle w:val="ListParagraph"/>
+        <w:widowControl/>
+        <w:numPr>
+          <w:ilvl w:val="0"/>
+          <w:numId w:val="10"/>
+        </w:numPr>
+        <w:autoSpaceDE/>
+        <w:autoSpaceDN/>
+        <w:spacing w:line="225" w:lineRule="atLeast"/>
+        <w:textAlignment w:val="baseline"/>
+        <w:rPr>
+          <w:rFonts w:asciiTheme="minorHAnsi" w:eastAsia="Times New Roman" w:hAnsiTheme="minorHAnsi" w:cstheme="minorHAnsi"/>
+          <w:color w:val="000000"/>
+          <w:sz w:val="21"/>
+          <w:szCs w:val="21"/>
+          <w:lang w:val="en-IN" w:eastAsia="en-IN"/>
+        </w:rPr>
+      </w:pPr>
+      <w:r>
+        <w:rPr>
+          <w:rFonts w:asciiTheme="minorHAnsi" w:eastAsia="Times New Roman" w:hAnsiTheme="minorHAnsi" w:cstheme="minorHAnsi"/>
+          <w:color w:val="000000"/>
+          <w:sz w:val="21"/>
+          <w:szCs w:val="21"/>
+          <w:lang w:val="en-IN" w:eastAsia="en-IN"/>
+        </w:rPr>
+        <w:t>Assisted in the development of the front end of the mobile application for android using Java and MVVM framework</w:t>
+      </w:r>
+    </w:p>
+    <w:p>
+      <w:pPr>
+        <w:pStyle w:val="ListParagraph"/>
+        <w:widowControl/>
+        <w:numPr>
+          <w:ilvl w:val="0"/>
+          <w:numId w:val="10"/>
+        </w:numPr>
+        <w:autoSpaceDE/>
+        <w:autoSpaceDN/>
+        <w:spacing w:line="225" w:lineRule="atLeast"/>
+        <w:textAlignment w:val="baseline"/>
+        <w:rPr>
+          <w:rFonts w:asciiTheme="minorHAnsi" w:eastAsia="Times New Roman" w:hAnsiTheme="minorHAnsi" w:cstheme="minorHAnsi"/>
+          <w:color w:val="000000"/>
+          <w:sz w:val="21"/>
+          <w:szCs w:val="21"/>
+          <w:lang w:val="en-IN" w:eastAsia="en-IN"/>
+        </w:rPr>
+      </w:pPr>
+      <w:r>
+        <w:rPr>
+          <w:rFonts w:asciiTheme="minorHAnsi" w:eastAsia="Times New Roman" w:hAnsiTheme="minorHAnsi" w:cstheme="minorHAnsi"/>
+          <w:color w:val="000000"/>
+          <w:sz w:val="21"/>
+          <w:szCs w:val="21"/>
+          <w:lang w:val="en-IN" w:eastAsia="en-IN"/>
+        </w:rPr>
+        <w:t>Worked with Google Firebase to manage user-inputted data across multiple platforms using web and mobile apps</w:t>
+      </w:r>
+    </w:p>
+    <w:p>
+      <w:pPr>
+        <w:pStyle w:val="ListParagraph"/>
+        <w:widowControl/>
+        <w:numPr>
+          <w:ilvl w:val="0"/>
+          <w:numId w:val="10"/>
+        </w:numPr>
+        <w:autoSpaceDE/>
+        <w:autoSpaceDN/>
+        <w:spacing w:line="225" w:lineRule="atLeast"/>
+        <w:textAlignment w:val="baseline"/>
+        <w:rPr>
+          <w:rFonts w:asciiTheme="minorHAnsi" w:eastAsia="Times New Roman" w:hAnsiTheme="minorHAnsi" w:cstheme="minorHAnsi"/>
+          <w:color w:val="000000"/>
+          <w:sz w:val="21"/>
+          <w:szCs w:val="21"/>
+          <w:lang w:val="en-IN" w:eastAsia="en-IN"/>
+        </w:rPr>
+      </w:pPr>
+      <w:r>
+        <w:rPr>
+          <w:rFonts w:asciiTheme="minorHAnsi" w:eastAsia="Times New Roman" w:hAnsiTheme="minorHAnsi" w:cstheme="minorHAnsi"/>
+          <w:color w:val="000000"/>
+          <w:sz w:val="21"/>
+          <w:szCs w:val="21"/>
+          <w:lang w:val="en-IN" w:eastAsia="en-IN"/>
+        </w:rPr>
+        <w:t xml:space="preserve">Built a customized mobile application for 31+ engineers resulting in </w:t>
+      </w:r>
+      <w:r>
+        <w:rPr>
+          <w:rFonts w:asciiTheme="minorHAnsi" w:eastAsia="Times New Roman" w:hAnsiTheme="minorHAnsi" w:cstheme="minorHAnsi"/>
+          <w:color w:val="000000"/>
+          <w:sz w:val="21"/>
+          <w:szCs w:val="21"/>
+          <w:lang w:val="en-IN" w:eastAsia="en-IN"/>
+        </w:rPr>
+        <w:t>10% increase in overall productivity</w:t>
+      </w:r>
     </w:p>
     <w:p>
       <w:r>
@@ -1013,70 +1244,155 @@
         <w:textAlignment w:val="baseline"/>
         <w:rPr>
           <w:rFonts w:asciiTheme="minorHAnsi" w:eastAsia="Times New Roman" w:hAnsiTheme="minorHAnsi" w:cstheme="minorHAnsi"/>
-          <w:color w:val="000000"/>
-          <w:sz w:val="21"/>
-          <w:szCs w:val="21"/>
-          <w:lang w:val="en-IN" w:eastAsia="en-IN"/>
-        </w:rPr>
-      </w:pPr>
-      <w:bookmarkStart w:id="6" w:name="_Hlk136793169"/>
-      <w:bookmarkStart w:id="7" w:name="_Hlk136793271"/>
-      <w:r>
-        <w:rPr>
-          <w:rFonts w:asciiTheme="minorHAnsi" w:eastAsia="Times New Roman" w:hAnsiTheme="minorHAnsi" w:cstheme="minorHAnsi"/>
-          <w:b/>
-          <w:bCs/>
+          <w:b/>
+          <w:bCs/>
+          <w:color w:val="000000"/>
+          <w:bdr w:val="none" w:sz="0" w:space="0" w:color="auto" w:frame="1"/>
+          <w:lang w:val="en-IN" w:eastAsia="en-IN"/>
+        </w:rPr>
+      </w:pPr>
+      <w:bookmarkStart w:id="6" w:name="_Hlk136793271"/>
+      <w:bookmarkStart w:id="7" w:name="_Hlk136793169"/>
+      <w:r>
+        <w:rPr>
+          <w:rFonts w:asciiTheme="minorHAnsi" w:eastAsia="Times New Roman" w:hAnsiTheme="minorHAnsi" w:cstheme="minorHAnsi"/>
+          <w:b/>
+          <w:bCs/>
+          <w:color w:val="000000"/>
+          <w:bdr w:val="none" w:sz="0" w:space="0" w:color="auto" w:frame="1"/>
+          <w:lang w:val="en-IN" w:eastAsia="en-IN"/>
+        </w:rPr>
+        <w:t>Assessment Management System</w:t>
+      </w:r>
+    </w:p>
+    <w:p>
+      <w:pPr>
+        <w:widowControl/>
+        <w:autoSpaceDE/>
+        <w:autoSpaceDN/>
+        <w:spacing w:line="225" w:lineRule="atLeast"/>
+        <w:textAlignment w:val="baseline"/>
+        <w:rPr>
+          <w:rFonts w:asciiTheme="minorHAnsi" w:eastAsia="Times New Roman" w:hAnsiTheme="minorHAnsi" w:cstheme="minorHAnsi"/>
+          <w:color w:val="000000"/>
+          <w:sz w:val="21"/>
+          <w:szCs w:val="21"/>
+          <w:lang w:val="en-IN" w:eastAsia="en-IN"/>
+        </w:rPr>
+      </w:pPr>
+      <w:r>
+        <w:rPr>
+          <w:rFonts w:asciiTheme="minorHAnsi" w:eastAsia="Times New Roman" w:hAnsiTheme="minorHAnsi" w:cstheme="minorHAnsi"/>
+          <w:b/>
+          <w:bCs/>
+          <w:color w:val="000000"/>
+          <w:bdr w:val="none" w:sz="0" w:space="0" w:color="auto" w:frame="1"/>
+          <w:lang w:val="en-IN" w:eastAsia="en-IN"/>
+        </w:rPr>
+        <w:t xml:space="preserve">| </w:t>
+      </w:r>
+      <w:r>
+        <w:rPr>
+          <w:rFonts w:asciiTheme="minorHAnsi" w:eastAsia="Times New Roman" w:hAnsiTheme="minorHAnsi" w:cstheme="minorHAnsi"/>
+          <w:color w:val="000000"/>
+          <w:bdr w:val="none" w:sz="0" w:space="0" w:color="auto" w:frame="1"/>
+          <w:lang w:val="en-IN" w:eastAsia="en-IN"/>
+        </w:rPr>
+        <w:t xml:space="preserve">Spring Boot, Hibernate, </w:t>
+      </w:r>
+      <w:proofErr w:type="spellStart"/>
+      <w:r>
+        <w:rPr>
+          <w:rFonts w:asciiTheme="minorHAnsi" w:eastAsia="Times New Roman" w:hAnsiTheme="minorHAnsi" w:cstheme="minorHAnsi"/>
+          <w:color w:val="000000"/>
+          <w:bdr w:val="none" w:sz="0" w:space="0" w:color="auto" w:frame="1"/>
+          <w:lang w:val="en-IN" w:eastAsia="en-IN"/>
+        </w:rPr>
+        <w:t>PostgresSQL</w:t>
+      </w:r>
+      <w:proofErr w:type="spellEnd"/>
+      <w:r>
+        <w:rPr>
+          <w:rFonts w:asciiTheme="minorHAnsi" w:eastAsia="Times New Roman" w:hAnsiTheme="minorHAnsi" w:cstheme="minorHAnsi"/>
+          <w:color w:val="000000"/>
+          <w:bdr w:val="none" w:sz="0" w:space="0" w:color="auto" w:frame="1"/>
+          <w:lang w:val="en-IN" w:eastAsia="en-IN"/>
+        </w:rPr>
+        <w:t xml:space="preserve">, AWS-EC2, RDS, GCP, </w:t>
+      </w:r>
+      <w:proofErr w:type="spellStart"/>
+      <w:r>
+        <w:rPr>
+          <w:rFonts w:asciiTheme="minorHAnsi" w:eastAsia="Times New Roman" w:hAnsiTheme="minorHAnsi" w:cstheme="minorHAnsi"/>
+          <w:color w:val="000000"/>
+          <w:bdr w:val="none" w:sz="0" w:space="0" w:color="auto" w:frame="1"/>
+          <w:lang w:val="en-IN" w:eastAsia="en-IN"/>
+        </w:rPr>
+        <w:t>MailGu</w:t>
+      </w:r>
+      <w:r>
+        <w:rPr>
+          <w:rFonts w:asciiTheme="minorHAnsi" w:eastAsia="Times New Roman" w:hAnsiTheme="minorHAnsi" w:cstheme="minorHAnsi"/>
+          <w:color w:val="000000"/>
+          <w:bdr w:val="none" w:sz="0" w:space="0" w:color="auto" w:frame="1"/>
+          <w:lang w:val="en-IN" w:eastAsia="en-IN"/>
+        </w:rPr>
+        <w:t>n</w:t>
+      </w:r>
+      <w:proofErr w:type="spellEnd"/>
+      <w:r>
+        <w:rPr>
+          <w:rFonts w:asciiTheme="minorHAnsi" w:eastAsia="Times New Roman" w:hAnsiTheme="minorHAnsi" w:cstheme="minorHAnsi"/>
+          <w:color w:val="000000"/>
+          <w:bdr w:val="none" w:sz="0" w:space="0" w:color="auto" w:frame="1"/>
+          <w:lang w:val="en-IN" w:eastAsia="en-IN"/>
+        </w:rPr>
+        <w:tab/>
+      </w:r>
+      <w:r>
+        <w:rPr>
+          <w:rFonts w:asciiTheme="minorHAnsi" w:eastAsia="Times New Roman" w:hAnsiTheme="minorHAnsi" w:cstheme="minorHAnsi"/>
+          <w:color w:val="000000"/>
+          <w:bdr w:val="none" w:sz="0" w:space="0" w:color="auto" w:frame="1"/>
+          <w:lang w:val="en-IN" w:eastAsia="en-IN"/>
+        </w:rPr>
+        <w:tab/>
+      </w:r>
+      <w:r>
+        <w:rPr>
+          <w:rFonts w:asciiTheme="minorHAnsi" w:eastAsia="Times New Roman" w:hAnsiTheme="minorHAnsi" w:cstheme="minorHAnsi"/>
+          <w:color w:val="000000"/>
+          <w:bdr w:val="none" w:sz="0" w:space="0" w:color="auto" w:frame="1"/>
+          <w:lang w:val="en-IN" w:eastAsia="en-IN"/>
+        </w:rPr>
+        <w:tab/>
+      </w:r>
+      <w:r>
+        <w:rPr>
+          <w:rFonts w:asciiTheme="minorHAnsi" w:eastAsia="Times New Roman" w:hAnsiTheme="minorHAnsi" w:cstheme="minorHAnsi"/>
+          <w:color w:val="000000"/>
+          <w:bdr w:val="none" w:sz="0" w:space="0" w:color="auto" w:frame="1"/>
+          <w:lang w:val="en-IN" w:eastAsia="en-IN"/>
+        </w:rPr>
+        <w:tab/>
+      </w:r>
+      <w:r>
+        <w:rPr>
+          <w:rFonts w:asciiTheme="minorHAnsi" w:eastAsia="Times New Roman" w:hAnsiTheme="minorHAnsi" w:cstheme="minorHAnsi"/>
           <w:color w:val="000000"/>
           <w:sz w:val="24"/>
           <w:szCs w:val="24"/>
           <w:bdr w:val="none" w:sz="0" w:space="0" w:color="auto" w:frame="1"/>
           <w:lang w:val="en-IN" w:eastAsia="en-IN"/>
         </w:rPr>
-        <w:t xml:space="preserve">Online Movie Booking System| </w:t>
-      </w:r>
-      <w:r>
-        <w:rPr>
-          <w:rFonts w:asciiTheme="minorHAnsi" w:eastAsia="Times New Roman" w:hAnsiTheme="minorHAnsi" w:cstheme="minorHAnsi"/>
-          <w:color w:val="000000"/>
-          <w:sz w:val="24"/>
-          <w:szCs w:val="24"/>
-          <w:bdr w:val="none" w:sz="0" w:space="0" w:color="auto" w:frame="1"/>
-          <w:lang w:val="en-IN" w:eastAsia="en-IN"/>
-        </w:rPr>
-        <w:t>Spring Boot, Hibernate, SQL, Java, Spring Security</w:t>
-      </w:r>
-      <w:bookmarkEnd w:id="7"/>
-      <w:r>
-        <w:rPr>
-          <w:rFonts w:asciiTheme="minorHAnsi" w:eastAsia="Times New Roman" w:hAnsiTheme="minorHAnsi" w:cstheme="minorHAnsi"/>
-          <w:color w:val="000000"/>
-          <w:sz w:val="24"/>
-          <w:szCs w:val="24"/>
-          <w:bdr w:val="none" w:sz="0" w:space="0" w:color="auto" w:frame="1"/>
-          <w:lang w:val="en-IN" w:eastAsia="en-IN"/>
-        </w:rPr>
         <w:t xml:space="preserve"> </w:t>
       </w:r>
       <w:r>
         <w:rPr>
           <w:rFonts w:asciiTheme="minorHAnsi" w:eastAsia="Times New Roman" w:hAnsiTheme="minorHAnsi" w:cstheme="minorHAnsi"/>
-          <w:color w:val="000000"/>
-          <w:sz w:val="24"/>
-          <w:szCs w:val="24"/>
-          <w:bdr w:val="none" w:sz="0" w:space="0" w:color="auto" w:frame="1"/>
-          <w:lang w:val="en-IN" w:eastAsia="en-IN"/>
-        </w:rPr>
-        <w:tab/>
-        <w:t xml:space="preserve">   </w:t>
-      </w:r>
-      <w:r>
-        <w:rPr>
-          <w:rFonts w:asciiTheme="minorHAnsi" w:eastAsia="Times New Roman" w:hAnsiTheme="minorHAnsi" w:cstheme="minorHAnsi"/>
-          <w:b/>
-          <w:bCs/>
-          <w:color w:val="000000"/>
-          <w:sz w:val="21"/>
-          <w:szCs w:val="21"/>
+          <w:b/>
+          <w:bCs/>
+          <w:color w:val="000000"/>
           <w:bdr w:val="none" w:sz="0" w:space="0" w:color="auto" w:frame="1"/>
           <w:lang w:val="en-IN" w:eastAsia="en-IN"/>
         </w:rPr>
@@ -1098,12 +1414,11 @@
         <w:rPr>
           <w:rFonts w:asciiTheme="minorHAnsi" w:eastAsia="Times New Roman" w:hAnsiTheme="minorHAnsi" w:cstheme="minorHAnsi"/>
           <w:color w:val="000000"/>
-          <w:sz w:val="24"/>
-          <w:szCs w:val="24"/>
-          <w:lang w:val="en-IN" w:eastAsia="en-IN"/>
-        </w:rPr>
-      </w:pPr>
-      <w:bookmarkStart w:id="8" w:name="_Hlk136793721"/>
+          <w:sz w:val="21"/>
+          <w:szCs w:val="21"/>
+          <w:lang w:val="en-IN" w:eastAsia="en-IN"/>
+        </w:rPr>
+      </w:pPr>
       <w:r>
         <w:rPr>
           <w:rFonts w:ascii="inherit" w:eastAsia="Times New Roman" w:hAnsi="inherit" w:cs="Times New Roman"/>
@@ -1117,13 +1432,148 @@
       </w:r>
       <w:r>
         <w:rPr>
-          <w:sz w:val="24"/>
-          <w:szCs w:val="24"/>
-        </w:rPr>
-        <w:t>Engineered an Online Movie Booking System utilizing Java, Spring Boot, Hibernate, and DAO Pattern, enabling efficient SQL database access</w:t>
-      </w:r>
-    </w:p>
-    <w:bookmarkEnd w:id="8"/>
+          <w:sz w:val="21"/>
+          <w:szCs w:val="21"/>
+        </w:rPr>
+        <w:t xml:space="preserve">Designed and deployed a secure cloud-based web app with </w:t>
+      </w:r>
+      <w:proofErr w:type="spellStart"/>
+      <w:r>
+        <w:rPr>
+          <w:sz w:val="21"/>
+          <w:szCs w:val="21"/>
+        </w:rPr>
+        <w:t>BCrypt</w:t>
+      </w:r>
+      <w:proofErr w:type="spellEnd"/>
+      <w:r>
+        <w:rPr>
+          <w:sz w:val="21"/>
+          <w:szCs w:val="21"/>
+        </w:rPr>
+        <w:t xml:space="preserve"> for user authentication</w:t>
+      </w:r>
+      <w:r>
+        <w:rPr>
+          <w:sz w:val="21"/>
+          <w:szCs w:val="21"/>
+        </w:rPr>
+        <w:t xml:space="preserve"> and u</w:t>
+      </w:r>
+      <w:r>
+        <w:rPr>
+          <w:sz w:val="21"/>
+          <w:szCs w:val="21"/>
+        </w:rPr>
+        <w:t>tilized a shell script for streamlined setup, deployment, and execution across various platforms</w:t>
+      </w:r>
+    </w:p>
+    <w:p>
+      <w:pPr>
+        <w:pStyle w:val="NormalWeb"/>
+        <w:numPr>
+          <w:ilvl w:val="0"/>
+          <w:numId w:val="5"/>
+        </w:numPr>
+        <w:shd w:val="clear" w:color="auto" w:fill="FFFFFF"/>
+        <w:rPr>
+          <w:rFonts w:ascii="SymbolMT" w:hAnsi="SymbolMT"/>
+          <w:sz w:val="21"/>
+          <w:szCs w:val="21"/>
+        </w:rPr>
+      </w:pPr>
+      <w:r>
+        <w:rPr>
+          <w:rFonts w:ascii="Calibri" w:hAnsi="Calibri" w:cs="Calibri"/>
+          <w:sz w:val="21"/>
+          <w:szCs w:val="21"/>
+        </w:rPr>
+        <w:t xml:space="preserve">Devised scalable application with best practices in coding, testing, documentation, metrics and logging </w:t>
+      </w:r>
+    </w:p>
+    <w:p>
+      <w:pPr>
+        <w:widowControl/>
+        <w:autoSpaceDE/>
+        <w:autoSpaceDN/>
+        <w:spacing w:line="225" w:lineRule="atLeast"/>
+        <w:textAlignment w:val="baseline"/>
+        <w:rPr>
+          <w:rFonts w:asciiTheme="minorHAnsi" w:eastAsia="Times New Roman" w:hAnsiTheme="minorHAnsi" w:cstheme="minorHAnsi"/>
+          <w:color w:val="000000"/>
+          <w:lang w:val="en-IN" w:eastAsia="en-IN"/>
+        </w:rPr>
+      </w:pPr>
+      <w:r>
+        <w:rPr>
+          <w:rFonts w:asciiTheme="minorHAnsi" w:eastAsia="Times New Roman" w:hAnsiTheme="minorHAnsi" w:cstheme="minorHAnsi"/>
+          <w:b/>
+          <w:bCs/>
+          <w:color w:val="000000"/>
+          <w:bdr w:val="none" w:sz="0" w:space="0" w:color="auto" w:frame="1"/>
+          <w:lang w:val="en-IN" w:eastAsia="en-IN"/>
+        </w:rPr>
+        <w:t xml:space="preserve">Online Movie Booking System| </w:t>
+      </w:r>
+      <w:r>
+        <w:rPr>
+          <w:rFonts w:asciiTheme="minorHAnsi" w:eastAsia="Times New Roman" w:hAnsiTheme="minorHAnsi" w:cstheme="minorHAnsi"/>
+          <w:color w:val="000000"/>
+          <w:bdr w:val="none" w:sz="0" w:space="0" w:color="auto" w:frame="1"/>
+          <w:lang w:val="en-IN" w:eastAsia="en-IN"/>
+        </w:rPr>
+        <w:t>Spring Boot, Hibernate, SQL, Java, Spring Security</w:t>
+      </w:r>
+      <w:bookmarkEnd w:id="6"/>
+      <w:r>
+        <w:rPr>
+          <w:rFonts w:asciiTheme="minorHAnsi" w:eastAsia="Times New Roman" w:hAnsiTheme="minorHAnsi" w:cstheme="minorHAnsi"/>
+          <w:color w:val="000000"/>
+          <w:bdr w:val="none" w:sz="0" w:space="0" w:color="auto" w:frame="1"/>
+          <w:lang w:val="en-IN" w:eastAsia="en-IN"/>
+        </w:rPr>
+        <w:t xml:space="preserve"> </w:t>
+      </w:r>
+      <w:r>
+        <w:rPr>
+          <w:rFonts w:asciiTheme="minorHAnsi" w:eastAsia="Times New Roman" w:hAnsiTheme="minorHAnsi" w:cstheme="minorHAnsi"/>
+          <w:color w:val="000000"/>
+          <w:bdr w:val="none" w:sz="0" w:space="0" w:color="auto" w:frame="1"/>
+          <w:lang w:val="en-IN" w:eastAsia="en-IN"/>
+        </w:rPr>
+        <w:tab/>
+        <w:t xml:space="preserve">   </w:t>
+      </w:r>
+      <w:r>
+        <w:rPr>
+          <w:rFonts w:asciiTheme="minorHAnsi" w:eastAsia="Times New Roman" w:hAnsiTheme="minorHAnsi" w:cstheme="minorHAnsi"/>
+          <w:color w:val="000000"/>
+          <w:bdr w:val="none" w:sz="0" w:space="0" w:color="auto" w:frame="1"/>
+          <w:lang w:val="en-IN" w:eastAsia="en-IN"/>
+        </w:rPr>
+        <w:tab/>
+      </w:r>
+      <w:r>
+        <w:rPr>
+          <w:rFonts w:asciiTheme="minorHAnsi" w:eastAsia="Times New Roman" w:hAnsiTheme="minorHAnsi" w:cstheme="minorHAnsi"/>
+          <w:color w:val="000000"/>
+          <w:bdr w:val="none" w:sz="0" w:space="0" w:color="auto" w:frame="1"/>
+          <w:lang w:val="en-IN" w:eastAsia="en-IN"/>
+        </w:rPr>
+        <w:t xml:space="preserve"> </w:t>
+      </w:r>
+      <w:r>
+        <w:rPr>
+          <w:rFonts w:asciiTheme="minorHAnsi" w:eastAsia="Times New Roman" w:hAnsiTheme="minorHAnsi" w:cstheme="minorHAnsi"/>
+          <w:b/>
+          <w:bCs/>
+          <w:color w:val="000000"/>
+          <w:bdr w:val="none" w:sz="0" w:space="0" w:color="auto" w:frame="1"/>
+          <w:lang w:val="en-IN" w:eastAsia="en-IN"/>
+        </w:rPr>
+        <w:t>Mar 2023 – Apr 2023</w:t>
+      </w:r>
+    </w:p>
     <w:p>
       <w:pPr>
         <w:pStyle w:val="ListParagraph"/>
@@ -1139,6 +1589,47 @@
         <w:rPr>
           <w:rFonts w:asciiTheme="minorHAnsi" w:eastAsia="Times New Roman" w:hAnsiTheme="minorHAnsi" w:cstheme="minorHAnsi"/>
           <w:color w:val="000000"/>
+          <w:sz w:val="21"/>
+          <w:szCs w:val="21"/>
+          <w:lang w:val="en-IN" w:eastAsia="en-IN"/>
+        </w:rPr>
+      </w:pPr>
+      <w:bookmarkStart w:id="8" w:name="_Hlk136793721"/>
+      <w:r>
+        <w:rPr>
+          <w:rFonts w:ascii="inherit" w:eastAsia="Times New Roman" w:hAnsi="inherit" w:cs="Times New Roman"/>
+          <w:color w:val="FFFFFF"/>
+          <w:sz w:val="2"/>
+          <w:szCs w:val="2"/>
+          <w:bdr w:val="none" w:sz="0" w:space="0" w:color="auto" w:frame="1"/>
+          <w:lang w:val="en-IN" w:eastAsia="en-IN"/>
+        </w:rPr>
+        <w:t>•</w:t>
+      </w:r>
+      <w:r>
+        <w:rPr>
+          <w:sz w:val="21"/>
+          <w:szCs w:val="21"/>
+        </w:rPr>
+        <w:t>Engineered an Online Movie Booking System utilizing Java, Spring Boot, Hibernate, and DAO Pattern, enabling efficient SQL database access</w:t>
+      </w:r>
+    </w:p>
+    <w:bookmarkEnd w:id="8"/>
+    <w:p>
+      <w:pPr>
+        <w:pStyle w:val="ListParagraph"/>
+        <w:widowControl/>
+        <w:numPr>
+          <w:ilvl w:val="0"/>
+          <w:numId w:val="5"/>
+        </w:numPr>
+        <w:autoSpaceDE/>
+        <w:autoSpaceDN/>
+        <w:spacing w:line="225" w:lineRule="atLeast"/>
+        <w:textAlignment w:val="baseline"/>
+        <w:rPr>
+          <w:rFonts w:asciiTheme="minorHAnsi" w:eastAsia="Times New Roman" w:hAnsiTheme="minorHAnsi" w:cstheme="minorHAnsi"/>
+          <w:color w:val="000000"/>
           <w:sz w:val="24"/>
           <w:szCs w:val="24"/>
           <w:lang w:val="en-IN" w:eastAsia="en-IN"/>
@@ -1148,8 +1639,8 @@
         <w:rPr>
           <w:rFonts w:asciiTheme="minorHAnsi" w:eastAsia="Times New Roman" w:hAnsiTheme="minorHAnsi" w:cstheme="minorHAnsi"/>
           <w:color w:val="000000"/>
-          <w:sz w:val="24"/>
-          <w:szCs w:val="24"/>
+          <w:sz w:val="21"/>
+          <w:szCs w:val="21"/>
           <w:lang w:eastAsia="en-IN"/>
         </w:rPr>
         <w:t xml:space="preserve">Leveraged Spring Security to fortify endpoints, ensuring robust access control and enforcing appropriate status </w:t>
@@ -1159,102 +1650,71 @@
         <w:rPr>
           <w:rFonts w:asciiTheme="minorHAnsi" w:eastAsia="Times New Roman" w:hAnsiTheme="minorHAnsi" w:cstheme="minorHAnsi"/>
           <w:color w:val="000000"/>
-          <w:sz w:val="24"/>
-          <w:szCs w:val="24"/>
+          <w:sz w:val="21"/>
+          <w:szCs w:val="21"/>
           <w:lang w:eastAsia="en-IN"/>
         </w:rPr>
         <w:t>codes</w:t>
       </w:r>
       <w:proofErr w:type="gramEnd"/>
     </w:p>
-    <w:p>
-      <w:pPr>
-        <w:rPr>
-          <w:b/>
-          <w:bCs/>
-          <w:sz w:val="24"/>
-          <w:szCs w:val="24"/>
-        </w:rPr>
-      </w:pPr>
-      <w:r>
-        <w:rPr>
-          <w:b/>
-          <w:bCs/>
-          <w:sz w:val="24"/>
-          <w:szCs w:val="24"/>
-        </w:rPr>
-        <w:t>CRM for Bank</w:t>
-      </w:r>
-      <w:r>
-        <w:rPr>
-          <w:b/>
-          <w:bCs/>
-          <w:sz w:val="24"/>
-          <w:szCs w:val="24"/>
+    <w:bookmarkEnd w:id="5"/>
+    <w:bookmarkEnd w:id="7"/>
+    <w:p>
+      <w:pPr>
+        <w:rPr>
+          <w:b/>
+          <w:bCs/>
+        </w:rPr>
+      </w:pPr>
+      <w:r>
+        <w:rPr>
+          <w:b/>
+          <w:bCs/>
+        </w:rPr>
+        <w:t xml:space="preserve">NU Chronicles </w:t>
+      </w:r>
+      <w:r>
+        <w:t>|</w:t>
+      </w:r>
+      <w:r>
+        <w:rPr>
+          <w:sz w:val="21"/>
+          <w:szCs w:val="21"/>
         </w:rPr>
         <w:t xml:space="preserve"> </w:t>
       </w:r>
       <w:r>
-        <w:rPr>
-          <w:sz w:val="24"/>
-          <w:szCs w:val="24"/>
-        </w:rPr>
-        <w:t>|Java, Micronaut, RESTful APIs, NoSQL, Aerospike</w:t>
-      </w:r>
-      <w:bookmarkEnd w:id="6"/>
-      <w:r>
-        <w:rPr>
-          <w:b/>
-          <w:bCs/>
-          <w:sz w:val="24"/>
-          <w:szCs w:val="24"/>
-        </w:rPr>
-        <w:tab/>
-      </w:r>
-      <w:r>
-        <w:rPr>
-          <w:b/>
-          <w:bCs/>
-          <w:sz w:val="24"/>
-          <w:szCs w:val="24"/>
-        </w:rPr>
-        <w:tab/>
-      </w:r>
-      <w:r>
-        <w:rPr>
-          <w:b/>
-          <w:bCs/>
-          <w:sz w:val="24"/>
-          <w:szCs w:val="24"/>
-        </w:rPr>
-        <w:tab/>
-      </w:r>
-      <w:r>
-        <w:rPr>
-          <w:b/>
-          <w:bCs/>
-          <w:sz w:val="24"/>
-          <w:szCs w:val="24"/>
-        </w:rPr>
-        <w:tab/>
-      </w:r>
-      <w:r>
-        <w:rPr>
-          <w:b/>
-          <w:bCs/>
-          <w:sz w:val="24"/>
-          <w:szCs w:val="24"/>
-        </w:rPr>
-        <w:t xml:space="preserve"> </w:t>
-      </w:r>
-      <w:r>
-        <w:rPr>
-          <w:b/>
-          <w:bCs/>
-          <w:sz w:val="24"/>
-          <w:szCs w:val="24"/>
-        </w:rPr>
-        <w:t>Nov 2022-Dec 2022</w:t>
+        <w:t>React, Node.js, JavaScript, MongoDB, Express.js</w:t>
+      </w:r>
+      <w:r>
+        <w:rPr>
+          <w:b/>
+          <w:bCs/>
+        </w:rPr>
+        <w:tab/>
+      </w:r>
+      <w:r>
+        <w:rPr>
+          <w:b/>
+          <w:bCs/>
+        </w:rPr>
+        <w:tab/>
+      </w:r>
+      <w:r>
+        <w:rPr>
+          <w:b/>
+          <w:bCs/>
+        </w:rPr>
+        <w:tab/>
+      </w:r>
+      <w:r>
+        <w:rPr>
+          <w:b/>
+          <w:bCs/>
+        </w:rPr>
+        <w:tab/>
+        <w:t xml:space="preserve"> Nov 2022-Dec 2022</w:t>
       </w:r>
     </w:p>
     <w:p>
@@ -1265,50 +1725,31 @@
           <w:numId w:val="4"/>
         </w:numPr>
         <w:rPr>
-          <w:sz w:val="28"/>
-          <w:szCs w:val="28"/>
-        </w:rPr>
-      </w:pPr>
-      <w:bookmarkStart w:id="9" w:name="_Hlk136793226"/>
-      <w:r>
-        <w:rPr>
-          <w:sz w:val="24"/>
-          <w:szCs w:val="24"/>
-        </w:rPr>
-        <w:t xml:space="preserve">Leveraged Java as the backend technology, applying </w:t>
-      </w:r>
-      <w:r>
-        <w:rPr>
-          <w:sz w:val="24"/>
-          <w:szCs w:val="24"/>
-        </w:rPr>
-        <w:t>OOD</w:t>
-      </w:r>
-      <w:r>
-        <w:rPr>
-          <w:sz w:val="24"/>
-          <w:szCs w:val="24"/>
-        </w:rPr>
-        <w:t xml:space="preserve"> principles to ensure scalable </w:t>
-      </w:r>
-      <w:proofErr w:type="gramStart"/>
-      <w:r>
-        <w:rPr>
-          <w:sz w:val="24"/>
-          <w:szCs w:val="24"/>
-        </w:rPr>
-        <w:t>architectur</w:t>
-      </w:r>
-      <w:r>
-        <w:rPr>
-          <w:sz w:val="24"/>
-          <w:szCs w:val="24"/>
-        </w:rPr>
-        <w:t>e</w:t>
-      </w:r>
-      <w:bookmarkEnd w:id="5"/>
-      <w:bookmarkEnd w:id="9"/>
-      <w:proofErr w:type="gramEnd"/>
+          <w:sz w:val="21"/>
+          <w:szCs w:val="21"/>
+        </w:rPr>
+      </w:pPr>
+      <w:r>
+        <w:rPr>
+          <w:sz w:val="21"/>
+          <w:szCs w:val="21"/>
+        </w:rPr>
+        <w:t>Designed front-end interface in React,</w:t>
+      </w:r>
+      <w:r>
+        <w:rPr>
+          <w:sz w:val="21"/>
+          <w:szCs w:val="21"/>
+        </w:rPr>
+        <w:t xml:space="preserve"> </w:t>
+      </w:r>
+      <w:r>
+        <w:rPr>
+          <w:sz w:val="21"/>
+          <w:szCs w:val="21"/>
+        </w:rPr>
+        <w:t xml:space="preserve">programmed the back-end logic in Node.js and MongoDB </w:t>
+      </w:r>
     </w:p>
     <w:p>
       <w:pPr>
@@ -1318,192 +1759,16 @@
           <w:numId w:val="4"/>
         </w:numPr>
         <w:rPr>
-          <w:sz w:val="28"/>
-          <w:szCs w:val="28"/>
-        </w:rPr>
-      </w:pPr>
-      <w:r>
-        <w:rPr>
-          <w:sz w:val="24"/>
-          <w:szCs w:val="24"/>
-        </w:rPr>
-        <w:t xml:space="preserve">Employed Micronaut as the API Framework, enhancing system performance and </w:t>
-      </w:r>
-      <w:proofErr w:type="gramStart"/>
-      <w:r>
-        <w:rPr>
-          <w:sz w:val="24"/>
-          <w:szCs w:val="24"/>
-        </w:rPr>
-        <w:t>efficiency</w:t>
-      </w:r>
-      <w:proofErr w:type="gramEnd"/>
-    </w:p>
-    <w:p>
-      <w:pPr>
-        <w:rPr>
-          <w:b/>
-          <w:bCs/>
-          <w:sz w:val="24"/>
-          <w:szCs w:val="24"/>
-        </w:rPr>
-      </w:pPr>
-      <w:r>
-        <w:rPr>
-          <w:b/>
-          <w:bCs/>
-          <w:sz w:val="24"/>
-          <w:szCs w:val="24"/>
-        </w:rPr>
-        <w:t>NU Chronicles</w:t>
-      </w:r>
-      <w:r>
-        <w:rPr>
-          <w:b/>
-          <w:bCs/>
-          <w:sz w:val="24"/>
-          <w:szCs w:val="24"/>
-        </w:rPr>
-        <w:t xml:space="preserve"> </w:t>
-      </w:r>
-      <w:r>
-        <w:rPr>
-          <w:sz w:val="24"/>
-          <w:szCs w:val="24"/>
-        </w:rPr>
-        <w:t>|</w:t>
-      </w:r>
-      <w:r>
-        <w:t xml:space="preserve"> </w:t>
-      </w:r>
-      <w:r>
-        <w:rPr>
-          <w:sz w:val="24"/>
-          <w:szCs w:val="24"/>
-        </w:rPr>
-        <w:t>React, Node.js, JavaScript, MongoDB, Express.js</w:t>
-      </w:r>
-      <w:r>
-        <w:rPr>
-          <w:b/>
-          <w:bCs/>
-          <w:sz w:val="24"/>
-          <w:szCs w:val="24"/>
-        </w:rPr>
-        <w:tab/>
-      </w:r>
-      <w:r>
-        <w:rPr>
-          <w:b/>
-          <w:bCs/>
-          <w:sz w:val="24"/>
-          <w:szCs w:val="24"/>
-        </w:rPr>
-        <w:tab/>
-      </w:r>
-      <w:r>
-        <w:rPr>
-          <w:b/>
-          <w:bCs/>
-          <w:sz w:val="24"/>
-          <w:szCs w:val="24"/>
-        </w:rPr>
-        <w:tab/>
-      </w:r>
-      <w:r>
-        <w:rPr>
-          <w:b/>
-          <w:bCs/>
-          <w:sz w:val="24"/>
-          <w:szCs w:val="24"/>
-        </w:rPr>
-        <w:tab/>
-      </w:r>
-      <w:r>
-        <w:rPr>
-          <w:b/>
-          <w:bCs/>
-          <w:sz w:val="24"/>
-          <w:szCs w:val="24"/>
-        </w:rPr>
-        <w:t xml:space="preserve"> </w:t>
-      </w:r>
-      <w:r>
-        <w:rPr>
-          <w:b/>
-          <w:bCs/>
-          <w:sz w:val="24"/>
-          <w:szCs w:val="24"/>
-        </w:rPr>
-        <w:t>Nov 2022-Dec 2022</w:t>
-      </w:r>
-    </w:p>
-    <w:p>
-      <w:pPr>
-        <w:pStyle w:val="ListParagraph"/>
-        <w:numPr>
-          <w:ilvl w:val="0"/>
-          <w:numId w:val="4"/>
-        </w:numPr>
-        <w:rPr>
-          <w:sz w:val="32"/>
-          <w:szCs w:val="32"/>
-        </w:rPr>
-      </w:pPr>
-      <w:r>
-        <w:rPr>
-          <w:sz w:val="24"/>
-          <w:szCs w:val="24"/>
-        </w:rPr>
-        <w:t>Designed front-end interface in React,</w:t>
-      </w:r>
-      <w:r>
-        <w:rPr>
-          <w:sz w:val="24"/>
-          <w:szCs w:val="24"/>
-        </w:rPr>
-        <w:t xml:space="preserve"> </w:t>
-      </w:r>
-      <w:r>
-        <w:rPr>
-          <w:sz w:val="24"/>
-          <w:szCs w:val="24"/>
-        </w:rPr>
-        <w:t xml:space="preserve">programmed the back-end logic in Node.js and MongoDB </w:t>
-      </w:r>
-    </w:p>
-    <w:p>
-      <w:pPr>
-        <w:pStyle w:val="ListParagraph"/>
-        <w:numPr>
-          <w:ilvl w:val="0"/>
-          <w:numId w:val="4"/>
-        </w:numPr>
-        <w:rPr>
-          <w:sz w:val="32"/>
-          <w:szCs w:val="32"/>
-        </w:rPr>
-      </w:pPr>
-      <w:r>
-        <w:rPr>
-          <w:sz w:val="24"/>
-          <w:szCs w:val="24"/>
-        </w:rPr>
-        <w:t>Integrated platform with tailwind CSS and Bootstrap</w:t>
-      </w:r>
-      <w:r>
-        <w:rPr>
-          <w:sz w:val="24"/>
-          <w:szCs w:val="24"/>
-        </w:rPr>
-        <w:t xml:space="preserve"> for</w:t>
-      </w:r>
-      <w:r>
-        <w:rPr>
-          <w:sz w:val="24"/>
-          <w:szCs w:val="24"/>
-        </w:rPr>
-        <w:t xml:space="preserve"> visually appealing and user-friendly Interface</w:t>
+          <w:sz w:val="21"/>
+          <w:szCs w:val="21"/>
+        </w:rPr>
+      </w:pPr>
+      <w:r>
+        <w:rPr>
+          <w:sz w:val="21"/>
+          <w:szCs w:val="21"/>
+        </w:rPr>
+        <w:t>Integrated platform with tailwind CSS and Bootstrap for visually appealing and user-friendly Interface</w:t>
       </w:r>
     </w:p>
     <w:p>
@@ -1555,62 +1820,55 @@
         <w:rPr>
           <w:b/>
           <w:bCs/>
-          <w:sz w:val="24"/>
-          <w:szCs w:val="24"/>
-        </w:rPr>
-        <w:t>Programming Languages</w:t>
-      </w:r>
-      <w:r>
-        <w:rPr>
-          <w:b/>
-          <w:bCs/>
-        </w:rPr>
-        <w:t>:</w:t>
+          <w:sz w:val="21"/>
+          <w:szCs w:val="21"/>
+        </w:rPr>
+        <w:t>Programming Languages:</w:t>
       </w:r>
       <w:r>
         <w:t xml:space="preserve"> </w:t>
       </w:r>
       <w:r>
         <w:rPr>
-          <w:sz w:val="24"/>
-          <w:szCs w:val="24"/>
+          <w:sz w:val="21"/>
+          <w:szCs w:val="21"/>
         </w:rPr>
         <w:t>Java, Python,</w:t>
       </w:r>
       <w:r>
         <w:rPr>
-          <w:sz w:val="24"/>
-          <w:szCs w:val="24"/>
+          <w:sz w:val="21"/>
+          <w:szCs w:val="21"/>
         </w:rPr>
         <w:t xml:space="preserve"> React/Redux, HTML, XML, </w:t>
       </w:r>
       <w:proofErr w:type="gramStart"/>
       <w:r>
         <w:rPr>
-          <w:sz w:val="24"/>
-          <w:szCs w:val="24"/>
+          <w:sz w:val="21"/>
+          <w:szCs w:val="21"/>
         </w:rPr>
         <w:t xml:space="preserve">CSS, </w:t>
       </w:r>
       <w:r>
         <w:rPr>
-          <w:sz w:val="24"/>
-          <w:szCs w:val="24"/>
+          <w:sz w:val="21"/>
+          <w:szCs w:val="21"/>
         </w:rPr>
         <w:t xml:space="preserve"> JavaScript</w:t>
       </w:r>
       <w:proofErr w:type="gramEnd"/>
       <w:r>
         <w:rPr>
-          <w:sz w:val="24"/>
-          <w:szCs w:val="24"/>
+          <w:sz w:val="21"/>
+          <w:szCs w:val="21"/>
         </w:rPr>
         <w:t xml:space="preserve">, </w:t>
       </w:r>
       <w:r>
         <w:rPr>
-          <w:sz w:val="24"/>
-          <w:szCs w:val="24"/>
+          <w:sz w:val="21"/>
+          <w:szCs w:val="21"/>
         </w:rPr>
         <w:t>Unix Shell</w:t>
       </w:r>
@@ -1618,71 +1876,77 @@
     <w:p>
       <w:pPr>
         <w:rPr>
-          <w:sz w:val="24"/>
-          <w:szCs w:val="24"/>
-        </w:rPr>
-      </w:pPr>
-      <w:r>
-        <w:rPr>
-          <w:b/>
-          <w:bCs/>
-          <w:sz w:val="24"/>
-          <w:szCs w:val="24"/>
+          <w:sz w:val="21"/>
+          <w:szCs w:val="21"/>
+        </w:rPr>
+      </w:pPr>
+      <w:r>
+        <w:rPr>
+          <w:b/>
+          <w:bCs/>
+          <w:sz w:val="21"/>
+          <w:szCs w:val="21"/>
         </w:rPr>
         <w:t>Web Technologies:</w:t>
       </w:r>
       <w:r>
         <w:rPr>
-          <w:sz w:val="24"/>
-          <w:szCs w:val="24"/>
+          <w:sz w:val="21"/>
+          <w:szCs w:val="21"/>
         </w:rPr>
         <w:t xml:space="preserve"> Spring MVC, Spring Boot, Node.js, React.js, HTML, CSS, JSON, </w:t>
       </w:r>
       <w:proofErr w:type="gramStart"/>
       <w:r>
         <w:rPr>
-          <w:sz w:val="24"/>
-          <w:szCs w:val="24"/>
+          <w:sz w:val="21"/>
+          <w:szCs w:val="21"/>
         </w:rPr>
         <w:t xml:space="preserve">Servlet, </w:t>
       </w:r>
       <w:r>
         <w:rPr>
-          <w:sz w:val="24"/>
-          <w:szCs w:val="24"/>
+          <w:sz w:val="21"/>
+          <w:szCs w:val="21"/>
         </w:rPr>
         <w:t xml:space="preserve"> Microservices</w:t>
       </w:r>
       <w:proofErr w:type="gramEnd"/>
       <w:r>
         <w:rPr>
-          <w:sz w:val="24"/>
-          <w:szCs w:val="24"/>
+          <w:sz w:val="21"/>
+          <w:szCs w:val="21"/>
         </w:rPr>
         <w:t>, Kafka, Hibernate, RabbitMQ, Node.js, Linux, Jenkins, Git, Docker, Kubernetes, AWS, CI/CD</w:t>
       </w:r>
     </w:p>
     <w:p>
-      <w:r>
-        <w:rPr>
-          <w:b/>
-          <w:bCs/>
-          <w:sz w:val="24"/>
-          <w:szCs w:val="24"/>
+      <w:pPr>
+        <w:rPr>
+          <w:sz w:val="21"/>
+          <w:szCs w:val="21"/>
+        </w:rPr>
+      </w:pPr>
+      <w:r>
+        <w:rPr>
+          <w:b/>
+          <w:bCs/>
+          <w:sz w:val="21"/>
+          <w:szCs w:val="21"/>
         </w:rPr>
         <w:t xml:space="preserve">Database: </w:t>
       </w:r>
       <w:r>
         <w:rPr>
-          <w:sz w:val="24"/>
-          <w:szCs w:val="24"/>
+          <w:sz w:val="21"/>
+          <w:szCs w:val="21"/>
         </w:rPr>
         <w:t>SQL, Aerospike, MongoDB</w:t>
       </w:r>
       <w:r>
         <w:rPr>
-          <w:sz w:val="24"/>
-          <w:szCs w:val="24"/>
+          <w:sz w:val="21"/>
+          <w:szCs w:val="21"/>
         </w:rPr>
         <w:t>, Redis, PostgreSQL</w:t>
       </w:r>
@@ -1701,6 +1965,119 @@
 <file path=word/numbering.xml><?xml version="1.0" encoding="utf-8"?>
 <w:numbering xmlns:wpc="http://schemas.microsoft.com/office/word/2010/wordprocessingCanvas" xmlns:cx="http://schemas.microsoft.com/office/drawing/2014/chartex" xmlns:cx1="http://schemas.microsoft.com/office/drawing/2015/9/8/chartex" xmlns:cx2="http://schemas.microsoft.com/office/drawing/2015/10/21/chartex" xmlns:cx3="http://schemas.microsoft.com/office/drawing/2016/5/9/chartex" xmlns:cx4="http://schemas.microsoft.com/office/drawing/2016/5/10/chartex" xmlns:cx5="http://schemas.microsoft.com/office/drawing/2016/5/11/chartex" xmlns:cx6="http://schemas.microsoft.com/office/drawing/2016/5/12/chartex" xmlns:cx7="http://schemas.microsoft.com/office/drawing/2016/5/13/chartex" xmlns:cx8="http://schemas.microsoft.com/office/drawing/2016/5/14/chartex" xmlns:mc="http://schemas.openxmlformats.org/markup-compatibility/2006" xmlns:aink="http://schemas.microsoft.com/office/drawing/2016/ink" xmlns:am3d="http://schemas.microsoft.com/office/drawing/2017/model3d" xmlns:o="urn:schemas-microsoft-com:office:office" xmlns:oel="http://schemas.microsoft.com/office/2019/extlst" xmlns:r="http://schemas.openxmlformats.org/officeDocument/2006/relationships" xmlns:m="http://schemas.openxmlformats.org/officeDocument/2006/math" xmlns:v="urn:schemas-microsoft-com:vml" xmlns:wp14="http://schemas.microsoft.com/office/word/2010/wordprocessingDrawing" xmlns:wp="http://schemas.openxmlformats.org/drawingml/2006/wordprocessingDrawing" xmlns:w10="urn:schemas-microsoft-com:office:word" xmlns:w="http://schemas.openxmlformats.org/wordprocessingml/2006/main" xmlns:w14="http://schemas.microsoft.com/office/word/2010/wordml" xmlns:w15="http://schemas.microsoft.com/office/word/2012/wordml" xmlns:w16cex="http://schemas.microsoft.com/office/word/2018/wordml/cex" xmlns:w16cid="http://schemas.microsoft.com/office/word/2016/wordml/cid" xmlns:w16="http://schemas.microsoft.com/office/word/2018/wordml" xmlns:w16sdtdh="http://schemas.microsoft.com/office/word/2020/wordml/sdtdatahash" xmlns:w16se="http://schemas.microsoft.com/office/word/2015/wordml/symex" xmlns:wpg="http://schemas.microsoft.com/office/word/2010/wordprocessingGroup" xmlns:wpi="http://schemas.microsoft.com/office/word/2010/wordprocessingInk" xmlns:wne="http://schemas.microsoft.com/office/word/2006/wordml" xmlns:wps="http://schemas.microsoft.com/office/word/2010/wordprocessingShape" mc:Ignorable="w14 w15 w16se w16cid w16 w16cex w16sdtdh wp14">
   <w:abstractNum w:abstractNumId="0" w15:restartNumberingAfterBreak="0">
+    <w:nsid w:val="0D9C5EAB"/>
+    <w:multiLevelType w:val="hybridMultilevel"/>
+    <w:tmpl w:val="0EF2A542"/>
+    <w:lvl w:ilvl="0" w:tplc="08090001">
+      <w:start w:val="1"/>
+      <w:numFmt w:val="bullet"/>
+      <w:lvlText w:val=""/>
+      <w:lvlJc w:val="left"/>
+      <w:pPr>
+        <w:ind w:left="720" w:hanging="360"/>
+      </w:pPr>
+      <w:rPr>
+        <w:rFonts w:ascii="Symbol" w:hAnsi="Symbol" w:hint="default"/>
+      </w:rPr>
+    </w:lvl>
+    <w:lvl w:ilvl="1" w:tplc="08090003" w:tentative="1">
+      <w:start w:val="1"/>
+      <w:numFmt w:val="bullet"/>
+      <w:lvlText w:val="o"/>
+      <w:lvlJc w:val="left"/>
+      <w:pPr>
+        <w:ind w:left="1440" w:hanging="360"/>
+      </w:pPr>
+      <w:rPr>
+        <w:rFonts w:ascii="Courier New" w:hAnsi="Courier New" w:cs="Courier New" w:hint="default"/>
+      </w:rPr>
+    </w:lvl>
+    <w:lvl w:ilvl="2" w:tplc="08090005" w:tentative="1">
+      <w:start w:val="1"/>
+      <w:numFmt w:val="bullet"/>
+      <w:lvlText w:val=""/>
+      <w:lvlJc w:val="left"/>
+      <w:pPr>
+        <w:ind w:left="2160" w:hanging="360"/>
+      </w:pPr>
+      <w:rPr>
+        <w:rFonts w:ascii="Wingdings" w:hAnsi="Wingdings" w:hint="default"/>
+      </w:rPr>
+    </w:lvl>
+    <w:lvl w:ilvl="3" w:tplc="08090001" w:tentative="1">
+      <w:start w:val="1"/>
+      <w:numFmt w:val="bullet"/>
+      <w:lvlText w:val=""/>
+      <w:lvlJc w:val="left"/>
+      <w:pPr>
+        <w:ind w:left="2880" w:hanging="360"/>
+      </w:pPr>
+      <w:rPr>
+        <w:rFonts w:ascii="Symbol" w:hAnsi="Symbol" w:hint="default"/>
+      </w:rPr>
+    </w:lvl>
+    <w:lvl w:ilvl="4" w:tplc="08090003" w:tentative="1">
+      <w:start w:val="1"/>
+      <w:numFmt w:val="bullet"/>
+      <w:lvlText w:val="o"/>
+      <w:lvlJc w:val="left"/>
+      <w:pPr>
+        <w:ind w:left="3600" w:hanging="360"/>
+      </w:pPr>
+      <w:rPr>
+        <w:rFonts w:ascii="Courier New" w:hAnsi="Courier New" w:cs="Courier New" w:hint="default"/>
+      </w:rPr>
+    </w:lvl>
+    <w:lvl w:ilvl="5" w:tplc="08090005" w:tentative="1">
+      <w:start w:val="1"/>
+      <w:numFmt w:val="bullet"/>
+      <w:lvlText w:val=""/>
+      <w:lvlJc w:val="left"/>
+      <w:pPr>
+        <w:ind w:left="4320" w:hanging="360"/>
+      </w:pPr>
+      <w:rPr>
+        <w:rFonts w:ascii="Wingdings" w:hAnsi="Wingdings" w:hint="default"/>
+      </w:rPr>
+    </w:lvl>
+    <w:lvl w:ilvl="6" w:tplc="08090001" w:tentative="1">
+      <w:start w:val="1"/>
+      <w:numFmt w:val="bullet"/>
+      <w:lvlText w:val=""/>
+      <w:lvlJc w:val="left"/>
+      <w:pPr>
+        <w:ind w:left="5040" w:hanging="360"/>
+      </w:pPr>
+      <w:rPr>
+        <w:rFonts w:ascii="Symbol" w:hAnsi="Symbol" w:hint="default"/>
+      </w:rPr>
+    </w:lvl>
+    <w:lvl w:ilvl="7" w:tplc="08090003" w:tentative="1">
+      <w:start w:val="1"/>
+      <w:numFmt w:val="bullet"/>
+      <w:lvlText w:val="o"/>
+      <w:lvlJc w:val="left"/>
+      <w:pPr>
+        <w:ind w:left="5760" w:hanging="360"/>
+      </w:pPr>
+      <w:rPr>
+        <w:rFonts w:ascii="Courier New" w:hAnsi="Courier New" w:cs="Courier New" w:hint="default"/>
+      </w:rPr>
+    </w:lvl>
+    <w:lvl w:ilvl="8" w:tplc="08090005" w:tentative="1">
+      <w:start w:val="1"/>
+      <w:numFmt w:val="bullet"/>
+      <w:lvlText w:val=""/>
+      <w:lvlJc w:val="left"/>
+      <w:pPr>
+        <w:ind w:left="6480" w:hanging="360"/>
+      </w:pPr>
+      <w:rPr>
+        <w:rFonts w:ascii="Wingdings" w:hAnsi="Wingdings" w:hint="default"/>
+      </w:rPr>
+    </w:lvl>
+  </w:abstractNum>
+  <w:abstractNum w:abstractNumId="1" w15:restartNumberingAfterBreak="0">
     <w:nsid w:val="1103427B"/>
     <w:multiLevelType w:val="hybridMultilevel"/>
     <w:tmpl w:val="33107836"/>
@@ -1813,7 +2190,7 @@
       </w:rPr>
     </w:lvl>
   </w:abstractNum>
-  <w:abstractNum w:abstractNumId="1" w15:restartNumberingAfterBreak="0">
+  <w:abstractNum w:abstractNumId="2" w15:restartNumberingAfterBreak="0">
     <w:nsid w:val="122E315E"/>
     <w:multiLevelType w:val="hybridMultilevel"/>
     <w:tmpl w:val="1F3EE71A"/>
@@ -1940,7 +2317,7 @@
       </w:rPr>
     </w:lvl>
   </w:abstractNum>
-  <w:abstractNum w:abstractNumId="2" w15:restartNumberingAfterBreak="0">
+  <w:abstractNum w:abstractNumId="3" w15:restartNumberingAfterBreak="0">
     <w:nsid w:val="19016EEC"/>
     <w:multiLevelType w:val="hybridMultilevel"/>
     <w:tmpl w:val="81262712"/>
@@ -2053,10 +2430,308 @@
       </w:rPr>
     </w:lvl>
   </w:abstractNum>
-  <w:abstractNum w:abstractNumId="3" w15:restartNumberingAfterBreak="0">
+  <w:abstractNum w:abstractNumId="4" w15:restartNumberingAfterBreak="0">
+    <w:nsid w:val="19835993"/>
+    <w:multiLevelType w:val="multilevel"/>
+    <w:tmpl w:val="523C418E"/>
+    <w:lvl w:ilvl="0">
+      <w:start w:val="1"/>
+      <w:numFmt w:val="bullet"/>
+      <w:lvlText w:val=""/>
+      <w:lvlJc w:val="left"/>
+      <w:pPr>
+        <w:tabs>
+          <w:tab w:val="num" w:pos="720"/>
+        </w:tabs>
+        <w:ind w:left="720" w:hanging="360"/>
+      </w:pPr>
+      <w:rPr>
+        <w:rFonts w:ascii="Symbol" w:hAnsi="Symbol" w:hint="default"/>
+        <w:sz w:val="20"/>
+      </w:rPr>
+    </w:lvl>
+    <w:lvl w:ilvl="1" w:tentative="1">
+      <w:start w:val="1"/>
+      <w:numFmt w:val="bullet"/>
+      <w:lvlText w:val=""/>
+      <w:lvlJc w:val="left"/>
+      <w:pPr>
+        <w:tabs>
+          <w:tab w:val="num" w:pos="1440"/>
+        </w:tabs>
+        <w:ind w:left="1440" w:hanging="360"/>
+      </w:pPr>
+      <w:rPr>
+        <w:rFonts w:ascii="Symbol" w:hAnsi="Symbol" w:hint="default"/>
+        <w:sz w:val="20"/>
+      </w:rPr>
+    </w:lvl>
+    <w:lvl w:ilvl="2" w:tentative="1">
+      <w:start w:val="1"/>
+      <w:numFmt w:val="bullet"/>
+      <w:lvlText w:val=""/>
+      <w:lvlJc w:val="left"/>
+      <w:pPr>
+        <w:tabs>
+          <w:tab w:val="num" w:pos="2160"/>
+        </w:tabs>
+        <w:ind w:left="2160" w:hanging="360"/>
+      </w:pPr>
+      <w:rPr>
+        <w:rFonts w:ascii="Symbol" w:hAnsi="Symbol" w:hint="default"/>
+        <w:sz w:val="20"/>
+      </w:rPr>
+    </w:lvl>
+    <w:lvl w:ilvl="3" w:tentative="1">
+      <w:start w:val="1"/>
+      <w:numFmt w:val="bullet"/>
+      <w:lvlText w:val=""/>
+      <w:lvlJc w:val="left"/>
+      <w:pPr>
+        <w:tabs>
+          <w:tab w:val="num" w:pos="2880"/>
+        </w:tabs>
+        <w:ind w:left="2880" w:hanging="360"/>
+      </w:pPr>
+      <w:rPr>
+        <w:rFonts w:ascii="Symbol" w:hAnsi="Symbol" w:hint="default"/>
+        <w:sz w:val="20"/>
+      </w:rPr>
+    </w:lvl>
+    <w:lvl w:ilvl="4" w:tentative="1">
+      <w:start w:val="1"/>
+      <w:numFmt w:val="bullet"/>
+      <w:lvlText w:val=""/>
+      <w:lvlJc w:val="left"/>
+      <w:pPr>
+        <w:tabs>
+          <w:tab w:val="num" w:pos="3600"/>
+        </w:tabs>
+        <w:ind w:left="3600" w:hanging="360"/>
+      </w:pPr>
+      <w:rPr>
+        <w:rFonts w:ascii="Symbol" w:hAnsi="Symbol" w:hint="default"/>
+        <w:sz w:val="20"/>
+      </w:rPr>
+    </w:lvl>
+    <w:lvl w:ilvl="5" w:tentative="1">
+      <w:start w:val="1"/>
+      <w:numFmt w:val="bullet"/>
+      <w:lvlText w:val=""/>
+      <w:lvlJc w:val="left"/>
+      <w:pPr>
+        <w:tabs>
+          <w:tab w:val="num" w:pos="4320"/>
+        </w:tabs>
+        <w:ind w:left="4320" w:hanging="360"/>
+      </w:pPr>
+      <w:rPr>
+        <w:rFonts w:ascii="Symbol" w:hAnsi="Symbol" w:hint="default"/>
+        <w:sz w:val="20"/>
+      </w:rPr>
+    </w:lvl>
+    <w:lvl w:ilvl="6" w:tentative="1">
+      <w:start w:val="1"/>
+      <w:numFmt w:val="bullet"/>
+      <w:lvlText w:val=""/>
+      <w:lvlJc w:val="left"/>
+      <w:pPr>
+        <w:tabs>
+          <w:tab w:val="num" w:pos="5040"/>
+        </w:tabs>
+        <w:ind w:left="5040" w:hanging="360"/>
+      </w:pPr>
+      <w:rPr>
+        <w:rFonts w:ascii="Symbol" w:hAnsi="Symbol" w:hint="default"/>
+        <w:sz w:val="20"/>
+      </w:rPr>
+    </w:lvl>
+    <w:lvl w:ilvl="7" w:tentative="1">
+      <w:start w:val="1"/>
+      <w:numFmt w:val="bullet"/>
+      <w:lvlText w:val=""/>
+      <w:lvlJc w:val="left"/>
+      <w:pPr>
+        <w:tabs>
+          <w:tab w:val="num" w:pos="5760"/>
+        </w:tabs>
+        <w:ind w:left="5760" w:hanging="360"/>
+      </w:pPr>
+      <w:rPr>
+        <w:rFonts w:ascii="Symbol" w:hAnsi="Symbol" w:hint="default"/>
+        <w:sz w:val="20"/>
+      </w:rPr>
+    </w:lvl>
+    <w:lvl w:ilvl="8" w:tentative="1">
+      <w:start w:val="1"/>
+      <w:numFmt w:val="bullet"/>
+      <w:lvlText w:val=""/>
+      <w:lvlJc w:val="left"/>
+      <w:pPr>
+        <w:tabs>
+          <w:tab w:val="num" w:pos="6480"/>
+        </w:tabs>
+        <w:ind w:left="6480" w:hanging="360"/>
+      </w:pPr>
+      <w:rPr>
+        <w:rFonts w:ascii="Symbol" w:hAnsi="Symbol" w:hint="default"/>
+        <w:sz w:val="20"/>
+      </w:rPr>
+    </w:lvl>
+  </w:abstractNum>
+  <w:abstractNum w:abstractNumId="5" w15:restartNumberingAfterBreak="0">
+    <w:nsid w:val="1BA539B7"/>
+    <w:multiLevelType w:val="multilevel"/>
+    <w:tmpl w:val="A7E6CF80"/>
+    <w:lvl w:ilvl="0">
+      <w:start w:val="1"/>
+      <w:numFmt w:val="bullet"/>
+      <w:lvlText w:val=""/>
+      <w:lvlJc w:val="left"/>
+      <w:pPr>
+        <w:tabs>
+          <w:tab w:val="num" w:pos="720"/>
+        </w:tabs>
+        <w:ind w:left="720" w:hanging="360"/>
+      </w:pPr>
+      <w:rPr>
+        <w:rFonts w:ascii="Symbol" w:hAnsi="Symbol" w:hint="default"/>
+        <w:sz w:val="20"/>
+      </w:rPr>
+    </w:lvl>
+    <w:lvl w:ilvl="1" w:tentative="1">
+      <w:start w:val="1"/>
+      <w:numFmt w:val="bullet"/>
+      <w:lvlText w:val=""/>
+      <w:lvlJc w:val="left"/>
+      <w:pPr>
+        <w:tabs>
+          <w:tab w:val="num" w:pos="1440"/>
+        </w:tabs>
+        <w:ind w:left="1440" w:hanging="360"/>
+      </w:pPr>
+      <w:rPr>
+        <w:rFonts w:ascii="Symbol" w:hAnsi="Symbol" w:hint="default"/>
+        <w:sz w:val="20"/>
+      </w:rPr>
+    </w:lvl>
+    <w:lvl w:ilvl="2" w:tentative="1">
+      <w:start w:val="1"/>
+      <w:numFmt w:val="bullet"/>
+      <w:lvlText w:val=""/>
+      <w:lvlJc w:val="left"/>
+      <w:pPr>
+        <w:tabs>
+          <w:tab w:val="num" w:pos="2160"/>
+        </w:tabs>
+        <w:ind w:left="2160" w:hanging="360"/>
+      </w:pPr>
+      <w:rPr>
+        <w:rFonts w:ascii="Symbol" w:hAnsi="Symbol" w:hint="default"/>
+        <w:sz w:val="20"/>
+      </w:rPr>
+    </w:lvl>
+    <w:lvl w:ilvl="3" w:tentative="1">
+      <w:start w:val="1"/>
+      <w:numFmt w:val="bullet"/>
+      <w:lvlText w:val=""/>
+      <w:lvlJc w:val="left"/>
+      <w:pPr>
+        <w:tabs>
+          <w:tab w:val="num" w:pos="2880"/>
+        </w:tabs>
+        <w:ind w:left="2880" w:hanging="360"/>
+      </w:pPr>
+      <w:rPr>
+        <w:rFonts w:ascii="Symbol" w:hAnsi="Symbol" w:hint="default"/>
+        <w:sz w:val="20"/>
+      </w:rPr>
+    </w:lvl>
+    <w:lvl w:ilvl="4" w:tentative="1">
+      <w:start w:val="1"/>
+      <w:numFmt w:val="bullet"/>
+      <w:lvlText w:val=""/>
+      <w:lvlJc w:val="left"/>
+      <w:pPr>
+        <w:tabs>
+          <w:tab w:val="num" w:pos="3600"/>
+        </w:tabs>
+        <w:ind w:left="3600" w:hanging="360"/>
+      </w:pPr>
+      <w:rPr>
+        <w:rFonts w:ascii="Symbol" w:hAnsi="Symbol" w:hint="default"/>
+        <w:sz w:val="20"/>
+      </w:rPr>
+    </w:lvl>
+    <w:lvl w:ilvl="5" w:tentative="1">
+      <w:start w:val="1"/>
+      <w:numFmt w:val="bullet"/>
+      <w:lvlText w:val=""/>
+      <w:lvlJc w:val="left"/>
+      <w:pPr>
+        <w:tabs>
+          <w:tab w:val="num" w:pos="4320"/>
+        </w:tabs>
+        <w:ind w:left="4320" w:hanging="360"/>
+      </w:pPr>
+      <w:rPr>
+        <w:rFonts w:ascii="Symbol" w:hAnsi="Symbol" w:hint="default"/>
+        <w:sz w:val="20"/>
+      </w:rPr>
+    </w:lvl>
+    <w:lvl w:ilvl="6" w:tentative="1">
+      <w:start w:val="1"/>
+      <w:numFmt w:val="bullet"/>
+      <w:lvlText w:val=""/>
+      <w:lvlJc w:val="left"/>
+      <w:pPr>
+        <w:tabs>
+          <w:tab w:val="num" w:pos="5040"/>
+        </w:tabs>
+        <w:ind w:left="5040" w:hanging="360"/>
+      </w:pPr>
+      <w:rPr>
+        <w:rFonts w:ascii="Symbol" w:hAnsi="Symbol" w:hint="default"/>
+        <w:sz w:val="20"/>
+      </w:rPr>
+    </w:lvl>
+    <w:lvl w:ilvl="7" w:tentative="1">
+      <w:start w:val="1"/>
+      <w:numFmt w:val="bullet"/>
+      <w:lvlText w:val=""/>
+      <w:lvlJc w:val="left"/>
+      <w:pPr>
+        <w:tabs>
+          <w:tab w:val="num" w:pos="5760"/>
+        </w:tabs>
+        <w:ind w:left="5760" w:hanging="360"/>
+      </w:pPr>
+      <w:rPr>
+        <w:rFonts w:ascii="Symbol" w:hAnsi="Symbol" w:hint="default"/>
+        <w:sz w:val="20"/>
+      </w:rPr>
+    </w:lvl>
+    <w:lvl w:ilvl="8" w:tentative="1">
+      <w:start w:val="1"/>
+      <w:numFmt w:val="bullet"/>
+      <w:lvlText w:val=""/>
+      <w:lvlJc w:val="left"/>
+      <w:pPr>
+        <w:tabs>
+          <w:tab w:val="num" w:pos="6480"/>
+        </w:tabs>
+        <w:ind w:left="6480" w:hanging="360"/>
+      </w:pPr>
+      <w:rPr>
+        <w:rFonts w:ascii="Symbol" w:hAnsi="Symbol" w:hint="default"/>
+        <w:sz w:val="20"/>
+      </w:rPr>
+    </w:lvl>
+  </w:abstractNum>
+  <w:abstractNum w:abstractNumId="6" w15:restartNumberingAfterBreak="0">
     <w:nsid w:val="407632BC"/>
     <w:multiLevelType w:val="hybridMultilevel"/>
-    <w:tmpl w:val="10AC11E6"/>
+    <w:tmpl w:val="6BFC1AB8"/>
     <w:lvl w:ilvl="0" w:tplc="40090001">
       <w:start w:val="1"/>
       <w:numFmt w:val="bullet"/>
@@ -2166,7 +2841,7 @@
       </w:rPr>
     </w:lvl>
   </w:abstractNum>
-  <w:abstractNum w:abstractNumId="4" w15:restartNumberingAfterBreak="0">
+  <w:abstractNum w:abstractNumId="7" w15:restartNumberingAfterBreak="0">
     <w:nsid w:val="63C6721F"/>
     <w:multiLevelType w:val="hybridMultilevel"/>
     <w:tmpl w:val="A33E1832"/>
@@ -2279,7 +2954,7 @@
       </w:rPr>
     </w:lvl>
   </w:abstractNum>
-  <w:abstractNum w:abstractNumId="5" w15:restartNumberingAfterBreak="0">
+  <w:abstractNum w:abstractNumId="8" w15:restartNumberingAfterBreak="0">
     <w:nsid w:val="64DD4269"/>
     <w:multiLevelType w:val="hybridMultilevel"/>
     <w:tmpl w:val="0C78AAB4"/>
@@ -2392,7 +3067,7 @@
       </w:rPr>
     </w:lvl>
   </w:abstractNum>
-  <w:abstractNum w:abstractNumId="6" w15:restartNumberingAfterBreak="0">
+  <w:abstractNum w:abstractNumId="9" w15:restartNumberingAfterBreak="0">
     <w:nsid w:val="75F91776"/>
     <w:multiLevelType w:val="hybridMultilevel"/>
     <w:tmpl w:val="2B966C82"/>
@@ -2506,25 +3181,34 @@
     </w:lvl>
   </w:abstractNum>
   <w:num w:numId="1" w16cid:durableId="1079137030">
+    <w:abstractNumId w:val="2"/>
+  </w:num>
+  <w:num w:numId="2" w16cid:durableId="894321108">
+    <w:abstractNumId w:val="3"/>
+  </w:num>
+  <w:num w:numId="3" w16cid:durableId="601837095">
+    <w:abstractNumId w:val="9"/>
+  </w:num>
+  <w:num w:numId="4" w16cid:durableId="1235972352">
+    <w:abstractNumId w:val="7"/>
+  </w:num>
+  <w:num w:numId="5" w16cid:durableId="1101023147">
+    <w:abstractNumId w:val="6"/>
+  </w:num>
+  <w:num w:numId="6" w16cid:durableId="225921813">
     <w:abstractNumId w:val="1"/>
   </w:num>
-  <w:num w:numId="2" w16cid:durableId="894321108">
-    <w:abstractNumId w:val="2"/>
+  <w:num w:numId="7" w16cid:durableId="274749076">
+    <w:abstractNumId w:val="8"/>
   </w:num>
-  <w:num w:numId="3" w16cid:durableId="601837095">
-    <w:abstractNumId w:val="6"/>
-  </w:num>
-  <w:num w:numId="4" w16cid:durableId="1235972352">
+  <w:num w:numId="8" w16cid:durableId="488637475">
     <w:abstractNumId w:val="4"/>
   </w:num>
-  <w:num w:numId="5" w16cid:durableId="1101023147">
-    <w:abstractNumId w:val="3"/>
+  <w:num w:numId="9" w16cid:durableId="71852560">
+    <w:abstractNumId w:val="5"/>
   </w:num>
-  <w:num w:numId="6" w16cid:durableId="225921813">
+  <w:num w:numId="10" w16cid:durableId="1880972627">
     <w:abstractNumId w:val="0"/>
-  </w:num>
-  <w:num w:numId="7" w16cid:durableId="274749076">
-    <w:abstractNumId w:val="5"/>
   </w:num>
 </w:numbering>
 </file>
@@ -2969,6 +3653,7 @@
   <w:style w:type="character" w:default="1" w:styleId="DefaultParagraphFont">
     <w:name w:val="Default Paragraph Font"/>
     <w:uiPriority w:val="1"/>
+    <w:semiHidden/>
     <w:unhideWhenUsed/>
   </w:style>
   <w:style w:type="table" w:default="1" w:styleId="TableNormal">
@@ -3048,7 +3733,6 @@
     <w:name w:val="Normal (Web)"/>
     <w:basedOn w:val="Normal"/>
     <w:uiPriority w:val="99"/>
-    <w:semiHidden/>
     <w:unhideWhenUsed/>
     <w:rsid w:val="007A1CE9"/>
     <w:pPr>

</xml_diff>

<commit_message>
Added proper cloud terms
</commit_message>
<xml_diff>
--- a/SDE RESUME/Pranav_Khismatrao_Resume (3).docx
+++ b/SDE RESUME/Pranav_Khismatrao_Resume (3).docx
@@ -19,15 +19,133 @@
           <w:sz w:val="40"/>
           <w:szCs w:val="40"/>
         </w:rPr>
-        <w:t>Pranav Khismatrao</w:t>
-      </w:r>
+        <w:t xml:space="preserve">Pranav </w:t>
+      </w:r>
+      <w:proofErr w:type="spellStart"/>
+      <w:r>
+        <w:rPr>
+          <w:b/>
+          <w:bCs/>
+          <w:sz w:val="40"/>
+          <w:szCs w:val="40"/>
+        </w:rPr>
+        <w:t>Khismatrao</w:t>
+      </w:r>
+      <w:proofErr w:type="spellEnd"/>
     </w:p>
     <w:p>
       <w:pPr>
         <w:jc w:val="center"/>
-      </w:pPr>
-      <w:r>
-        <w:t xml:space="preserve">Boston, MA • </w:t>
+        <w:rPr>
+          <w:color w:val="000000" w:themeColor="text1"/>
+        </w:rPr>
+      </w:pPr>
+      <w:r>
+        <w:rPr>
+          <w:noProof/>
+        </w:rPr>
+        <w:drawing>
+          <wp:inline distT="0" distB="0" distL="0" distR="0" wp14:anchorId="105BB8BA" wp14:editId="16ED24F3">
+            <wp:extent cx="171450" cy="132080"/>
+            <wp:effectExtent l="0" t="0" r="0" b="0"/>
+            <wp:docPr id="1803624544" name="Graphic 1" descr="Marker with solid fill"/>
+            <wp:cNvGraphicFramePr>
+              <a:graphicFrameLocks xmlns:a="http://schemas.openxmlformats.org/drawingml/2006/main" noChangeAspect="1"/>
+            </wp:cNvGraphicFramePr>
+            <a:graphic xmlns:a="http://schemas.openxmlformats.org/drawingml/2006/main">
+              <a:graphicData uri="http://schemas.openxmlformats.org/drawingml/2006/picture">
+                <pic:pic xmlns:pic="http://schemas.openxmlformats.org/drawingml/2006/picture">
+                  <pic:nvPicPr>
+                    <pic:cNvPr id="1803624544" name="Graphic 1803624544" descr="Marker with solid fill"/>
+                    <pic:cNvPicPr/>
+                  </pic:nvPicPr>
+                  <pic:blipFill>
+                    <a:blip r:embed="rId5">
+                      <a:extLst>
+                        <a:ext uri="{28A0092B-C50C-407E-A947-70E740481C1C}">
+                          <a14:useLocalDpi xmlns:a14="http://schemas.microsoft.com/office/drawing/2010/main" val="0"/>
+                        </a:ext>
+                        <a:ext uri="{96DAC541-7B7A-43D3-8B79-37D633B846F1}">
+                          <asvg:svgBlip xmlns:asvg="http://schemas.microsoft.com/office/drawing/2016/SVG/main" r:embed="rId6"/>
+                        </a:ext>
+                      </a:extLst>
+                    </a:blip>
+                    <a:stretch>
+                      <a:fillRect/>
+                    </a:stretch>
+                  </pic:blipFill>
+                  <pic:spPr>
+                    <a:xfrm>
+                      <a:off x="0" y="0"/>
+                      <a:ext cx="526588" cy="405668"/>
+                    </a:xfrm>
+                    <a:prstGeom prst="rect">
+                      <a:avLst/>
+                    </a:prstGeom>
+                  </pic:spPr>
+                </pic:pic>
+              </a:graphicData>
+            </a:graphic>
+          </wp:inline>
+        </w:drawing>
+      </w:r>
+      <w:r>
+        <w:t>Boston, MA</w:t>
+      </w:r>
+      <w:r>
+        <w:t xml:space="preserve"> |</w:t>
+      </w:r>
+      <w:r>
+        <w:rPr>
+          <w:noProof/>
+        </w:rPr>
+        <w:drawing>
+          <wp:inline distT="0" distB="0" distL="0" distR="0" wp14:anchorId="525D31EE" wp14:editId="21453EF2">
+            <wp:extent cx="144145" cy="131917"/>
+            <wp:effectExtent l="0" t="0" r="0" b="0"/>
+            <wp:docPr id="1777363171" name="Graphic 2" descr="Smart Phone with solid fill"/>
+            <wp:cNvGraphicFramePr>
+              <a:graphicFrameLocks xmlns:a="http://schemas.openxmlformats.org/drawingml/2006/main" noChangeAspect="1"/>
+            </wp:cNvGraphicFramePr>
+            <a:graphic xmlns:a="http://schemas.openxmlformats.org/drawingml/2006/main">
+              <a:graphicData uri="http://schemas.openxmlformats.org/drawingml/2006/picture">
+                <pic:pic xmlns:pic="http://schemas.openxmlformats.org/drawingml/2006/picture">
+                  <pic:nvPicPr>
+                    <pic:cNvPr id="1777363171" name="Graphic 1777363171" descr="Smart Phone with solid fill"/>
+                    <pic:cNvPicPr/>
+                  </pic:nvPicPr>
+                  <pic:blipFill>
+                    <a:blip r:embed="rId7" cstate="print">
+                      <a:extLst>
+                        <a:ext uri="{28A0092B-C50C-407E-A947-70E740481C1C}">
+                          <a14:useLocalDpi xmlns:a14="http://schemas.microsoft.com/office/drawing/2010/main" val="0"/>
+                        </a:ext>
+                        <a:ext uri="{96DAC541-7B7A-43D3-8B79-37D633B846F1}">
+                          <asvg:svgBlip xmlns:asvg="http://schemas.microsoft.com/office/drawing/2016/SVG/main" r:embed="rId8"/>
+                        </a:ext>
+                      </a:extLst>
+                    </a:blip>
+                    <a:stretch>
+                      <a:fillRect/>
+                    </a:stretch>
+                  </pic:blipFill>
+                  <pic:spPr>
+                    <a:xfrm>
+                      <a:off x="0" y="0"/>
+                      <a:ext cx="201912" cy="184783"/>
+                    </a:xfrm>
+                    <a:prstGeom prst="rect">
+                      <a:avLst/>
+                    </a:prstGeom>
+                  </pic:spPr>
+                </pic:pic>
+              </a:graphicData>
+            </a:graphic>
+          </wp:inline>
+        </w:drawing>
+      </w:r>
+      <w:r>
+        <w:t xml:space="preserve"> </w:t>
       </w:r>
       <w:r>
         <w:t>(</w:t>
@@ -45,9 +163,64 @@
         <w:t>-</w:t>
       </w:r>
       <w:r>
-        <w:t xml:space="preserve">1743 • </w:t>
-      </w:r>
-      <w:hyperlink r:id="rId5" w:history="1">
+        <w:t xml:space="preserve">1743 </w:t>
+      </w:r>
+      <w:r>
+        <w:t>|</w:t>
+      </w:r>
+      <w:r>
+        <w:rPr>
+          <w:noProof/>
+        </w:rPr>
+        <w:drawing>
+          <wp:inline distT="0" distB="0" distL="0" distR="0" wp14:anchorId="150E98F9" wp14:editId="75592A6A">
+            <wp:extent cx="161925" cy="130735"/>
+            <wp:effectExtent l="0" t="0" r="3175" b="0"/>
+            <wp:docPr id="812484773" name="Graphic 4" descr="Open envelope with solid fill"/>
+            <wp:cNvGraphicFramePr>
+              <a:graphicFrameLocks xmlns:a="http://schemas.openxmlformats.org/drawingml/2006/main" noChangeAspect="1"/>
+            </wp:cNvGraphicFramePr>
+            <a:graphic xmlns:a="http://schemas.openxmlformats.org/drawingml/2006/main">
+              <a:graphicData uri="http://schemas.openxmlformats.org/drawingml/2006/picture">
+                <pic:pic xmlns:pic="http://schemas.openxmlformats.org/drawingml/2006/picture">
+                  <pic:nvPicPr>
+                    <pic:cNvPr id="812484773" name="Graphic 812484773" descr="Open envelope with solid fill"/>
+                    <pic:cNvPicPr/>
+                  </pic:nvPicPr>
+                  <pic:blipFill>
+                    <a:blip r:embed="rId9" cstate="print">
+                      <a:extLst>
+                        <a:ext uri="{28A0092B-C50C-407E-A947-70E740481C1C}">
+                          <a14:useLocalDpi xmlns:a14="http://schemas.microsoft.com/office/drawing/2010/main" val="0"/>
+                        </a:ext>
+                        <a:ext uri="{96DAC541-7B7A-43D3-8B79-37D633B846F1}">
+                          <asvg:svgBlip xmlns:asvg="http://schemas.microsoft.com/office/drawing/2016/SVG/main" r:embed="rId10"/>
+                        </a:ext>
+                      </a:extLst>
+                    </a:blip>
+                    <a:stretch>
+                      <a:fillRect/>
+                    </a:stretch>
+                  </pic:blipFill>
+                  <pic:spPr>
+                    <a:xfrm>
+                      <a:off x="0" y="0"/>
+                      <a:ext cx="207530" cy="167556"/>
+                    </a:xfrm>
+                    <a:prstGeom prst="rect">
+                      <a:avLst/>
+                    </a:prstGeom>
+                  </pic:spPr>
+                </pic:pic>
+              </a:graphicData>
+            </a:graphic>
+          </wp:inline>
+        </w:drawing>
+      </w:r>
+      <w:r>
+        <w:t xml:space="preserve"> </w:t>
+      </w:r>
+      <w:hyperlink r:id="rId11" w:history="1">
         <w:r>
           <w:rPr>
             <w:rStyle w:val="Hyperlink"/>
@@ -56,31 +229,139 @@
         </w:r>
       </w:hyperlink>
       <w:r>
+        <w:rPr>
+          <w:rStyle w:val="Hyperlink"/>
+        </w:rPr>
         <w:t xml:space="preserve"> </w:t>
       </w:r>
       <w:r>
-        <w:t xml:space="preserve">• </w:t>
-      </w:r>
-      <w:hyperlink r:id="rId6" w:history="1">
+        <w:t>|</w:t>
+      </w:r>
+      <w:r>
+        <w:rPr>
+          <w:noProof/>
+        </w:rPr>
+        <w:drawing>
+          <wp:inline distT="0" distB="0" distL="0" distR="0" wp14:anchorId="7AADF8C0" wp14:editId="055F1E76">
+            <wp:extent cx="167640" cy="131536"/>
+            <wp:effectExtent l="0" t="0" r="0" b="0"/>
+            <wp:docPr id="634947895" name="Picture 5" descr="A blue and white logo&#10;&#10;Description automatically generated"/>
+            <wp:cNvGraphicFramePr>
+              <a:graphicFrameLocks xmlns:a="http://schemas.openxmlformats.org/drawingml/2006/main" noChangeAspect="1"/>
+            </wp:cNvGraphicFramePr>
+            <a:graphic xmlns:a="http://schemas.openxmlformats.org/drawingml/2006/main">
+              <a:graphicData uri="http://schemas.openxmlformats.org/drawingml/2006/picture">
+                <pic:pic xmlns:pic="http://schemas.openxmlformats.org/drawingml/2006/picture">
+                  <pic:nvPicPr>
+                    <pic:cNvPr id="634947895" name="Picture 5" descr="A blue and white logo&#10;&#10;Description automatically generated"/>
+                    <pic:cNvPicPr/>
+                  </pic:nvPicPr>
+                  <pic:blipFill>
+                    <a:blip r:embed="rId12" cstate="print">
+                      <a:extLst>
+                        <a:ext uri="{28A0092B-C50C-407E-A947-70E740481C1C}">
+                          <a14:useLocalDpi xmlns:a14="http://schemas.microsoft.com/office/drawing/2010/main" val="0"/>
+                        </a:ext>
+                      </a:extLst>
+                    </a:blip>
+                    <a:stretch>
+                      <a:fillRect/>
+                    </a:stretch>
+                  </pic:blipFill>
+                  <pic:spPr>
+                    <a:xfrm>
+                      <a:off x="0" y="0"/>
+                      <a:ext cx="232923" cy="182759"/>
+                    </a:xfrm>
+                    <a:prstGeom prst="rect">
+                      <a:avLst/>
+                    </a:prstGeom>
+                  </pic:spPr>
+                </pic:pic>
+              </a:graphicData>
+            </a:graphic>
+          </wp:inline>
+        </w:drawing>
+      </w:r>
+      <w:r>
+        <w:t xml:space="preserve"> </w:t>
+      </w:r>
+      <w:hyperlink r:id="rId13" w:history="1">
         <w:r>
           <w:rPr>
             <w:rStyle w:val="Hyperlink"/>
           </w:rPr>
-          <w:t>linkedin.com/in/</w:t>
+          <w:t>LinkedIn</w:t>
         </w:r>
-        <w:proofErr w:type="spellStart"/>
+      </w:hyperlink>
+      <w:r>
+        <w:rPr>
+          <w:rStyle w:val="Hyperlink"/>
+          <w:u w:val="none"/>
+        </w:rPr>
+        <w:t xml:space="preserve"> </w:t>
+      </w:r>
+      <w:r>
+        <w:rPr>
+          <w:rStyle w:val="Hyperlink"/>
+          <w:color w:val="000000" w:themeColor="text1"/>
+          <w:u w:val="none"/>
+        </w:rPr>
+        <w:t xml:space="preserve">| </w:t>
+      </w:r>
+      <w:r>
+        <w:rPr>
+          <w:noProof/>
+          <w:color w:val="000000" w:themeColor="text1"/>
+        </w:rPr>
+        <w:drawing>
+          <wp:inline distT="0" distB="0" distL="0" distR="0" wp14:anchorId="660CBE3C" wp14:editId="4BAB4ABD">
+            <wp:extent cx="134973" cy="134973"/>
+            <wp:effectExtent l="0" t="0" r="5080" b="5080"/>
+            <wp:docPr id="1992667828" name="Picture 6" descr="A black and white cat logo&#10;&#10;Description automatically generated"/>
+            <wp:cNvGraphicFramePr>
+              <a:graphicFrameLocks xmlns:a="http://schemas.openxmlformats.org/drawingml/2006/main" noChangeAspect="1"/>
+            </wp:cNvGraphicFramePr>
+            <a:graphic xmlns:a="http://schemas.openxmlformats.org/drawingml/2006/main">
+              <a:graphicData uri="http://schemas.openxmlformats.org/drawingml/2006/picture">
+                <pic:pic xmlns:pic="http://schemas.openxmlformats.org/drawingml/2006/picture">
+                  <pic:nvPicPr>
+                    <pic:cNvPr id="1992667828" name="Picture 6" descr="A black and white cat logo&#10;&#10;Description automatically generated"/>
+                    <pic:cNvPicPr/>
+                  </pic:nvPicPr>
+                  <pic:blipFill>
+                    <a:blip r:embed="rId14" cstate="print">
+                      <a:extLst>
+                        <a:ext uri="{28A0092B-C50C-407E-A947-70E740481C1C}">
+                          <a14:useLocalDpi xmlns:a14="http://schemas.microsoft.com/office/drawing/2010/main" val="0"/>
+                        </a:ext>
+                      </a:extLst>
+                    </a:blip>
+                    <a:stretch>
+                      <a:fillRect/>
+                    </a:stretch>
+                  </pic:blipFill>
+                  <pic:spPr>
+                    <a:xfrm>
+                      <a:off x="0" y="0"/>
+                      <a:ext cx="151429" cy="151429"/>
+                    </a:xfrm>
+                    <a:prstGeom prst="rect">
+                      <a:avLst/>
+                    </a:prstGeom>
+                  </pic:spPr>
+                </pic:pic>
+              </a:graphicData>
+            </a:graphic>
+          </wp:inline>
+        </w:drawing>
+      </w:r>
+      <w:hyperlink r:id="rId15" w:history="1">
         <w:r>
           <w:rPr>
             <w:rStyle w:val="Hyperlink"/>
           </w:rPr>
-          <w:t>pranavkhismatrao</w:t>
-        </w:r>
-        <w:proofErr w:type="spellEnd"/>
-        <w:r>
-          <w:rPr>
-            <w:rStyle w:val="Hyperlink"/>
-          </w:rPr>
-          <w:t>/</w:t>
+          <w:t>GitHub</w:t>
         </w:r>
       </w:hyperlink>
     </w:p>
@@ -150,7 +431,10 @@
         <w:t xml:space="preserve">   </w:t>
       </w:r>
       <w:r>
-        <w:t xml:space="preserve">    </w:t>
+        <w:t xml:space="preserve">  </w:t>
+      </w:r>
+      <w:r>
+        <w:t xml:space="preserve">  </w:t>
       </w:r>
       <w:r>
         <w:rPr>
@@ -246,94 +530,20 @@
       </w:r>
       <w:r>
         <w:rPr>
-          <w:b/>
-          <w:bCs/>
-          <w:sz w:val="21"/>
-          <w:szCs w:val="21"/>
-        </w:rPr>
-        <w:t xml:space="preserve">GPA: </w:t>
-      </w:r>
-      <w:r>
-        <w:rPr>
-          <w:b/>
-          <w:bCs/>
-          <w:sz w:val="21"/>
-          <w:szCs w:val="21"/>
-        </w:rPr>
-        <w:t>3.6</w:t>
-      </w:r>
-      <w:r>
-        <w:rPr>
-          <w:b/>
-          <w:bCs/>
-          <w:sz w:val="21"/>
-          <w:szCs w:val="21"/>
-        </w:rPr>
-        <w:t>5</w:t>
-      </w:r>
-      <w:r>
-        <w:rPr>
-          <w:b/>
-          <w:bCs/>
-          <w:sz w:val="21"/>
-          <w:szCs w:val="21"/>
-        </w:rPr>
-        <w:t>/</w:t>
-      </w:r>
-      <w:r>
-        <w:rPr>
-          <w:b/>
-          <w:bCs/>
-          <w:sz w:val="21"/>
-          <w:szCs w:val="21"/>
-        </w:rPr>
-        <w:t>4.0</w:t>
+          <w:sz w:val="21"/>
+          <w:szCs w:val="21"/>
+        </w:rPr>
+        <w:tab/>
+        <w:t xml:space="preserve">    </w:t>
       </w:r>
     </w:p>
     <w:p>
       <w:pPr>
         <w:rPr>
-          <w:sz w:val="21"/>
-          <w:szCs w:val="21"/>
-        </w:rPr>
-      </w:pPr>
-      <w:r>
-        <w:rPr>
-          <w:sz w:val="21"/>
-          <w:szCs w:val="21"/>
-        </w:rPr>
-        <w:t>Relevant Courses</w:t>
-      </w:r>
-      <w:bookmarkStart w:id="0" w:name="_Hlk136791753"/>
-      <w:r>
-        <w:rPr>
-          <w:sz w:val="21"/>
-          <w:szCs w:val="21"/>
-        </w:rPr>
-        <w:t>: Object Oriented Design</w:t>
-      </w:r>
-      <w:r>
-        <w:rPr>
-          <w:sz w:val="21"/>
-          <w:szCs w:val="21"/>
-        </w:rPr>
-        <w:t>, Web Design</w:t>
-      </w:r>
-      <w:r>
-        <w:rPr>
-          <w:sz w:val="21"/>
-          <w:szCs w:val="21"/>
-        </w:rPr>
-        <w:t>, Enterprise Software Design</w:t>
-      </w:r>
-      <w:bookmarkEnd w:id="0"/>
-      <w:r>
-        <w:rPr>
-          <w:sz w:val="21"/>
-          <w:szCs w:val="21"/>
-        </w:rPr>
-        <w:t>, Cloud Computing</w:t>
-      </w:r>
+          <w:sz w:val="11"/>
+          <w:szCs w:val="11"/>
+        </w:rPr>
+      </w:pPr>
     </w:p>
     <w:p>
       <w:pPr>
@@ -361,12 +571,40 @@
           <w:b/>
           <w:bCs/>
         </w:rPr>
-        <w:t>ngineering, Information Technology</w:t>
-      </w:r>
-      <w:r>
+        <w:t xml:space="preserve">ngineering, </w:t>
+      </w:r>
+      <w:r>
+        <w:rPr>
+          <w:b/>
+          <w:bCs/>
+        </w:rPr>
+        <w:t>Computer</w:t>
+      </w:r>
+      <w:r>
+        <w:rPr>
+          <w:b/>
+          <w:bCs/>
+        </w:rPr>
         <w:t xml:space="preserve"> </w:t>
       </w:r>
       <w:r>
+        <w:rPr>
+          <w:b/>
+          <w:bCs/>
+        </w:rPr>
+        <w:t>Software</w:t>
+      </w:r>
+      <w:r>
+        <w:rPr>
+          <w:b/>
+          <w:bCs/>
+        </w:rPr>
+        <w:tab/>
+      </w:r>
+      <w:r>
+        <w:t xml:space="preserve"> </w:t>
+      </w:r>
+      <w:r>
         <w:tab/>
       </w:r>
       <w:r>
@@ -398,7 +636,14 @@
           <w:b/>
           <w:bCs/>
         </w:rPr>
-        <w:t>Oct 2020</w:t>
+        <w:t>Oct 202</w:t>
+      </w:r>
+      <w:r>
+        <w:rPr>
+          <w:b/>
+          <w:bCs/>
+        </w:rPr>
+        <w:t>0</w:t>
       </w:r>
     </w:p>
     <w:p>
@@ -426,60 +671,289 @@
     <w:p>
       <w:pPr>
         <w:rPr>
-          <w:sz w:val="21"/>
-          <w:szCs w:val="21"/>
-        </w:rPr>
-      </w:pPr>
-      <w:r>
-        <w:rPr>
-          <w:sz w:val="21"/>
-          <w:szCs w:val="21"/>
-        </w:rPr>
-        <w:t>Relevant Course</w:t>
-      </w:r>
-      <w:r>
-        <w:rPr>
-          <w:sz w:val="21"/>
-          <w:szCs w:val="21"/>
-        </w:rPr>
-        <w:t>s</w:t>
-      </w:r>
-      <w:r>
-        <w:rPr>
-          <w:sz w:val="21"/>
-          <w:szCs w:val="21"/>
-        </w:rPr>
-        <w:t xml:space="preserve">: </w:t>
-      </w:r>
-      <w:bookmarkStart w:id="1" w:name="_Hlk136791820"/>
-      <w:r>
-        <w:rPr>
-          <w:sz w:val="21"/>
-          <w:szCs w:val="21"/>
-        </w:rPr>
-        <w:t>Data Structures Algorithms, Database Management,</w:t>
-      </w:r>
-      <w:bookmarkEnd w:id="1"/>
-      <w:r>
-        <w:rPr>
-          <w:sz w:val="21"/>
-          <w:szCs w:val="21"/>
-        </w:rPr>
-        <w:t xml:space="preserve"> Java Fundamentals</w:t>
+          <w:b/>
+          <w:bCs/>
+          <w:sz w:val="24"/>
+          <w:szCs w:val="24"/>
+        </w:rPr>
+      </w:pPr>
+      <w:r>
+        <w:rPr>
+          <w:noProof/>
+        </w:rPr>
+        <w:pict w14:anchorId="71183B67">
+          <v:rect id="_x0000_i1027" alt="" style="width:451.3pt;height:.05pt;mso-width-percent:0;mso-height-percent:0;mso-width-percent:0;mso-height-percent:0" o:hralign="center" o:hrstd="t" o:hr="t" fillcolor="#a0a0a0" stroked="f"/>
+        </w:pict>
       </w:r>
     </w:p>
     <w:p>
-      <w:r>
-        <w:rPr>
-          <w:noProof/>
-        </w:rPr>
-        <w:pict w14:anchorId="01B2E39C">
-          <v:rect id="_x0000_i1027" alt="" style="width:451.3pt;height:.05pt;mso-width-percent:0;mso-height-percent:0;mso-width-percent:0;mso-height-percent:0" o:hralign="center" o:hrstd="t" o:hr="t" fillcolor="#a0a0a0" stroked="f"/>
-        </w:pict>
+      <w:pPr>
+        <w:jc w:val="center"/>
+        <w:rPr>
+          <w:b/>
+          <w:bCs/>
+          <w:sz w:val="24"/>
+          <w:szCs w:val="24"/>
+        </w:rPr>
+      </w:pPr>
+      <w:r>
+        <w:rPr>
+          <w:b/>
+          <w:bCs/>
+          <w:sz w:val="24"/>
+          <w:szCs w:val="24"/>
+        </w:rPr>
+        <w:t>TECHNICAL SKILLS</w:t>
       </w:r>
     </w:p>
     <w:p>
       <w:pPr>
+        <w:rPr>
+          <w:sz w:val="21"/>
+          <w:szCs w:val="21"/>
+        </w:rPr>
+      </w:pPr>
+      <w:r>
+        <w:rPr>
+          <w:b/>
+          <w:bCs/>
+          <w:sz w:val="21"/>
+          <w:szCs w:val="21"/>
+        </w:rPr>
+        <w:t>Programming</w:t>
+      </w:r>
+      <w:r>
+        <w:rPr>
+          <w:b/>
+          <w:bCs/>
+          <w:sz w:val="21"/>
+          <w:szCs w:val="21"/>
+        </w:rPr>
+        <w:t>/Scripting</w:t>
+      </w:r>
+      <w:r>
+        <w:rPr>
+          <w:b/>
+          <w:bCs/>
+          <w:sz w:val="21"/>
+          <w:szCs w:val="21"/>
+        </w:rPr>
+        <w:t xml:space="preserve"> Languages:</w:t>
+      </w:r>
+      <w:r>
+        <w:t xml:space="preserve"> </w:t>
+      </w:r>
+      <w:r>
+        <w:rPr>
+          <w:sz w:val="21"/>
+          <w:szCs w:val="21"/>
+        </w:rPr>
+        <w:t>Java, Python</w:t>
+      </w:r>
+      <w:r>
+        <w:rPr>
+          <w:sz w:val="21"/>
+          <w:szCs w:val="21"/>
+        </w:rPr>
+        <w:t>,</w:t>
+      </w:r>
+      <w:r>
+        <w:rPr>
+          <w:sz w:val="21"/>
+          <w:szCs w:val="21"/>
+        </w:rPr>
+        <w:t xml:space="preserve"> JavaScript, Unix Shell</w:t>
+      </w:r>
+      <w:r>
+        <w:rPr>
+          <w:sz w:val="21"/>
+          <w:szCs w:val="21"/>
+        </w:rPr>
+        <w:t xml:space="preserve">, </w:t>
+      </w:r>
+      <w:r>
+        <w:rPr>
+          <w:sz w:val="21"/>
+          <w:szCs w:val="21"/>
+        </w:rPr>
+        <w:t>HTML, XML, CSS</w:t>
+      </w:r>
+    </w:p>
+    <w:p>
+      <w:pPr>
+        <w:rPr>
+          <w:sz w:val="21"/>
+          <w:szCs w:val="21"/>
+        </w:rPr>
+      </w:pPr>
+      <w:r>
+        <w:rPr>
+          <w:b/>
+          <w:bCs/>
+          <w:sz w:val="21"/>
+          <w:szCs w:val="21"/>
+        </w:rPr>
+        <w:t xml:space="preserve">Database: </w:t>
+      </w:r>
+      <w:r>
+        <w:rPr>
+          <w:sz w:val="21"/>
+          <w:szCs w:val="21"/>
+        </w:rPr>
+        <w:t>My</w:t>
+      </w:r>
+      <w:r>
+        <w:rPr>
+          <w:sz w:val="21"/>
+          <w:szCs w:val="21"/>
+        </w:rPr>
+        <w:t>SQL, Aerospike, MongoDB, Redis, PostgreSQL</w:t>
+      </w:r>
+    </w:p>
+    <w:p>
+      <w:pPr>
+        <w:rPr>
+          <w:sz w:val="21"/>
+          <w:szCs w:val="21"/>
+        </w:rPr>
+      </w:pPr>
+      <w:r>
+        <w:rPr>
+          <w:b/>
+          <w:bCs/>
+          <w:sz w:val="21"/>
+          <w:szCs w:val="21"/>
+        </w:rPr>
+        <w:t>Frameworks and</w:t>
+      </w:r>
+      <w:r>
+        <w:rPr>
+          <w:b/>
+          <w:bCs/>
+          <w:sz w:val="21"/>
+          <w:szCs w:val="21"/>
+        </w:rPr>
+        <w:t xml:space="preserve"> Technologies:</w:t>
+      </w:r>
+      <w:r>
+        <w:rPr>
+          <w:sz w:val="21"/>
+          <w:szCs w:val="21"/>
+        </w:rPr>
+        <w:t xml:space="preserve"> Spring Boot, </w:t>
+      </w:r>
+      <w:r>
+        <w:rPr>
+          <w:sz w:val="21"/>
+          <w:szCs w:val="21"/>
+        </w:rPr>
+        <w:t xml:space="preserve">Micronaut, Hibernate, RabbitMQ, </w:t>
+      </w:r>
+      <w:r>
+        <w:rPr>
+          <w:sz w:val="21"/>
+          <w:szCs w:val="21"/>
+        </w:rPr>
+        <w:t xml:space="preserve">Node.js, </w:t>
+      </w:r>
+      <w:r>
+        <w:rPr>
+          <w:sz w:val="21"/>
+          <w:szCs w:val="21"/>
+        </w:rPr>
+        <w:t xml:space="preserve">Elasticsearch, REST, Gradle, Maven, Git, Junit, </w:t>
+      </w:r>
+      <w:r>
+        <w:rPr>
+          <w:sz w:val="21"/>
+          <w:szCs w:val="21"/>
+        </w:rPr>
+        <w:t xml:space="preserve">React.js, Servlet, Microservices, </w:t>
+      </w:r>
+      <w:r>
+        <w:rPr>
+          <w:sz w:val="21"/>
+          <w:szCs w:val="21"/>
+        </w:rPr>
+        <w:t xml:space="preserve">Apache </w:t>
+      </w:r>
+      <w:r>
+        <w:rPr>
+          <w:sz w:val="21"/>
+          <w:szCs w:val="21"/>
+        </w:rPr>
+        <w:t>Kafka, Linux, Jenkins, Docker, Kubernetes, AWS, CI/CD</w:t>
+      </w:r>
+    </w:p>
+    <w:p>
+      <w:pPr>
+        <w:rPr>
+          <w:sz w:val="21"/>
+          <w:szCs w:val="21"/>
+        </w:rPr>
+      </w:pPr>
+      <w:r>
+        <w:rPr>
+          <w:b/>
+          <w:bCs/>
+          <w:sz w:val="21"/>
+          <w:szCs w:val="21"/>
+        </w:rPr>
+        <w:t>Cloud Native:</w:t>
+      </w:r>
+      <w:r>
+        <w:rPr>
+          <w:b/>
+          <w:bCs/>
+          <w:sz w:val="21"/>
+          <w:szCs w:val="21"/>
+        </w:rPr>
+        <w:t xml:space="preserve"> </w:t>
+      </w:r>
+      <w:r>
+        <w:rPr>
+          <w:sz w:val="21"/>
+          <w:szCs w:val="21"/>
+        </w:rPr>
+        <w:t>AWS, Kubernetes, GCP, Pulumi, Docker</w:t>
+      </w:r>
+    </w:p>
+    <w:p>
+      <w:pPr>
+        <w:rPr>
+          <w:sz w:val="21"/>
+          <w:szCs w:val="21"/>
+        </w:rPr>
+      </w:pPr>
+      <w:r>
+        <w:rPr>
+          <w:b/>
+          <w:bCs/>
+          <w:sz w:val="21"/>
+          <w:szCs w:val="21"/>
+        </w:rPr>
+        <w:t>Certifications:</w:t>
+      </w:r>
+      <w:r>
+        <w:rPr>
+          <w:sz w:val="21"/>
+          <w:szCs w:val="21"/>
+        </w:rPr>
+        <w:t xml:space="preserve"> Oracle Certified Java Associate (OCA)</w:t>
+      </w:r>
+    </w:p>
+    <w:p>
+      <w:r>
+        <w:rPr>
+          <w:noProof/>
+        </w:rPr>
+        <w:pict w14:anchorId="01B2E39C">
+          <v:rect id="_x0000_i1026" alt="" style="width:451.3pt;height:.05pt;mso-width-percent:0;mso-height-percent:0;mso-width-percent:0;mso-height-percent:0" o:hralign="center" o:hrstd="t" o:hr="t" fillcolor="#a0a0a0" stroked="f"/>
+        </w:pict>
+      </w:r>
+    </w:p>
+    <w:p>
+      <w:pPr>
         <w:jc w:val="center"/>
         <w:rPr>
           <w:b/>
@@ -583,16 +1057,32 @@
           <w:sz w:val="21"/>
           <w:szCs w:val="21"/>
         </w:rPr>
-        <w:t xml:space="preserve">       </w:t>
-      </w:r>
-      <w:r>
-        <w:rPr>
-          <w:b/>
-          <w:bCs/>
-          <w:sz w:val="21"/>
-          <w:szCs w:val="21"/>
-        </w:rPr>
-        <w:t>Jan 2021 - Jul 2022</w:t>
+        <w:t xml:space="preserve">      </w:t>
+      </w:r>
+      <w:r>
+        <w:rPr>
+          <w:sz w:val="21"/>
+          <w:szCs w:val="21"/>
+        </w:rPr>
+        <w:t xml:space="preserve">  </w:t>
+      </w:r>
+      <w:r>
+        <w:rPr>
+          <w:b/>
+          <w:bCs/>
+          <w:sz w:val="21"/>
+          <w:szCs w:val="21"/>
+        </w:rPr>
+        <w:t>J</w:t>
+      </w:r>
+      <w:r>
+        <w:rPr>
+          <w:b/>
+          <w:bCs/>
+          <w:sz w:val="21"/>
+          <w:szCs w:val="21"/>
+        </w:rPr>
+        <w:t>an 2021 - Jul 2022</w:t>
       </w:r>
     </w:p>
     <w:p>
@@ -628,7 +1118,39 @@
           <w:sz w:val="21"/>
           <w:szCs w:val="21"/>
         </w:rPr>
-        <w:t xml:space="preserve">Built secure REST APIs using Spring boot Framework that served data to the React frontend based on dynamically chosen inputs </w:t>
+        <w:t xml:space="preserve">Built secure REST APIs using </w:t>
+      </w:r>
+      <w:r>
+        <w:rPr>
+          <w:b/>
+          <w:bCs/>
+          <w:sz w:val="21"/>
+          <w:szCs w:val="21"/>
+        </w:rPr>
+        <w:t>Spring boot Framework</w:t>
+      </w:r>
+      <w:r>
+        <w:rPr>
+          <w:sz w:val="21"/>
+          <w:szCs w:val="21"/>
+        </w:rPr>
+        <w:t xml:space="preserve"> that served data to the </w:t>
+      </w:r>
+      <w:r>
+        <w:rPr>
+          <w:b/>
+          <w:bCs/>
+          <w:sz w:val="21"/>
+          <w:szCs w:val="21"/>
+        </w:rPr>
+        <w:t>React</w:t>
+      </w:r>
+      <w:r>
+        <w:rPr>
+          <w:sz w:val="21"/>
+          <w:szCs w:val="21"/>
+        </w:rPr>
+        <w:t xml:space="preserve"> frontend based on dynamically chosen inputs </w:t>
       </w:r>
       <w:r>
         <w:rPr>
@@ -674,7 +1196,7 @@
           <w:lang w:val="en-IN" w:eastAsia="en-IN"/>
         </w:rPr>
       </w:pPr>
-      <w:bookmarkStart w:id="2" w:name="_Hlk136791903"/>
+      <w:bookmarkStart w:id="0" w:name="_Hlk136791903"/>
       <w:r>
         <w:rPr>
           <w:sz w:val="21"/>
@@ -698,8 +1220,8 @@
         </w:rPr>
         <w:t xml:space="preserve"> </w:t>
       </w:r>
-      <w:bookmarkStart w:id="3" w:name="_Hlk136791894"/>
-      <w:bookmarkEnd w:id="2"/>
+      <w:bookmarkStart w:id="1" w:name="_Hlk136791894"/>
+      <w:bookmarkEnd w:id="0"/>
     </w:p>
     <w:p>
       <w:pPr>
@@ -721,12 +1243,46 @@
           <w:lang w:val="en-IN" w:eastAsia="en-IN"/>
         </w:rPr>
       </w:pPr>
-      <w:r>
-        <w:rPr>
-          <w:sz w:val="21"/>
-          <w:szCs w:val="21"/>
-        </w:rPr>
-        <w:t xml:space="preserve">Successfully integrated cloud computing (AWS) implemented CI/CD pipelines for seamless </w:t>
+      <w:bookmarkStart w:id="2" w:name="_Hlk136791883"/>
+      <w:bookmarkEnd w:id="1"/>
+      <w:r>
+        <w:rPr>
+          <w:sz w:val="21"/>
+          <w:szCs w:val="21"/>
+        </w:rPr>
+        <w:t xml:space="preserve">Deployed </w:t>
+      </w:r>
+      <w:r>
+        <w:rPr>
+          <w:b/>
+          <w:bCs/>
+          <w:sz w:val="21"/>
+          <w:szCs w:val="21"/>
+        </w:rPr>
+        <w:t>REST</w:t>
+      </w:r>
+      <w:r>
+        <w:rPr>
+          <w:sz w:val="21"/>
+          <w:szCs w:val="21"/>
+        </w:rPr>
+        <w:t xml:space="preserve">-based microservices to the backend development environment through </w:t>
+      </w:r>
+      <w:r>
+        <w:rPr>
+          <w:b/>
+          <w:bCs/>
+          <w:sz w:val="21"/>
+          <w:szCs w:val="21"/>
+        </w:rPr>
+        <w:t>Docker</w:t>
+      </w:r>
+      <w:r>
+        <w:rPr>
+          <w:sz w:val="21"/>
+          <w:szCs w:val="21"/>
+        </w:rPr>
+        <w:t xml:space="preserve"> containerization to ensure code integrity and </w:t>
       </w:r>
       <w:proofErr w:type="gramStart"/>
       <w:r>
@@ -734,15 +1290,9 @@
           <w:sz w:val="21"/>
           <w:szCs w:val="21"/>
         </w:rPr>
-        <w:t>d</w:t>
-      </w:r>
-      <w:r>
-        <w:rPr>
-          <w:sz w:val="21"/>
-          <w:szCs w:val="21"/>
-        </w:rPr>
-        <w:t>eployment</w:t>
-      </w:r>
+        <w:t>stability</w:t>
+      </w:r>
+      <w:bookmarkEnd w:id="2"/>
       <w:proofErr w:type="gramEnd"/>
     </w:p>
     <w:p>
@@ -765,14 +1315,28 @@
           <w:lang w:val="en-IN" w:eastAsia="en-IN"/>
         </w:rPr>
       </w:pPr>
-      <w:bookmarkStart w:id="4" w:name="_Hlk136791883"/>
-      <w:bookmarkEnd w:id="3"/>
-      <w:r>
-        <w:rPr>
-          <w:sz w:val="21"/>
-          <w:szCs w:val="21"/>
-        </w:rPr>
-        <w:t xml:space="preserve">Deployed REST-based microservices to the backend development environment through Docker containerization to ensure code integrity and </w:t>
+      <w:r>
+        <w:rPr>
+          <w:sz w:val="21"/>
+          <w:szCs w:val="21"/>
+        </w:rPr>
+        <w:t xml:space="preserve">Implemented Java EE components using </w:t>
+      </w:r>
+      <w:r>
+        <w:rPr>
+          <w:b/>
+          <w:bCs/>
+          <w:sz w:val="21"/>
+          <w:szCs w:val="21"/>
+        </w:rPr>
+        <w:t>Spring MVC, Spring IOC, and Spring Security</w:t>
+      </w:r>
+      <w:r>
+        <w:rPr>
+          <w:sz w:val="21"/>
+          <w:szCs w:val="21"/>
+        </w:rPr>
+        <w:t xml:space="preserve"> </w:t>
       </w:r>
       <w:proofErr w:type="gramStart"/>
       <w:r>
@@ -780,9 +1344,8 @@
           <w:sz w:val="21"/>
           <w:szCs w:val="21"/>
         </w:rPr>
-        <w:t>stability</w:t>
-      </w:r>
-      <w:bookmarkEnd w:id="4"/>
+        <w:t>modules</w:t>
+      </w:r>
       <w:proofErr w:type="gramEnd"/>
     </w:p>
     <w:p>
@@ -844,24 +1407,18 @@
       </w:pPr>
       <w:r>
         <w:rPr>
-          <w:rFonts w:asciiTheme="minorHAnsi" w:eastAsia="Times New Roman" w:hAnsiTheme="minorHAnsi" w:cstheme="minorHAnsi"/>
-          <w:color w:val="000000"/>
-          <w:sz w:val="21"/>
-          <w:szCs w:val="21"/>
-          <w:lang w:eastAsia="en-IN"/>
-        </w:rPr>
-        <w:t xml:space="preserve">Incorporated Spring Microservices with Spring security to develop 2 responsive websites to view recorded meeting </w:t>
+          <w:sz w:val="21"/>
+          <w:szCs w:val="21"/>
+        </w:rPr>
+        <w:t xml:space="preserve">Developed backend components of 2 highly scalable e-commerce web applications by deploying in Spring </w:t>
       </w:r>
       <w:proofErr w:type="gramStart"/>
       <w:r>
         <w:rPr>
-          <w:rFonts w:asciiTheme="minorHAnsi" w:eastAsia="Times New Roman" w:hAnsiTheme="minorHAnsi" w:cstheme="minorHAnsi"/>
-          <w:color w:val="000000"/>
-          <w:sz w:val="21"/>
-          <w:szCs w:val="21"/>
-          <w:lang w:eastAsia="en-IN"/>
-        </w:rPr>
-        <w:t>videos</w:t>
+          <w:sz w:val="21"/>
+          <w:szCs w:val="21"/>
+        </w:rPr>
+        <w:t>boot</w:t>
       </w:r>
       <w:proofErr w:type="gramEnd"/>
     </w:p>
@@ -893,12 +1450,48 @@
           <w:szCs w:val="21"/>
           <w:lang w:eastAsia="en-IN"/>
         </w:rPr>
-        <w:t xml:space="preserve">Delivered 2 end-to-end projects developed in JavaScript, Node.JS with </w:t>
+        <w:t xml:space="preserve">Delivered 2 end-to-end projects developed in </w:t>
+      </w:r>
+      <w:r>
+        <w:rPr>
+          <w:rFonts w:asciiTheme="minorHAnsi" w:eastAsia="Times New Roman" w:hAnsiTheme="minorHAnsi" w:cstheme="minorHAnsi"/>
+          <w:b/>
+          <w:bCs/>
+          <w:color w:val="000000"/>
+          <w:sz w:val="21"/>
+          <w:szCs w:val="21"/>
+          <w:lang w:eastAsia="en-IN"/>
+        </w:rPr>
+        <w:t xml:space="preserve">JavaScript, Node.JS </w:t>
+      </w:r>
+      <w:r>
+        <w:rPr>
+          <w:rFonts w:asciiTheme="minorHAnsi" w:eastAsia="Times New Roman" w:hAnsiTheme="minorHAnsi" w:cstheme="minorHAnsi"/>
+          <w:color w:val="000000"/>
+          <w:sz w:val="21"/>
+          <w:szCs w:val="21"/>
+          <w:lang w:eastAsia="en-IN"/>
+        </w:rPr>
+        <w:t>with</w:t>
+      </w:r>
+      <w:r>
+        <w:rPr>
+          <w:rFonts w:asciiTheme="minorHAnsi" w:eastAsia="Times New Roman" w:hAnsiTheme="minorHAnsi" w:cstheme="minorHAnsi"/>
+          <w:b/>
+          <w:bCs/>
+          <w:color w:val="000000"/>
+          <w:sz w:val="21"/>
+          <w:szCs w:val="21"/>
+          <w:lang w:eastAsia="en-IN"/>
+        </w:rPr>
+        <w:t xml:space="preserve"> </w:t>
       </w:r>
       <w:proofErr w:type="spellStart"/>
       <w:r>
         <w:rPr>
           <w:rFonts w:asciiTheme="minorHAnsi" w:eastAsia="Times New Roman" w:hAnsiTheme="minorHAnsi" w:cstheme="minorHAnsi"/>
+          <w:b/>
+          <w:bCs/>
           <w:color w:val="000000"/>
           <w:sz w:val="21"/>
           <w:szCs w:val="21"/>
@@ -1027,7 +1620,14 @@
           <w:szCs w:val="21"/>
         </w:rPr>
         <w:tab/>
-        <w:t xml:space="preserve">     </w:t>
+        <w:t xml:space="preserve">    </w:t>
+      </w:r>
+      <w:r>
+        <w:rPr>
+          <w:sz w:val="21"/>
+          <w:szCs w:val="21"/>
+        </w:rPr>
+        <w:t xml:space="preserve">    </w:t>
       </w:r>
       <w:r>
         <w:rPr>
@@ -1095,10 +1695,13 @@
     </w:p>
     <w:p>
       <w:r>
-        <w:t>Android</w:t>
+        <w:t>Software</w:t>
       </w:r>
       <w:r>
         <w:t xml:space="preserve"> Developer</w:t>
+      </w:r>
+      <w:r>
+        <w:t xml:space="preserve"> Intern</w:t>
       </w:r>
     </w:p>
     <w:p>
@@ -1129,7 +1732,29 @@
           <w:szCs w:val="21"/>
           <w:lang w:val="en-IN" w:eastAsia="en-IN"/>
         </w:rPr>
-        <w:t>Assisted in the development of the front end of the mobile application for android using Java and MVVM framework</w:t>
+        <w:t xml:space="preserve">Refactored packages and APIs of </w:t>
+      </w:r>
+      <w:r>
+        <w:rPr>
+          <w:rFonts w:asciiTheme="minorHAnsi" w:eastAsia="Times New Roman" w:hAnsiTheme="minorHAnsi" w:cstheme="minorHAnsi"/>
+          <w:b/>
+          <w:bCs/>
+          <w:color w:val="000000"/>
+          <w:sz w:val="21"/>
+          <w:szCs w:val="21"/>
+          <w:lang w:val="en-IN" w:eastAsia="en-IN"/>
+        </w:rPr>
+        <w:t>microservices</w:t>
+      </w:r>
+      <w:r>
+        <w:rPr>
+          <w:rFonts w:asciiTheme="minorHAnsi" w:eastAsia="Times New Roman" w:hAnsiTheme="minorHAnsi" w:cstheme="minorHAnsi"/>
+          <w:color w:val="000000"/>
+          <w:sz w:val="21"/>
+          <w:szCs w:val="21"/>
+          <w:lang w:val="en-IN" w:eastAsia="en-IN"/>
+        </w:rPr>
+        <w:t xml:space="preserve"> to honour single responsibility principle and implemented caching for network calls to downstream services, which improved API response time by 50%</w:t>
       </w:r>
     </w:p>
     <w:p>
@@ -1160,61 +1785,30 @@
           <w:szCs w:val="21"/>
           <w:lang w:val="en-IN" w:eastAsia="en-IN"/>
         </w:rPr>
-        <w:t>Worked with Google Firebase to manage user-inputted data across multiple platforms using web and mobile apps</w:t>
+        <w:t xml:space="preserve">Programmed web-application for business reporting, </w:t>
+      </w:r>
+      <w:r>
+        <w:rPr>
+          <w:rFonts w:asciiTheme="minorHAnsi" w:eastAsia="Times New Roman" w:hAnsiTheme="minorHAnsi" w:cstheme="minorHAnsi"/>
+          <w:color w:val="000000"/>
+          <w:sz w:val="21"/>
+          <w:szCs w:val="21"/>
+          <w:lang w:val="en-IN" w:eastAsia="en-IN"/>
+        </w:rPr>
+        <w:t>and systems monitoring using J2EE, Tomcat</w:t>
       </w:r>
     </w:p>
     <w:p>
-      <w:pPr>
-        <w:pStyle w:val="ListParagraph"/>
-        <w:widowControl/>
-        <w:numPr>
-          <w:ilvl w:val="0"/>
-          <w:numId w:val="10"/>
-        </w:numPr>
-        <w:autoSpaceDE/>
-        <w:autoSpaceDN/>
-        <w:spacing w:line="225" w:lineRule="atLeast"/>
-        <w:textAlignment w:val="baseline"/>
-        <w:rPr>
-          <w:rFonts w:asciiTheme="minorHAnsi" w:eastAsia="Times New Roman" w:hAnsiTheme="minorHAnsi" w:cstheme="minorHAnsi"/>
-          <w:color w:val="000000"/>
-          <w:sz w:val="21"/>
-          <w:szCs w:val="21"/>
-          <w:lang w:val="en-IN" w:eastAsia="en-IN"/>
-        </w:rPr>
-      </w:pPr>
-      <w:r>
-        <w:rPr>
-          <w:rFonts w:asciiTheme="minorHAnsi" w:eastAsia="Times New Roman" w:hAnsiTheme="minorHAnsi" w:cstheme="minorHAnsi"/>
-          <w:color w:val="000000"/>
-          <w:sz w:val="21"/>
-          <w:szCs w:val="21"/>
-          <w:lang w:val="en-IN" w:eastAsia="en-IN"/>
-        </w:rPr>
-        <w:t xml:space="preserve">Built a customized mobile application for 31+ engineers resulting in </w:t>
-      </w:r>
-      <w:r>
-        <w:rPr>
-          <w:rFonts w:asciiTheme="minorHAnsi" w:eastAsia="Times New Roman" w:hAnsiTheme="minorHAnsi" w:cstheme="minorHAnsi"/>
-          <w:color w:val="000000"/>
-          <w:sz w:val="21"/>
-          <w:szCs w:val="21"/>
-          <w:lang w:val="en-IN" w:eastAsia="en-IN"/>
-        </w:rPr>
-        <w:t>10% increase in overall productivity</w:t>
+      <w:r>
+        <w:rPr>
+          <w:noProof/>
+        </w:rPr>
+        <w:pict w14:anchorId="1E59955A">
+          <v:rect id="_x0000_i1025" alt="" style="width:451.3pt;height:.05pt;mso-width-percent:0;mso-height-percent:0;mso-width-percent:0;mso-height-percent:0" o:hralign="center" o:hrstd="t" o:hr="t" fillcolor="#a0a0a0" stroked="f"/>
+        </w:pict>
       </w:r>
     </w:p>
     <w:p>
-      <w:r>
-        <w:rPr>
-          <w:noProof/>
-        </w:rPr>
-        <w:pict w14:anchorId="1E59955A">
-          <v:rect id="_x0000_i1026" alt="" style="width:451.3pt;height:.05pt;mso-width-percent:0;mso-height-percent:0;mso-width-percent:0;mso-height-percent:0" o:hralign="center" o:hrstd="t" o:hr="t" fillcolor="#a0a0a0" stroked="f"/>
-        </w:pict>
-      </w:r>
-    </w:p>
-    <w:p>
       <w:pPr>
         <w:jc w:val="center"/>
         <w:rPr>
@@ -1224,7 +1818,7 @@
           <w:szCs w:val="24"/>
         </w:rPr>
       </w:pPr>
-      <w:bookmarkStart w:id="5" w:name="_Hlk134291669"/>
+      <w:bookmarkStart w:id="3" w:name="_Hlk134291669"/>
       <w:r>
         <w:rPr>
           <w:b/>
@@ -1251,8 +1845,8 @@
           <w:lang w:val="en-IN" w:eastAsia="en-IN"/>
         </w:rPr>
       </w:pPr>
-      <w:bookmarkStart w:id="6" w:name="_Hlk136793271"/>
-      <w:bookmarkStart w:id="7" w:name="_Hlk136793169"/>
+      <w:bookmarkStart w:id="4" w:name="_Hlk136793169"/>
+      <w:bookmarkStart w:id="5" w:name="_Hlk136793271"/>
       <w:r>
         <w:rPr>
           <w:rFonts w:asciiTheme="minorHAnsi" w:eastAsia="Times New Roman" w:hAnsiTheme="minorHAnsi" w:cstheme="minorHAnsi"/>
@@ -1263,6 +1857,150 @@
           <w:lang w:val="en-IN" w:eastAsia="en-IN"/>
         </w:rPr>
         <w:t>Assessment Management System</w:t>
+      </w:r>
+      <w:r>
+        <w:rPr>
+          <w:rFonts w:asciiTheme="minorHAnsi" w:eastAsia="Times New Roman" w:hAnsiTheme="minorHAnsi" w:cstheme="minorHAnsi"/>
+          <w:b/>
+          <w:bCs/>
+          <w:color w:val="000000"/>
+          <w:bdr w:val="none" w:sz="0" w:space="0" w:color="auto" w:frame="1"/>
+          <w:lang w:val="en-IN" w:eastAsia="en-IN"/>
+        </w:rPr>
+        <w:t xml:space="preserve"> </w:t>
+      </w:r>
+      <w:r>
+        <w:rPr>
+          <w:rFonts w:asciiTheme="minorHAnsi" w:eastAsia="Times New Roman" w:hAnsiTheme="minorHAnsi" w:cstheme="minorHAnsi"/>
+          <w:b/>
+          <w:bCs/>
+          <w:color w:val="000000"/>
+          <w:bdr w:val="none" w:sz="0" w:space="0" w:color="auto" w:frame="1"/>
+          <w:lang w:val="en-IN" w:eastAsia="en-IN"/>
+        </w:rPr>
+        <w:tab/>
+      </w:r>
+      <w:r>
+        <w:rPr>
+          <w:rFonts w:asciiTheme="minorHAnsi" w:eastAsia="Times New Roman" w:hAnsiTheme="minorHAnsi" w:cstheme="minorHAnsi"/>
+          <w:b/>
+          <w:bCs/>
+          <w:color w:val="000000"/>
+          <w:bdr w:val="none" w:sz="0" w:space="0" w:color="auto" w:frame="1"/>
+          <w:lang w:val="en-IN" w:eastAsia="en-IN"/>
+        </w:rPr>
+        <w:tab/>
+      </w:r>
+      <w:r>
+        <w:rPr>
+          <w:rFonts w:asciiTheme="minorHAnsi" w:eastAsia="Times New Roman" w:hAnsiTheme="minorHAnsi" w:cstheme="minorHAnsi"/>
+          <w:b/>
+          <w:bCs/>
+          <w:color w:val="000000"/>
+          <w:bdr w:val="none" w:sz="0" w:space="0" w:color="auto" w:frame="1"/>
+          <w:lang w:val="en-IN" w:eastAsia="en-IN"/>
+        </w:rPr>
+        <w:tab/>
+      </w:r>
+      <w:r>
+        <w:rPr>
+          <w:rFonts w:asciiTheme="minorHAnsi" w:eastAsia="Times New Roman" w:hAnsiTheme="minorHAnsi" w:cstheme="minorHAnsi"/>
+          <w:b/>
+          <w:bCs/>
+          <w:color w:val="000000"/>
+          <w:bdr w:val="none" w:sz="0" w:space="0" w:color="auto" w:frame="1"/>
+          <w:lang w:val="en-IN" w:eastAsia="en-IN"/>
+        </w:rPr>
+        <w:tab/>
+      </w:r>
+      <w:r>
+        <w:rPr>
+          <w:rFonts w:asciiTheme="minorHAnsi" w:eastAsia="Times New Roman" w:hAnsiTheme="minorHAnsi" w:cstheme="minorHAnsi"/>
+          <w:b/>
+          <w:bCs/>
+          <w:color w:val="000000"/>
+          <w:bdr w:val="none" w:sz="0" w:space="0" w:color="auto" w:frame="1"/>
+          <w:lang w:val="en-IN" w:eastAsia="en-IN"/>
+        </w:rPr>
+        <w:tab/>
+      </w:r>
+      <w:r>
+        <w:rPr>
+          <w:rFonts w:asciiTheme="minorHAnsi" w:eastAsia="Times New Roman" w:hAnsiTheme="minorHAnsi" w:cstheme="minorHAnsi"/>
+          <w:b/>
+          <w:bCs/>
+          <w:color w:val="000000"/>
+          <w:bdr w:val="none" w:sz="0" w:space="0" w:color="auto" w:frame="1"/>
+          <w:lang w:val="en-IN" w:eastAsia="en-IN"/>
+        </w:rPr>
+        <w:tab/>
+      </w:r>
+      <w:r>
+        <w:rPr>
+          <w:rFonts w:asciiTheme="minorHAnsi" w:eastAsia="Times New Roman" w:hAnsiTheme="minorHAnsi" w:cstheme="minorHAnsi"/>
+          <w:b/>
+          <w:bCs/>
+          <w:color w:val="000000"/>
+          <w:bdr w:val="none" w:sz="0" w:space="0" w:color="auto" w:frame="1"/>
+          <w:lang w:val="en-IN" w:eastAsia="en-IN"/>
+        </w:rPr>
+        <w:tab/>
+      </w:r>
+      <w:r>
+        <w:rPr>
+          <w:rFonts w:asciiTheme="minorHAnsi" w:eastAsia="Times New Roman" w:hAnsiTheme="minorHAnsi" w:cstheme="minorHAnsi"/>
+          <w:b/>
+          <w:bCs/>
+          <w:color w:val="000000"/>
+          <w:bdr w:val="none" w:sz="0" w:space="0" w:color="auto" w:frame="1"/>
+          <w:lang w:val="en-IN" w:eastAsia="en-IN"/>
+        </w:rPr>
+        <w:tab/>
+        <w:t xml:space="preserve"> </w:t>
+      </w:r>
+      <w:r>
+        <w:rPr>
+          <w:rFonts w:asciiTheme="minorHAnsi" w:eastAsia="Times New Roman" w:hAnsiTheme="minorHAnsi" w:cstheme="minorHAnsi"/>
+          <w:b/>
+          <w:bCs/>
+          <w:color w:val="000000"/>
+          <w:bdr w:val="none" w:sz="0" w:space="0" w:color="auto" w:frame="1"/>
+          <w:lang w:val="en-IN" w:eastAsia="en-IN"/>
+        </w:rPr>
+        <w:t xml:space="preserve">    </w:t>
+      </w:r>
+      <w:r>
+        <w:rPr>
+          <w:rFonts w:asciiTheme="minorHAnsi" w:eastAsia="Times New Roman" w:hAnsiTheme="minorHAnsi" w:cstheme="minorHAnsi"/>
+          <w:b/>
+          <w:bCs/>
+          <w:color w:val="000000"/>
+          <w:bdr w:val="none" w:sz="0" w:space="0" w:color="auto" w:frame="1"/>
+          <w:lang w:val="en-IN" w:eastAsia="en-IN"/>
+        </w:rPr>
+        <w:t xml:space="preserve">Mar 2023 </w:t>
+      </w:r>
+      <w:r>
+        <w:rPr>
+          <w:rFonts w:asciiTheme="minorHAnsi" w:eastAsia="Times New Roman" w:hAnsiTheme="minorHAnsi" w:cstheme="minorHAnsi"/>
+          <w:b/>
+          <w:bCs/>
+          <w:color w:val="000000"/>
+          <w:bdr w:val="none" w:sz="0" w:space="0" w:color="auto" w:frame="1"/>
+          <w:lang w:val="en-IN" w:eastAsia="en-IN"/>
+        </w:rPr>
+        <w:t>-</w:t>
+      </w:r>
+      <w:r>
+        <w:rPr>
+          <w:rFonts w:asciiTheme="minorHAnsi" w:eastAsia="Times New Roman" w:hAnsiTheme="minorHAnsi" w:cstheme="minorHAnsi"/>
+          <w:b/>
+          <w:bCs/>
+          <w:color w:val="000000"/>
+          <w:bdr w:val="none" w:sz="0" w:space="0" w:color="auto" w:frame="1"/>
+          <w:lang w:val="en-IN" w:eastAsia="en-IN"/>
+        </w:rPr>
+        <w:t xml:space="preserve"> Apr 2023</w:t>
       </w:r>
     </w:p>
     <w:p>
@@ -1347,16 +2085,7 @@
           <w:bdr w:val="none" w:sz="0" w:space="0" w:color="auto" w:frame="1"/>
           <w:lang w:val="en-IN" w:eastAsia="en-IN"/>
         </w:rPr>
-        <w:tab/>
-      </w:r>
-      <w:r>
-        <w:rPr>
-          <w:rFonts w:asciiTheme="minorHAnsi" w:eastAsia="Times New Roman" w:hAnsiTheme="minorHAnsi" w:cstheme="minorHAnsi"/>
-          <w:color w:val="000000"/>
-          <w:bdr w:val="none" w:sz="0" w:space="0" w:color="auto" w:frame="1"/>
-          <w:lang w:val="en-IN" w:eastAsia="en-IN"/>
-        </w:rPr>
-        <w:tab/>
+        <w:t>, Debian 12, VPC, Lambda Serverless</w:t>
       </w:r>
       <w:r>
         <w:rPr>
@@ -1386,17 +2115,6 @@
           <w:lang w:val="en-IN" w:eastAsia="en-IN"/>
         </w:rPr>
         <w:t xml:space="preserve"> </w:t>
-      </w:r>
-      <w:r>
-        <w:rPr>
-          <w:rFonts w:asciiTheme="minorHAnsi" w:eastAsia="Times New Roman" w:hAnsiTheme="minorHAnsi" w:cstheme="minorHAnsi"/>
-          <w:b/>
-          <w:bCs/>
-          <w:color w:val="000000"/>
-          <w:bdr w:val="none" w:sz="0" w:space="0" w:color="auto" w:frame="1"/>
-          <w:lang w:val="en-IN" w:eastAsia="en-IN"/>
-        </w:rPr>
-        <w:t>Mar 2023 – Apr 2023</w:t>
       </w:r>
     </w:p>
     <w:p>
@@ -1435,143 +2153,87 @@
           <w:sz w:val="21"/>
           <w:szCs w:val="21"/>
         </w:rPr>
-        <w:t xml:space="preserve">Designed and deployed a secure cloud-based web app with </w:t>
-      </w:r>
-      <w:proofErr w:type="spellStart"/>
-      <w:r>
-        <w:rPr>
-          <w:sz w:val="21"/>
-          <w:szCs w:val="21"/>
-        </w:rPr>
-        <w:t>BCrypt</w:t>
-      </w:r>
-      <w:proofErr w:type="spellEnd"/>
-      <w:r>
-        <w:rPr>
-          <w:sz w:val="21"/>
-          <w:szCs w:val="21"/>
-        </w:rPr>
-        <w:t xml:space="preserve"> for user authentication</w:t>
-      </w:r>
-      <w:r>
-        <w:rPr>
-          <w:sz w:val="21"/>
-          <w:szCs w:val="21"/>
-        </w:rPr>
-        <w:t xml:space="preserve"> and u</w:t>
-      </w:r>
-      <w:r>
-        <w:rPr>
-          <w:sz w:val="21"/>
-          <w:szCs w:val="21"/>
-        </w:rPr>
-        <w:t>tilized a shell script for streamlined setup, deployment, and execution across various platforms</w:t>
-      </w:r>
-    </w:p>
-    <w:p>
-      <w:pPr>
-        <w:pStyle w:val="NormalWeb"/>
-        <w:numPr>
-          <w:ilvl w:val="0"/>
-          <w:numId w:val="5"/>
-        </w:numPr>
-        <w:shd w:val="clear" w:color="auto" w:fill="FFFFFF"/>
-        <w:rPr>
-          <w:rFonts w:ascii="SymbolMT" w:hAnsi="SymbolMT"/>
-          <w:sz w:val="21"/>
-          <w:szCs w:val="21"/>
-        </w:rPr>
-      </w:pPr>
-      <w:r>
-        <w:rPr>
-          <w:rFonts w:ascii="Calibri" w:hAnsi="Calibri" w:cs="Calibri"/>
-          <w:sz w:val="21"/>
-          <w:szCs w:val="21"/>
-        </w:rPr>
-        <w:t xml:space="preserve">Devised scalable application with best practices in coding, testing, documentation, metrics and logging </w:t>
-      </w:r>
-    </w:p>
-    <w:p>
-      <w:pPr>
-        <w:widowControl/>
-        <w:autoSpaceDE/>
-        <w:autoSpaceDN/>
-        <w:spacing w:line="225" w:lineRule="atLeast"/>
-        <w:textAlignment w:val="baseline"/>
-        <w:rPr>
-          <w:rFonts w:asciiTheme="minorHAnsi" w:eastAsia="Times New Roman" w:hAnsiTheme="minorHAnsi" w:cstheme="minorHAnsi"/>
-          <w:color w:val="000000"/>
-          <w:lang w:val="en-IN" w:eastAsia="en-IN"/>
-        </w:rPr>
-      </w:pPr>
-      <w:r>
-        <w:rPr>
-          <w:rFonts w:asciiTheme="minorHAnsi" w:eastAsia="Times New Roman" w:hAnsiTheme="minorHAnsi" w:cstheme="minorHAnsi"/>
-          <w:b/>
-          <w:bCs/>
-          <w:color w:val="000000"/>
-          <w:bdr w:val="none" w:sz="0" w:space="0" w:color="auto" w:frame="1"/>
-          <w:lang w:val="en-IN" w:eastAsia="en-IN"/>
-        </w:rPr>
-        <w:t xml:space="preserve">Online Movie Booking System| </w:t>
-      </w:r>
-      <w:r>
-        <w:rPr>
-          <w:rFonts w:asciiTheme="minorHAnsi" w:eastAsia="Times New Roman" w:hAnsiTheme="minorHAnsi" w:cstheme="minorHAnsi"/>
-          <w:color w:val="000000"/>
-          <w:bdr w:val="none" w:sz="0" w:space="0" w:color="auto" w:frame="1"/>
-          <w:lang w:val="en-IN" w:eastAsia="en-IN"/>
-        </w:rPr>
-        <w:t>Spring Boot, Hibernate, SQL, Java, Spring Security</w:t>
-      </w:r>
-      <w:bookmarkEnd w:id="6"/>
-      <w:r>
-        <w:rPr>
-          <w:rFonts w:asciiTheme="minorHAnsi" w:eastAsia="Times New Roman" w:hAnsiTheme="minorHAnsi" w:cstheme="minorHAnsi"/>
-          <w:color w:val="000000"/>
-          <w:bdr w:val="none" w:sz="0" w:space="0" w:color="auto" w:frame="1"/>
-          <w:lang w:val="en-IN" w:eastAsia="en-IN"/>
-        </w:rPr>
-        <w:t xml:space="preserve"> </w:t>
-      </w:r>
-      <w:r>
-        <w:rPr>
-          <w:rFonts w:asciiTheme="minorHAnsi" w:eastAsia="Times New Roman" w:hAnsiTheme="minorHAnsi" w:cstheme="minorHAnsi"/>
-          <w:color w:val="000000"/>
-          <w:bdr w:val="none" w:sz="0" w:space="0" w:color="auto" w:frame="1"/>
-          <w:lang w:val="en-IN" w:eastAsia="en-IN"/>
-        </w:rPr>
-        <w:tab/>
-        <w:t xml:space="preserve">   </w:t>
-      </w:r>
-      <w:r>
-        <w:rPr>
-          <w:rFonts w:asciiTheme="minorHAnsi" w:eastAsia="Times New Roman" w:hAnsiTheme="minorHAnsi" w:cstheme="minorHAnsi"/>
-          <w:color w:val="000000"/>
-          <w:bdr w:val="none" w:sz="0" w:space="0" w:color="auto" w:frame="1"/>
-          <w:lang w:val="en-IN" w:eastAsia="en-IN"/>
-        </w:rPr>
-        <w:tab/>
-      </w:r>
-      <w:r>
-        <w:rPr>
-          <w:rFonts w:asciiTheme="minorHAnsi" w:eastAsia="Times New Roman" w:hAnsiTheme="minorHAnsi" w:cstheme="minorHAnsi"/>
-          <w:color w:val="000000"/>
-          <w:bdr w:val="none" w:sz="0" w:space="0" w:color="auto" w:frame="1"/>
-          <w:lang w:val="en-IN" w:eastAsia="en-IN"/>
-        </w:rPr>
-        <w:t xml:space="preserve"> </w:t>
-      </w:r>
-      <w:r>
-        <w:rPr>
-          <w:rFonts w:asciiTheme="minorHAnsi" w:eastAsia="Times New Roman" w:hAnsiTheme="minorHAnsi" w:cstheme="minorHAnsi"/>
-          <w:b/>
-          <w:bCs/>
-          <w:color w:val="000000"/>
-          <w:bdr w:val="none" w:sz="0" w:space="0" w:color="auto" w:frame="1"/>
-          <w:lang w:val="en-IN" w:eastAsia="en-IN"/>
-        </w:rPr>
-        <w:t>Mar 2023 – Apr 2023</w:t>
+        <w:t xml:space="preserve">Designed and implemented a robust </w:t>
+      </w:r>
+      <w:r>
+        <w:rPr>
+          <w:b/>
+          <w:bCs/>
+          <w:sz w:val="21"/>
+          <w:szCs w:val="21"/>
+        </w:rPr>
+        <w:t>multi-AZ</w:t>
+      </w:r>
+      <w:r>
+        <w:rPr>
+          <w:sz w:val="21"/>
+          <w:szCs w:val="21"/>
+        </w:rPr>
+        <w:t xml:space="preserve"> assessment platform featuring authenticated RESTful CRUD APIs, leveraging </w:t>
+      </w:r>
+      <w:r>
+        <w:rPr>
+          <w:b/>
+          <w:bCs/>
+          <w:sz w:val="21"/>
+          <w:szCs w:val="21"/>
+        </w:rPr>
+        <w:t>Spring-boot</w:t>
+      </w:r>
+      <w:r>
+        <w:rPr>
+          <w:sz w:val="21"/>
+          <w:szCs w:val="21"/>
+        </w:rPr>
+        <w:t xml:space="preserve">, </w:t>
+      </w:r>
+      <w:r>
+        <w:rPr>
+          <w:b/>
+          <w:bCs/>
+          <w:sz w:val="21"/>
+          <w:szCs w:val="21"/>
+        </w:rPr>
+        <w:t>Hibernate</w:t>
+      </w:r>
+      <w:r>
+        <w:rPr>
+          <w:sz w:val="21"/>
+          <w:szCs w:val="21"/>
+        </w:rPr>
+        <w:t xml:space="preserve"> and </w:t>
+      </w:r>
+      <w:r>
+        <w:rPr>
+          <w:b/>
+          <w:bCs/>
+          <w:sz w:val="21"/>
+          <w:szCs w:val="21"/>
+        </w:rPr>
+        <w:t>java</w:t>
+      </w:r>
+      <w:r>
+        <w:rPr>
+          <w:sz w:val="21"/>
+          <w:szCs w:val="21"/>
+        </w:rPr>
+        <w:t xml:space="preserve"> within a </w:t>
+      </w:r>
+      <w:r>
+        <w:rPr>
+          <w:b/>
+          <w:bCs/>
+          <w:sz w:val="21"/>
+          <w:szCs w:val="21"/>
+        </w:rPr>
+        <w:t>serverless</w:t>
+      </w:r>
+      <w:r>
+        <w:rPr>
+          <w:sz w:val="21"/>
+          <w:szCs w:val="21"/>
+        </w:rPr>
+        <w:t>, event-driven architecture</w:t>
       </w:r>
     </w:p>
     <w:p>
@@ -1594,27 +2256,309 @@
           <w:lang w:val="en-IN" w:eastAsia="en-IN"/>
         </w:rPr>
       </w:pPr>
-      <w:bookmarkStart w:id="8" w:name="_Hlk136793721"/>
-      <w:r>
-        <w:rPr>
-          <w:rFonts w:ascii="inherit" w:eastAsia="Times New Roman" w:hAnsi="inherit" w:cs="Times New Roman"/>
-          <w:color w:val="FFFFFF"/>
-          <w:sz w:val="2"/>
-          <w:szCs w:val="2"/>
+      <w:r>
+        <w:rPr>
+          <w:rFonts w:asciiTheme="minorHAnsi" w:eastAsia="Times New Roman" w:hAnsiTheme="minorHAnsi" w:cstheme="minorHAnsi"/>
+          <w:color w:val="000000"/>
+          <w:sz w:val="21"/>
+          <w:szCs w:val="21"/>
+          <w:lang w:val="en-IN" w:eastAsia="en-IN"/>
+        </w:rPr>
+        <w:t xml:space="preserve">Engineered and automated </w:t>
+      </w:r>
+      <w:r>
+        <w:rPr>
+          <w:rFonts w:asciiTheme="minorHAnsi" w:eastAsia="Times New Roman" w:hAnsiTheme="minorHAnsi" w:cstheme="minorHAnsi"/>
+          <w:b/>
+          <w:bCs/>
+          <w:color w:val="000000"/>
+          <w:sz w:val="21"/>
+          <w:szCs w:val="21"/>
+          <w:lang w:val="en-IN" w:eastAsia="en-IN"/>
+        </w:rPr>
+        <w:t>AWS</w:t>
+      </w:r>
+      <w:r>
+        <w:rPr>
+          <w:rFonts w:asciiTheme="minorHAnsi" w:eastAsia="Times New Roman" w:hAnsiTheme="minorHAnsi" w:cstheme="minorHAnsi"/>
+          <w:color w:val="000000"/>
+          <w:sz w:val="21"/>
+          <w:szCs w:val="21"/>
+          <w:lang w:val="en-IN" w:eastAsia="en-IN"/>
+        </w:rPr>
+        <w:t xml:space="preserve"> infrastructure components</w:t>
+      </w:r>
+      <w:r>
+        <w:rPr>
+          <w:rFonts w:asciiTheme="minorHAnsi" w:eastAsia="Times New Roman" w:hAnsiTheme="minorHAnsi" w:cstheme="minorHAnsi"/>
+          <w:color w:val="000000"/>
+          <w:sz w:val="21"/>
+          <w:szCs w:val="21"/>
+          <w:lang w:val="en-IN" w:eastAsia="en-IN"/>
+        </w:rPr>
+        <w:t xml:space="preserve">, including </w:t>
+      </w:r>
+      <w:r>
+        <w:rPr>
+          <w:rFonts w:asciiTheme="minorHAnsi" w:eastAsia="Times New Roman" w:hAnsiTheme="minorHAnsi" w:cstheme="minorHAnsi"/>
+          <w:b/>
+          <w:bCs/>
+          <w:color w:val="000000"/>
+          <w:sz w:val="21"/>
+          <w:szCs w:val="21"/>
+          <w:lang w:val="en-IN" w:eastAsia="en-IN"/>
+        </w:rPr>
+        <w:t>DNS</w:t>
+      </w:r>
+      <w:r>
+        <w:rPr>
+          <w:rFonts w:asciiTheme="minorHAnsi" w:eastAsia="Times New Roman" w:hAnsiTheme="minorHAnsi" w:cstheme="minorHAnsi"/>
+          <w:color w:val="000000"/>
+          <w:sz w:val="21"/>
+          <w:szCs w:val="21"/>
+          <w:lang w:val="en-IN" w:eastAsia="en-IN"/>
+        </w:rPr>
+        <w:t xml:space="preserve">, </w:t>
+      </w:r>
+      <w:r>
+        <w:rPr>
+          <w:rFonts w:asciiTheme="minorHAnsi" w:eastAsia="Times New Roman" w:hAnsiTheme="minorHAnsi" w:cstheme="minorHAnsi"/>
+          <w:b/>
+          <w:bCs/>
+          <w:color w:val="000000"/>
+          <w:sz w:val="21"/>
+          <w:szCs w:val="21"/>
+          <w:lang w:val="en-IN" w:eastAsia="en-IN"/>
+        </w:rPr>
+        <w:t>VPC</w:t>
+      </w:r>
+      <w:r>
+        <w:rPr>
+          <w:rFonts w:asciiTheme="minorHAnsi" w:eastAsia="Times New Roman" w:hAnsiTheme="minorHAnsi" w:cstheme="minorHAnsi"/>
+          <w:color w:val="000000"/>
+          <w:sz w:val="21"/>
+          <w:szCs w:val="21"/>
+          <w:lang w:val="en-IN" w:eastAsia="en-IN"/>
+        </w:rPr>
+        <w:t xml:space="preserve">, </w:t>
+      </w:r>
+      <w:r>
+        <w:rPr>
+          <w:rFonts w:asciiTheme="minorHAnsi" w:eastAsia="Times New Roman" w:hAnsiTheme="minorHAnsi" w:cstheme="minorHAnsi"/>
+          <w:b/>
+          <w:bCs/>
+          <w:color w:val="000000"/>
+          <w:sz w:val="21"/>
+          <w:szCs w:val="21"/>
+          <w:lang w:val="en-IN" w:eastAsia="en-IN"/>
+        </w:rPr>
+        <w:t>RDBMS</w:t>
+      </w:r>
+      <w:r>
+        <w:rPr>
+          <w:rFonts w:asciiTheme="minorHAnsi" w:eastAsia="Times New Roman" w:hAnsiTheme="minorHAnsi" w:cstheme="minorHAnsi"/>
+          <w:color w:val="000000"/>
+          <w:sz w:val="21"/>
+          <w:szCs w:val="21"/>
+          <w:lang w:val="en-IN" w:eastAsia="en-IN"/>
+        </w:rPr>
+        <w:t xml:space="preserve">, </w:t>
+      </w:r>
+      <w:r>
+        <w:rPr>
+          <w:rFonts w:asciiTheme="minorHAnsi" w:eastAsia="Times New Roman" w:hAnsiTheme="minorHAnsi" w:cstheme="minorHAnsi"/>
+          <w:b/>
+          <w:bCs/>
+          <w:color w:val="000000"/>
+          <w:sz w:val="21"/>
+          <w:szCs w:val="21"/>
+          <w:lang w:val="en-IN" w:eastAsia="en-IN"/>
+        </w:rPr>
+        <w:t>NoSQL</w:t>
+      </w:r>
+      <w:r>
+        <w:rPr>
+          <w:rFonts w:asciiTheme="minorHAnsi" w:eastAsia="Times New Roman" w:hAnsiTheme="minorHAnsi" w:cstheme="minorHAnsi"/>
+          <w:color w:val="000000"/>
+          <w:sz w:val="21"/>
+          <w:szCs w:val="21"/>
+          <w:lang w:val="en-IN" w:eastAsia="en-IN"/>
+        </w:rPr>
+        <w:t xml:space="preserve">, </w:t>
+      </w:r>
+      <w:r>
+        <w:rPr>
+          <w:rFonts w:asciiTheme="minorHAnsi" w:eastAsia="Times New Roman" w:hAnsiTheme="minorHAnsi" w:cstheme="minorHAnsi"/>
+          <w:b/>
+          <w:bCs/>
+          <w:color w:val="000000"/>
+          <w:sz w:val="21"/>
+          <w:szCs w:val="21"/>
+          <w:lang w:val="en-IN" w:eastAsia="en-IN"/>
+        </w:rPr>
+        <w:t>Load balancer</w:t>
+      </w:r>
+      <w:r>
+        <w:rPr>
+          <w:rFonts w:asciiTheme="minorHAnsi" w:eastAsia="Times New Roman" w:hAnsiTheme="minorHAnsi" w:cstheme="minorHAnsi"/>
+          <w:color w:val="000000"/>
+          <w:sz w:val="21"/>
+          <w:szCs w:val="21"/>
+          <w:lang w:val="en-IN" w:eastAsia="en-IN"/>
+        </w:rPr>
+        <w:t xml:space="preserve">, while ensuring observability through </w:t>
+      </w:r>
+      <w:proofErr w:type="spellStart"/>
+      <w:r>
+        <w:rPr>
+          <w:rFonts w:asciiTheme="minorHAnsi" w:eastAsia="Times New Roman" w:hAnsiTheme="minorHAnsi" w:cstheme="minorHAnsi"/>
+          <w:color w:val="000000"/>
+          <w:sz w:val="21"/>
+          <w:szCs w:val="21"/>
+          <w:lang w:val="en-IN" w:eastAsia="en-IN"/>
+        </w:rPr>
+        <w:t>IaC</w:t>
+      </w:r>
+      <w:proofErr w:type="spellEnd"/>
+      <w:r>
+        <w:rPr>
+          <w:rFonts w:asciiTheme="minorHAnsi" w:eastAsia="Times New Roman" w:hAnsiTheme="minorHAnsi" w:cstheme="minorHAnsi"/>
+          <w:color w:val="000000"/>
+          <w:sz w:val="21"/>
+          <w:szCs w:val="21"/>
+          <w:lang w:val="en-IN" w:eastAsia="en-IN"/>
+        </w:rPr>
+        <w:t xml:space="preserve"> best practices using </w:t>
+      </w:r>
+      <w:proofErr w:type="spellStart"/>
+      <w:r>
+        <w:rPr>
+          <w:rFonts w:asciiTheme="minorHAnsi" w:eastAsia="Times New Roman" w:hAnsiTheme="minorHAnsi" w:cstheme="minorHAnsi"/>
+          <w:b/>
+          <w:bCs/>
+          <w:color w:val="000000"/>
+          <w:sz w:val="21"/>
+          <w:szCs w:val="21"/>
+          <w:lang w:val="en-IN" w:eastAsia="en-IN"/>
+        </w:rPr>
+        <w:t>Pulumi</w:t>
+      </w:r>
+      <w:proofErr w:type="spellEnd"/>
+    </w:p>
+    <w:p>
+      <w:pPr>
+        <w:widowControl/>
+        <w:autoSpaceDE/>
+        <w:autoSpaceDN/>
+        <w:spacing w:line="225" w:lineRule="atLeast"/>
+        <w:textAlignment w:val="baseline"/>
+        <w:rPr>
+          <w:rFonts w:asciiTheme="minorHAnsi" w:eastAsia="Times New Roman" w:hAnsiTheme="minorHAnsi" w:cstheme="minorHAnsi"/>
+          <w:color w:val="000000"/>
+          <w:lang w:val="en-IN" w:eastAsia="en-IN"/>
+        </w:rPr>
+      </w:pPr>
+      <w:r>
+        <w:rPr>
+          <w:rFonts w:asciiTheme="minorHAnsi" w:eastAsia="Times New Roman" w:hAnsiTheme="minorHAnsi" w:cstheme="minorHAnsi"/>
+          <w:b/>
+          <w:bCs/>
+          <w:color w:val="000000"/>
           <w:bdr w:val="none" w:sz="0" w:space="0" w:color="auto" w:frame="1"/>
           <w:lang w:val="en-IN" w:eastAsia="en-IN"/>
         </w:rPr>
-        <w:t>•</w:t>
-      </w:r>
-      <w:r>
-        <w:rPr>
-          <w:sz w:val="21"/>
-          <w:szCs w:val="21"/>
-        </w:rPr>
-        <w:t>Engineered an Online Movie Booking System utilizing Java, Spring Boot, Hibernate, and DAO Pattern, enabling efficient SQL database access</w:t>
+        <w:t xml:space="preserve">Online Movie Booking System| </w:t>
+      </w:r>
+      <w:r>
+        <w:rPr>
+          <w:rFonts w:asciiTheme="minorHAnsi" w:eastAsia="Times New Roman" w:hAnsiTheme="minorHAnsi" w:cstheme="minorHAnsi"/>
+          <w:color w:val="000000"/>
+          <w:bdr w:val="none" w:sz="0" w:space="0" w:color="auto" w:frame="1"/>
+          <w:lang w:val="en-IN" w:eastAsia="en-IN"/>
+        </w:rPr>
+        <w:t>Spring Boot, Hibernate, SQL, Java, Spring Security</w:t>
+      </w:r>
+      <w:bookmarkEnd w:id="5"/>
+      <w:r>
+        <w:rPr>
+          <w:rFonts w:asciiTheme="minorHAnsi" w:eastAsia="Times New Roman" w:hAnsiTheme="minorHAnsi" w:cstheme="minorHAnsi"/>
+          <w:color w:val="000000"/>
+          <w:bdr w:val="none" w:sz="0" w:space="0" w:color="auto" w:frame="1"/>
+          <w:lang w:val="en-IN" w:eastAsia="en-IN"/>
+        </w:rPr>
+        <w:t xml:space="preserve"> </w:t>
+      </w:r>
+      <w:r>
+        <w:rPr>
+          <w:rFonts w:asciiTheme="minorHAnsi" w:eastAsia="Times New Roman" w:hAnsiTheme="minorHAnsi" w:cstheme="minorHAnsi"/>
+          <w:color w:val="000000"/>
+          <w:bdr w:val="none" w:sz="0" w:space="0" w:color="auto" w:frame="1"/>
+          <w:lang w:val="en-IN" w:eastAsia="en-IN"/>
+        </w:rPr>
+        <w:tab/>
+        <w:t xml:space="preserve">   </w:t>
+      </w:r>
+      <w:r>
+        <w:rPr>
+          <w:rFonts w:asciiTheme="minorHAnsi" w:eastAsia="Times New Roman" w:hAnsiTheme="minorHAnsi" w:cstheme="minorHAnsi"/>
+          <w:color w:val="000000"/>
+          <w:bdr w:val="none" w:sz="0" w:space="0" w:color="auto" w:frame="1"/>
+          <w:lang w:val="en-IN" w:eastAsia="en-IN"/>
+        </w:rPr>
+        <w:tab/>
+      </w:r>
+      <w:r>
+        <w:rPr>
+          <w:rFonts w:asciiTheme="minorHAnsi" w:eastAsia="Times New Roman" w:hAnsiTheme="minorHAnsi" w:cstheme="minorHAnsi"/>
+          <w:color w:val="000000"/>
+          <w:bdr w:val="none" w:sz="0" w:space="0" w:color="auto" w:frame="1"/>
+          <w:lang w:val="en-IN" w:eastAsia="en-IN"/>
+        </w:rPr>
+        <w:t xml:space="preserve"> </w:t>
+      </w:r>
+      <w:r>
+        <w:rPr>
+          <w:rFonts w:asciiTheme="minorHAnsi" w:eastAsia="Times New Roman" w:hAnsiTheme="minorHAnsi" w:cstheme="minorHAnsi"/>
+          <w:color w:val="000000"/>
+          <w:bdr w:val="none" w:sz="0" w:space="0" w:color="auto" w:frame="1"/>
+          <w:lang w:val="en-IN" w:eastAsia="en-IN"/>
+        </w:rPr>
+        <w:t xml:space="preserve">    </w:t>
+      </w:r>
+      <w:r>
+        <w:rPr>
+          <w:rFonts w:asciiTheme="minorHAnsi" w:eastAsia="Times New Roman" w:hAnsiTheme="minorHAnsi" w:cstheme="minorHAnsi"/>
+          <w:b/>
+          <w:bCs/>
+          <w:color w:val="000000"/>
+          <w:bdr w:val="none" w:sz="0" w:space="0" w:color="auto" w:frame="1"/>
+          <w:lang w:val="en-IN" w:eastAsia="en-IN"/>
+        </w:rPr>
+        <w:t xml:space="preserve">Mar 2023 </w:t>
+      </w:r>
+      <w:r>
+        <w:rPr>
+          <w:rFonts w:asciiTheme="minorHAnsi" w:eastAsia="Times New Roman" w:hAnsiTheme="minorHAnsi" w:cstheme="minorHAnsi"/>
+          <w:b/>
+          <w:bCs/>
+          <w:color w:val="000000"/>
+          <w:bdr w:val="none" w:sz="0" w:space="0" w:color="auto" w:frame="1"/>
+          <w:lang w:val="en-IN" w:eastAsia="en-IN"/>
+        </w:rPr>
+        <w:t>-</w:t>
+      </w:r>
+      <w:r>
+        <w:rPr>
+          <w:rFonts w:asciiTheme="minorHAnsi" w:eastAsia="Times New Roman" w:hAnsiTheme="minorHAnsi" w:cstheme="minorHAnsi"/>
+          <w:b/>
+          <w:bCs/>
+          <w:color w:val="000000"/>
+          <w:bdr w:val="none" w:sz="0" w:space="0" w:color="auto" w:frame="1"/>
+          <w:lang w:val="en-IN" w:eastAsia="en-IN"/>
+        </w:rPr>
+        <w:t xml:space="preserve"> Apr 2023</w:t>
       </w:r>
     </w:p>
-    <w:bookmarkEnd w:id="8"/>
     <w:p>
       <w:pPr>
         <w:pStyle w:val="ListParagraph"/>
@@ -1630,6 +2574,47 @@
         <w:rPr>
           <w:rFonts w:asciiTheme="minorHAnsi" w:eastAsia="Times New Roman" w:hAnsiTheme="minorHAnsi" w:cstheme="minorHAnsi"/>
           <w:color w:val="000000"/>
+          <w:sz w:val="21"/>
+          <w:szCs w:val="21"/>
+          <w:lang w:val="en-IN" w:eastAsia="en-IN"/>
+        </w:rPr>
+      </w:pPr>
+      <w:bookmarkStart w:id="6" w:name="_Hlk136793721"/>
+      <w:r>
+        <w:rPr>
+          <w:rFonts w:ascii="inherit" w:eastAsia="Times New Roman" w:hAnsi="inherit" w:cs="Times New Roman"/>
+          <w:color w:val="FFFFFF"/>
+          <w:sz w:val="2"/>
+          <w:szCs w:val="2"/>
+          <w:bdr w:val="none" w:sz="0" w:space="0" w:color="auto" w:frame="1"/>
+          <w:lang w:val="en-IN" w:eastAsia="en-IN"/>
+        </w:rPr>
+        <w:t>•</w:t>
+      </w:r>
+      <w:r>
+        <w:rPr>
+          <w:sz w:val="21"/>
+          <w:szCs w:val="21"/>
+        </w:rPr>
+        <w:t>Engineered an Online Movie Booking System utilizing Java, Spring Boot, Hibernate, and DAO Pattern, enabling efficient SQL database access</w:t>
+      </w:r>
+    </w:p>
+    <w:bookmarkEnd w:id="6"/>
+    <w:p>
+      <w:pPr>
+        <w:pStyle w:val="ListParagraph"/>
+        <w:widowControl/>
+        <w:numPr>
+          <w:ilvl w:val="0"/>
+          <w:numId w:val="5"/>
+        </w:numPr>
+        <w:autoSpaceDE/>
+        <w:autoSpaceDN/>
+        <w:spacing w:line="225" w:lineRule="atLeast"/>
+        <w:textAlignment w:val="baseline"/>
+        <w:rPr>
+          <w:rFonts w:asciiTheme="minorHAnsi" w:eastAsia="Times New Roman" w:hAnsiTheme="minorHAnsi" w:cstheme="minorHAnsi"/>
+          <w:color w:val="000000"/>
           <w:sz w:val="24"/>
           <w:szCs w:val="24"/>
           <w:lang w:val="en-IN" w:eastAsia="en-IN"/>
@@ -1658,8 +2643,8 @@
       </w:r>
       <w:proofErr w:type="gramEnd"/>
     </w:p>
-    <w:bookmarkEnd w:id="5"/>
-    <w:bookmarkEnd w:id="7"/>
+    <w:bookmarkEnd w:id="3"/>
+    <w:bookmarkEnd w:id="4"/>
     <w:p>
       <w:pPr>
         <w:rPr>
@@ -1714,7 +2699,57 @@
           <w:bCs/>
         </w:rPr>
         <w:tab/>
-        <w:t xml:space="preserve"> Nov 2022-Dec 2022</w:t>
+        <w:t xml:space="preserve"> </w:t>
+      </w:r>
+      <w:r>
+        <w:rPr>
+          <w:b/>
+          <w:bCs/>
+        </w:rPr>
+        <w:tab/>
+        <w:t xml:space="preserve">    </w:t>
+      </w:r>
+      <w:r>
+        <w:rPr>
+          <w:b/>
+          <w:bCs/>
+        </w:rPr>
+        <w:t xml:space="preserve"> </w:t>
+      </w:r>
+      <w:r>
+        <w:rPr>
+          <w:b/>
+          <w:bCs/>
+        </w:rPr>
+        <w:t>Nov 2022</w:t>
+      </w:r>
+      <w:r>
+        <w:rPr>
+          <w:b/>
+          <w:bCs/>
+        </w:rPr>
+        <w:t xml:space="preserve"> </w:t>
+      </w:r>
+      <w:r>
+        <w:rPr>
+          <w:b/>
+          <w:bCs/>
+        </w:rPr>
+        <w:t>-</w:t>
+      </w:r>
+      <w:r>
+        <w:rPr>
+          <w:b/>
+          <w:bCs/>
+        </w:rPr>
+        <w:t xml:space="preserve"> </w:t>
+      </w:r>
+      <w:r>
+        <w:rPr>
+          <w:b/>
+          <w:bCs/>
+        </w:rPr>
+        <w:t>Dec 2022</w:t>
       </w:r>
     </w:p>
     <w:p>
@@ -1769,186 +2804,6 @@
           <w:szCs w:val="21"/>
         </w:rPr>
         <w:t>Integrated platform with tailwind CSS and Bootstrap for visually appealing and user-friendly Interface</w:t>
-      </w:r>
-    </w:p>
-    <w:p>
-      <w:pPr>
-        <w:rPr>
-          <w:b/>
-          <w:bCs/>
-          <w:sz w:val="24"/>
-          <w:szCs w:val="24"/>
-        </w:rPr>
-      </w:pPr>
-      <w:r>
-        <w:rPr>
-          <w:noProof/>
-        </w:rPr>
-        <w:pict w14:anchorId="28482B61">
-          <v:rect id="_x0000_i1025" alt="" style="width:451.3pt;height:.05pt;mso-width-percent:0;mso-height-percent:0;mso-width-percent:0;mso-height-percent:0" o:hralign="center" o:hrstd="t" o:hr="t" fillcolor="#a0a0a0" stroked="f"/>
-        </w:pict>
-      </w:r>
-    </w:p>
-    <w:p>
-      <w:pPr>
-        <w:jc w:val="center"/>
-        <w:rPr>
-          <w:b/>
-          <w:bCs/>
-          <w:sz w:val="24"/>
-          <w:szCs w:val="24"/>
-        </w:rPr>
-      </w:pPr>
-      <w:r>
-        <w:rPr>
-          <w:b/>
-          <w:bCs/>
-          <w:sz w:val="24"/>
-          <w:szCs w:val="24"/>
-        </w:rPr>
-        <w:t>TECHNICAL SKILLS</w:t>
-      </w:r>
-    </w:p>
-    <w:p>
-      <w:pPr>
-        <w:rPr>
-          <w:sz w:val="24"/>
-          <w:szCs w:val="24"/>
-        </w:rPr>
-      </w:pPr>
-      <w:r>
-        <w:rPr>
-          <w:b/>
-          <w:bCs/>
-          <w:sz w:val="21"/>
-          <w:szCs w:val="21"/>
-        </w:rPr>
-        <w:t>Programming Languages:</w:t>
-      </w:r>
-      <w:r>
-        <w:t xml:space="preserve"> </w:t>
-      </w:r>
-      <w:r>
-        <w:rPr>
-          <w:sz w:val="21"/>
-          <w:szCs w:val="21"/>
-        </w:rPr>
-        <w:t>Java, Python,</w:t>
-      </w:r>
-      <w:r>
-        <w:rPr>
-          <w:sz w:val="21"/>
-          <w:szCs w:val="21"/>
-        </w:rPr>
-        <w:t xml:space="preserve"> React/Redux, HTML, XML, </w:t>
-      </w:r>
-      <w:proofErr w:type="gramStart"/>
-      <w:r>
-        <w:rPr>
-          <w:sz w:val="21"/>
-          <w:szCs w:val="21"/>
-        </w:rPr>
-        <w:t xml:space="preserve">CSS, </w:t>
-      </w:r>
-      <w:r>
-        <w:rPr>
-          <w:sz w:val="21"/>
-          <w:szCs w:val="21"/>
-        </w:rPr>
-        <w:t xml:space="preserve"> JavaScript</w:t>
-      </w:r>
-      <w:proofErr w:type="gramEnd"/>
-      <w:r>
-        <w:rPr>
-          <w:sz w:val="21"/>
-          <w:szCs w:val="21"/>
-        </w:rPr>
-        <w:t xml:space="preserve">, </w:t>
-      </w:r>
-      <w:r>
-        <w:rPr>
-          <w:sz w:val="21"/>
-          <w:szCs w:val="21"/>
-        </w:rPr>
-        <w:t>Unix Shell</w:t>
-      </w:r>
-    </w:p>
-    <w:p>
-      <w:pPr>
-        <w:rPr>
-          <w:sz w:val="21"/>
-          <w:szCs w:val="21"/>
-        </w:rPr>
-      </w:pPr>
-      <w:r>
-        <w:rPr>
-          <w:b/>
-          <w:bCs/>
-          <w:sz w:val="21"/>
-          <w:szCs w:val="21"/>
-        </w:rPr>
-        <w:t>Web Technologies:</w:t>
-      </w:r>
-      <w:r>
-        <w:rPr>
-          <w:sz w:val="21"/>
-          <w:szCs w:val="21"/>
-        </w:rPr>
-        <w:t xml:space="preserve"> Spring MVC, Spring Boot, Node.js, React.js, HTML, CSS, JSON, </w:t>
-      </w:r>
-      <w:proofErr w:type="gramStart"/>
-      <w:r>
-        <w:rPr>
-          <w:sz w:val="21"/>
-          <w:szCs w:val="21"/>
-        </w:rPr>
-        <w:t xml:space="preserve">Servlet, </w:t>
-      </w:r>
-      <w:r>
-        <w:rPr>
-          <w:sz w:val="21"/>
-          <w:szCs w:val="21"/>
-        </w:rPr>
-        <w:t xml:space="preserve"> Microservices</w:t>
-      </w:r>
-      <w:proofErr w:type="gramEnd"/>
-      <w:r>
-        <w:rPr>
-          <w:sz w:val="21"/>
-          <w:szCs w:val="21"/>
-        </w:rPr>
-        <w:t>, Kafka, Hibernate, RabbitMQ, Node.js, Linux, Jenkins, Git, Docker, Kubernetes, AWS, CI/CD</w:t>
-      </w:r>
-    </w:p>
-    <w:p>
-      <w:pPr>
-        <w:rPr>
-          <w:sz w:val="21"/>
-          <w:szCs w:val="21"/>
-        </w:rPr>
-      </w:pPr>
-      <w:r>
-        <w:rPr>
-          <w:b/>
-          <w:bCs/>
-          <w:sz w:val="21"/>
-          <w:szCs w:val="21"/>
-        </w:rPr>
-        <w:t xml:space="preserve">Database: </w:t>
-      </w:r>
-      <w:r>
-        <w:rPr>
-          <w:sz w:val="21"/>
-          <w:szCs w:val="21"/>
-        </w:rPr>
-        <w:t>SQL, Aerospike, MongoDB</w:t>
-      </w:r>
-      <w:r>
-        <w:rPr>
-          <w:sz w:val="21"/>
-          <w:szCs w:val="21"/>
-        </w:rPr>
-        <w:t>, Redis, PostgreSQL</w:t>
       </w:r>
     </w:p>
     <w:sectPr>
@@ -3796,6 +4651,18 @@
       <w:shd w:val="clear" w:color="auto" w:fill="E1DFDD"/>
     </w:rPr>
   </w:style>
+  <w:style w:type="character" w:styleId="FollowedHyperlink">
+    <w:name w:val="FollowedHyperlink"/>
+    <w:basedOn w:val="DefaultParagraphFont"/>
+    <w:uiPriority w:val="99"/>
+    <w:semiHidden/>
+    <w:unhideWhenUsed/>
+    <w:rsid w:val="00160442"/>
+    <w:rPr>
+      <w:color w:val="800080" w:themeColor="followedHyperlink"/>
+      <w:u w:val="single"/>
+    </w:rPr>
+  </w:style>
 </w:styles>
 </file>
 

</xml_diff>